<commit_message>
actualizacion de documentos del proyecto
</commit_message>
<xml_diff>
--- a/Desarrollo/SAC/Gestion del Proyecto/SAC_PP.docx
+++ b/Desarrollo/SAC/Gestion del Proyecto/SAC_PP.docx
@@ -1,6 +1,6 @@
 
 <file path=word/document.xml><?xml version="1.0" encoding="utf-8"?>
-<w:document xmlns:wpc="http://schemas.microsoft.com/office/word/2010/wordprocessingCanvas" xmlns:mc="http://schemas.openxmlformats.org/markup-compatibility/2006" xmlns:o="urn:schemas-microsoft-com:office:office" xmlns:r="http://schemas.openxmlformats.org/officeDocument/2006/relationships" xmlns:m="http://schemas.openxmlformats.org/officeDocument/2006/math" xmlns:v="urn:schemas-microsoft-com:vml" xmlns:wp14="http://schemas.microsoft.com/office/word/2010/wordprocessingDrawing" xmlns:wp="http://schemas.openxmlformats.org/drawingml/2006/wordprocessingDrawing" xmlns:w10="urn:schemas-microsoft-com:office:word" xmlns:w="http://schemas.openxmlformats.org/wordprocessingml/2006/main" xmlns:w14="http://schemas.microsoft.com/office/word/2010/wordml" xmlns:w15="http://schemas.microsoft.com/office/word/2012/wordml" xmlns:wpg="http://schemas.microsoft.com/office/word/2010/wordprocessingGroup" xmlns:wpi="http://schemas.microsoft.com/office/word/2010/wordprocessingInk" xmlns:wne="http://schemas.microsoft.com/office/word/2006/wordml" xmlns:wps="http://schemas.microsoft.com/office/word/2010/wordprocessingShape" mc:Ignorable="w14 w15 wp14">
+<w:document xmlns:wpc="http://schemas.microsoft.com/office/word/2010/wordprocessingCanvas" xmlns:cx="http://schemas.microsoft.com/office/drawing/2014/chartex" xmlns:cx1="http://schemas.microsoft.com/office/drawing/2015/9/8/chartex" xmlns:mc="http://schemas.openxmlformats.org/markup-compatibility/2006" xmlns:o="urn:schemas-microsoft-com:office:office" xmlns:r="http://schemas.openxmlformats.org/officeDocument/2006/relationships" xmlns:m="http://schemas.openxmlformats.org/officeDocument/2006/math" xmlns:v="urn:schemas-microsoft-com:vml" xmlns:wp14="http://schemas.microsoft.com/office/word/2010/wordprocessingDrawing" xmlns:wp="http://schemas.openxmlformats.org/drawingml/2006/wordprocessingDrawing" xmlns:w10="urn:schemas-microsoft-com:office:word" xmlns:w="http://schemas.openxmlformats.org/wordprocessingml/2006/main" xmlns:w14="http://schemas.microsoft.com/office/word/2010/wordml" xmlns:w15="http://schemas.microsoft.com/office/word/2012/wordml" xmlns:w16se="http://schemas.microsoft.com/office/word/2015/wordml/symex" xmlns:wpg="http://schemas.microsoft.com/office/word/2010/wordprocessingGroup" xmlns:wpi="http://schemas.microsoft.com/office/word/2010/wordprocessingInk" xmlns:wne="http://schemas.microsoft.com/office/word/2006/wordml" xmlns:wps="http://schemas.microsoft.com/office/word/2010/wordprocessingShape" mc:Ignorable="w14 w15 w16se wp14">
   <w:body>
     <w:p>
       <w:pPr>
@@ -614,13 +614,8 @@
                 <w:color w:val="000000"/>
               </w:rPr>
             </w:pPr>
-            <w:proofErr w:type="spellStart"/>
             <w:r>
-              <w:t>Sebastian</w:t>
-            </w:r>
-            <w:proofErr w:type="spellEnd"/>
-            <w:r>
-              <w:t xml:space="preserve"> Postigo</w:t>
+              <w:t>Sebastian Postigo</w:t>
             </w:r>
           </w:p>
         </w:tc>
@@ -759,8 +754,6 @@
       <w:pPr>
         <w:jc w:val="both"/>
       </w:pPr>
-      <w:bookmarkStart w:id="0" w:name="_GoBack"/>
-      <w:bookmarkEnd w:id="0"/>
     </w:p>
     <w:p>
       <w:pPr>
@@ -2222,8 +2215,8 @@
           <w:szCs w:val="24"/>
         </w:rPr>
       </w:pPr>
-      <w:bookmarkStart w:id="1" w:name="_gjdgxs" w:colFirst="0" w:colLast="0"/>
-      <w:bookmarkEnd w:id="1"/>
+      <w:bookmarkStart w:id="0" w:name="_gjdgxs" w:colFirst="0" w:colLast="0"/>
+      <w:bookmarkEnd w:id="0"/>
       <w:r>
         <w:br w:type="page"/>
       </w:r>
@@ -2263,8 +2256,8 @@
           <w:szCs w:val="24"/>
         </w:rPr>
       </w:pPr>
-      <w:bookmarkStart w:id="2" w:name="_30j0zll" w:colFirst="0" w:colLast="0"/>
-      <w:bookmarkEnd w:id="2"/>
+      <w:bookmarkStart w:id="1" w:name="_30j0zll" w:colFirst="0" w:colLast="0"/>
+      <w:bookmarkEnd w:id="1"/>
       <w:r>
         <w:rPr>
           <w:rFonts w:ascii="Arial" w:eastAsia="Arial" w:hAnsi="Arial" w:cs="Arial"/>
@@ -2433,8 +2426,8 @@
           <w:color w:val="000000"/>
         </w:rPr>
       </w:pPr>
-      <w:bookmarkStart w:id="3" w:name="_1fob9te" w:colFirst="0" w:colLast="0"/>
-      <w:bookmarkEnd w:id="3"/>
+      <w:bookmarkStart w:id="2" w:name="_1fob9te" w:colFirst="0" w:colLast="0"/>
+      <w:bookmarkEnd w:id="2"/>
       <w:r>
         <w:rPr>
           <w:color w:val="000000"/>
@@ -2577,8 +2570,8 @@
           <w:color w:val="000000"/>
         </w:rPr>
       </w:pPr>
-      <w:bookmarkStart w:id="4" w:name="_3znysh7" w:colFirst="0" w:colLast="0"/>
-      <w:bookmarkEnd w:id="4"/>
+      <w:bookmarkStart w:id="3" w:name="_3znysh7" w:colFirst="0" w:colLast="0"/>
+      <w:bookmarkEnd w:id="3"/>
       <w:r>
         <w:rPr>
           <w:color w:val="000000"/>
@@ -2638,8 +2631,8 @@
         <w:ind w:left="720" w:hanging="720"/>
         <w:jc w:val="both"/>
       </w:pPr>
-      <w:bookmarkStart w:id="5" w:name="_2et92p0" w:colFirst="0" w:colLast="0"/>
-      <w:bookmarkEnd w:id="5"/>
+      <w:bookmarkStart w:id="4" w:name="_2et92p0" w:colFirst="0" w:colLast="0"/>
+      <w:bookmarkEnd w:id="4"/>
       <w:r>
         <w:t>Este proyecto responde a la necesidad de la Iglesia Alianza Cristiana y Misionera de poder mejorar sus procesos de contabilizar la asistencia de los miembros tanto a las clases de la Academia Bíblica como a los grupos celulares de la iglesia. De esta manera, realizar un mejor cuidado de los miembros de la iglesia. Pensando en la facilidad de acceso, se implementará una plataforma web donde se hará los registros, generación de reportes, y creación de permisos.</w:t>
       </w:r>
@@ -2812,8 +2805,8 @@
           <w:color w:val="000000"/>
         </w:rPr>
       </w:pPr>
-      <w:bookmarkStart w:id="6" w:name="_tyjcwt" w:colFirst="0" w:colLast="0"/>
-      <w:bookmarkEnd w:id="6"/>
+      <w:bookmarkStart w:id="5" w:name="_tyjcwt" w:colFirst="0" w:colLast="0"/>
+      <w:bookmarkEnd w:id="5"/>
     </w:p>
     <w:p>
       <w:pPr>
@@ -2872,8 +2865,8 @@
           <w:color w:val="000000"/>
         </w:rPr>
       </w:pPr>
-      <w:bookmarkStart w:id="7" w:name="_3dy6vkm" w:colFirst="0" w:colLast="0"/>
-      <w:bookmarkEnd w:id="7"/>
+      <w:bookmarkStart w:id="6" w:name="_3dy6vkm" w:colFirst="0" w:colLast="0"/>
+      <w:bookmarkEnd w:id="6"/>
       <w:r>
         <w:rPr>
           <w:rFonts w:ascii="Arial" w:eastAsia="Arial" w:hAnsi="Arial" w:cs="Arial"/>
@@ -2926,8 +2919,8 @@
         <w:ind w:left="720"/>
         <w:jc w:val="both"/>
       </w:pPr>
-      <w:bookmarkStart w:id="8" w:name="_1t3h5sf" w:colFirst="0" w:colLast="0"/>
-      <w:bookmarkEnd w:id="8"/>
+      <w:bookmarkStart w:id="7" w:name="_1t3h5sf" w:colFirst="0" w:colLast="0"/>
+      <w:bookmarkEnd w:id="7"/>
     </w:p>
     <w:p>
       <w:pPr>
@@ -2975,8 +2968,8 @@
         <w:ind w:left="720" w:hanging="720"/>
         <w:jc w:val="both"/>
       </w:pPr>
-      <w:bookmarkStart w:id="9" w:name="_4d34og8" w:colFirst="0" w:colLast="0"/>
-      <w:bookmarkEnd w:id="9"/>
+      <w:bookmarkStart w:id="8" w:name="_4d34og8" w:colFirst="0" w:colLast="0"/>
+      <w:bookmarkEnd w:id="8"/>
       <w:r>
         <w:t>Una restricción importante es que no se contará con toda la información que cuenta la organización durante el desarrollo del proyecto por razones de que son datos sensibles.</w:t>
       </w:r>
@@ -3088,15 +3081,7 @@
         <w:jc w:val="both"/>
       </w:pPr>
       <w:r>
-        <w:t xml:space="preserve">Es un modelo de las funciones de negocio vistas desde la perspectiva de los actores externos (Agentes de registro, solicitantes finales, otros sistemas etc.). </w:t>
-      </w:r>
-      <w:proofErr w:type="gramStart"/>
-      <w:r>
-        <w:t>permite</w:t>
-      </w:r>
-      <w:proofErr w:type="gramEnd"/>
-      <w:r>
-        <w:t xml:space="preserve"> situar al sistema en el contexto organizacional haciendo énfasis en los objetivos en este ámbito. Este modelo se representa con un Diagrama de Casos de Uso usando estereotipos específicos para este modelo.</w:t>
+        <w:t>Es un modelo de las funciones de negocio vistas desde la perspectiva de los actores externos (Agentes de registro, solicitantes finales, otros sistemas etc.). permite situar al sistema en el contexto organizacional haciendo énfasis en los objetivos en este ámbito. Este modelo se representa con un Diagrama de Casos de Uso usando estereotipos específicos para este modelo.</w:t>
       </w:r>
     </w:p>
     <w:p>
@@ -3401,8 +3386,8 @@
         <w:ind w:left="720"/>
         <w:jc w:val="both"/>
       </w:pPr>
-      <w:bookmarkStart w:id="10" w:name="_2s8eyo1" w:colFirst="0" w:colLast="0"/>
-      <w:bookmarkEnd w:id="10"/>
+      <w:bookmarkStart w:id="9" w:name="_2s8eyo1" w:colFirst="0" w:colLast="0"/>
+      <w:bookmarkEnd w:id="9"/>
     </w:p>
     <w:p>
       <w:pPr>
@@ -3476,8 +3461,8 @@
           <w:color w:val="000000"/>
         </w:rPr>
       </w:pPr>
-      <w:bookmarkStart w:id="11" w:name="_17dp8vu" w:colFirst="0" w:colLast="0"/>
-      <w:bookmarkEnd w:id="11"/>
+      <w:bookmarkStart w:id="10" w:name="_17dp8vu" w:colFirst="0" w:colLast="0"/>
+      <w:bookmarkEnd w:id="10"/>
     </w:p>
     <w:p>
       <w:pPr>
@@ -3536,8 +3521,8 @@
           <w:color w:val="000000"/>
         </w:rPr>
       </w:pPr>
-      <w:bookmarkStart w:id="12" w:name="_3rdcrjn" w:colFirst="0" w:colLast="0"/>
-      <w:bookmarkEnd w:id="12"/>
+      <w:bookmarkStart w:id="11" w:name="_3rdcrjn" w:colFirst="0" w:colLast="0"/>
+      <w:bookmarkEnd w:id="11"/>
       <w:r>
         <w:rPr>
           <w:rFonts w:ascii="Arial" w:eastAsia="Arial" w:hAnsi="Arial" w:cs="Arial"/>
@@ -3621,19 +3606,11 @@
           <w:b/>
         </w:rPr>
       </w:pPr>
-      <w:proofErr w:type="spellStart"/>
       <w:r>
         <w:rPr>
           <w:i/>
         </w:rPr>
-        <w:t>Sebastian</w:t>
-      </w:r>
-      <w:proofErr w:type="spellEnd"/>
-      <w:r>
-        <w:rPr>
-          <w:i/>
-        </w:rPr>
-        <w:t xml:space="preserve"> Postigo Vega</w:t>
+        <w:t>Sebastian Postigo Vega</w:t>
       </w:r>
     </w:p>
     <w:p>
@@ -3717,8 +3694,8 @@
         <w:spacing w:after="120"/>
         <w:jc w:val="both"/>
       </w:pPr>
-      <w:bookmarkStart w:id="13" w:name="_26in1rg" w:colFirst="0" w:colLast="0"/>
-      <w:bookmarkEnd w:id="13"/>
+      <w:bookmarkStart w:id="12" w:name="_26in1rg" w:colFirst="0" w:colLast="0"/>
+      <w:bookmarkEnd w:id="12"/>
       <w:r>
         <w:t>Diego Alejandro Pastor Guerrero</w:t>
       </w:r>
@@ -3810,8 +3787,8 @@
         <w:contextualSpacing/>
         <w:jc w:val="both"/>
       </w:pPr>
-      <w:bookmarkStart w:id="14" w:name="_lnxbz9" w:colFirst="0" w:colLast="0"/>
-      <w:bookmarkEnd w:id="14"/>
+      <w:bookmarkStart w:id="13" w:name="_lnxbz9" w:colFirst="0" w:colLast="0"/>
+      <w:bookmarkEnd w:id="13"/>
       <w:r>
         <w:t>Registro de asistencia de una célula</w:t>
       </w:r>
@@ -3834,8 +3811,8 @@
         <w:contextualSpacing/>
         <w:jc w:val="both"/>
       </w:pPr>
-      <w:bookmarkStart w:id="15" w:name="_u631abpftv0e" w:colFirst="0" w:colLast="0"/>
-      <w:bookmarkEnd w:id="15"/>
+      <w:bookmarkStart w:id="14" w:name="_u631abpftv0e" w:colFirst="0" w:colLast="0"/>
+      <w:bookmarkEnd w:id="14"/>
       <w:r>
         <w:t>Registro de asistencia de una clase</w:t>
       </w:r>
@@ -3858,8 +3835,8 @@
         <w:contextualSpacing/>
         <w:jc w:val="both"/>
       </w:pPr>
-      <w:bookmarkStart w:id="16" w:name="_461nj1it7cph" w:colFirst="0" w:colLast="0"/>
-      <w:bookmarkEnd w:id="16"/>
+      <w:bookmarkStart w:id="15" w:name="_461nj1it7cph" w:colFirst="0" w:colLast="0"/>
+      <w:bookmarkEnd w:id="15"/>
       <w:r>
         <w:t>Registro de nuevos miembros de célula</w:t>
       </w:r>
@@ -3882,8 +3859,8 @@
         <w:contextualSpacing/>
         <w:jc w:val="both"/>
       </w:pPr>
-      <w:bookmarkStart w:id="17" w:name="_xndjktag4w46" w:colFirst="0" w:colLast="0"/>
-      <w:bookmarkEnd w:id="17"/>
+      <w:bookmarkStart w:id="16" w:name="_xndjktag4w46" w:colFirst="0" w:colLast="0"/>
+      <w:bookmarkEnd w:id="16"/>
       <w:r>
         <w:t>Registro de integrantes de una clase</w:t>
       </w:r>
@@ -3906,8 +3883,8 @@
         <w:contextualSpacing/>
         <w:jc w:val="both"/>
       </w:pPr>
-      <w:bookmarkStart w:id="18" w:name="_m1k27g3h254l" w:colFirst="0" w:colLast="0"/>
-      <w:bookmarkEnd w:id="18"/>
+      <w:bookmarkStart w:id="17" w:name="_m1k27g3h254l" w:colFirst="0" w:colLast="0"/>
+      <w:bookmarkEnd w:id="17"/>
       <w:r>
         <w:t>Creación de clases</w:t>
       </w:r>
@@ -3930,8 +3907,8 @@
         <w:contextualSpacing/>
         <w:jc w:val="both"/>
       </w:pPr>
-      <w:bookmarkStart w:id="19" w:name="_ybqtuqf9qvp1" w:colFirst="0" w:colLast="0"/>
-      <w:bookmarkEnd w:id="19"/>
+      <w:bookmarkStart w:id="18" w:name="_ybqtuqf9qvp1" w:colFirst="0" w:colLast="0"/>
+      <w:bookmarkEnd w:id="18"/>
       <w:r>
         <w:lastRenderedPageBreak/>
         <w:t>Generación de reportes de asistencia</w:t>
@@ -3955,8 +3932,8 @@
         <w:contextualSpacing/>
         <w:jc w:val="both"/>
       </w:pPr>
-      <w:bookmarkStart w:id="20" w:name="_7witaw8kw4vk" w:colFirst="0" w:colLast="0"/>
-      <w:bookmarkEnd w:id="20"/>
+      <w:bookmarkStart w:id="19" w:name="_7witaw8kw4vk" w:colFirst="0" w:colLast="0"/>
+      <w:bookmarkEnd w:id="19"/>
       <w:r>
         <w:t>Habilitación de permisos</w:t>
       </w:r>
@@ -3979,8 +3956,8 @@
         <w:contextualSpacing/>
         <w:jc w:val="both"/>
       </w:pPr>
-      <w:bookmarkStart w:id="21" w:name="_8mte4k6828b1" w:colFirst="0" w:colLast="0"/>
-      <w:bookmarkEnd w:id="21"/>
+      <w:bookmarkStart w:id="20" w:name="_8mte4k6828b1" w:colFirst="0" w:colLast="0"/>
+      <w:bookmarkEnd w:id="20"/>
       <w:r>
         <w:t>Seguimiento de un miembro de célula</w:t>
       </w:r>
@@ -4296,8 +4273,8 @@
     </w:tbl>
     <w:p/>
     <w:p>
-      <w:bookmarkStart w:id="22" w:name="_1ksv4uv" w:colFirst="0" w:colLast="0"/>
-      <w:bookmarkEnd w:id="22"/>
+      <w:bookmarkStart w:id="21" w:name="_1ksv4uv" w:colFirst="0" w:colLast="0"/>
+      <w:bookmarkEnd w:id="21"/>
     </w:p>
     <w:p>
       <w:pPr>
@@ -4364,8 +4341,8 @@
           <w:color w:val="000000"/>
         </w:rPr>
       </w:pPr>
-      <w:bookmarkStart w:id="23" w:name="_2jxsxqh" w:colFirst="0" w:colLast="0"/>
-      <w:bookmarkEnd w:id="23"/>
+      <w:bookmarkStart w:id="22" w:name="_2jxsxqh" w:colFirst="0" w:colLast="0"/>
+      <w:bookmarkEnd w:id="22"/>
     </w:p>
     <w:p>
       <w:pPr>
@@ -4457,8 +4434,8 @@
           <w:color w:val="000000"/>
         </w:rPr>
       </w:pPr>
-      <w:bookmarkStart w:id="24" w:name="_z337ya" w:colFirst="0" w:colLast="0"/>
-      <w:bookmarkEnd w:id="24"/>
+      <w:bookmarkStart w:id="23" w:name="_z337ya" w:colFirst="0" w:colLast="0"/>
+      <w:bookmarkEnd w:id="23"/>
     </w:p>
     <w:p>
       <w:pPr>
@@ -5363,8 +5340,8 @@
       <w:pPr>
         <w:jc w:val="both"/>
       </w:pPr>
-      <w:bookmarkStart w:id="25" w:name="_3j2qqm3" w:colFirst="0" w:colLast="0"/>
-      <w:bookmarkEnd w:id="25"/>
+      <w:bookmarkStart w:id="24" w:name="_3j2qqm3" w:colFirst="0" w:colLast="0"/>
+      <w:bookmarkEnd w:id="24"/>
     </w:p>
     <w:p>
       <w:pPr>
@@ -5441,7 +5418,7 @@
       <w:r>
         <w:rPr>
           <w:noProof/>
-          <w:lang w:val="en-US" w:eastAsia="zh-CN"/>
+          <w:lang w:val="es-PE" w:eastAsia="es-PE"/>
         </w:rPr>
         <w:drawing>
           <wp:inline distT="114300" distB="114300" distL="114300" distR="114300" wp14:anchorId="391D2F7B" wp14:editId="2FB34CFD">
@@ -5516,8 +5493,8 @@
       <w:pPr>
         <w:jc w:val="both"/>
       </w:pPr>
-      <w:bookmarkStart w:id="26" w:name="_1y810tw" w:colFirst="0" w:colLast="0"/>
-      <w:bookmarkEnd w:id="26"/>
+      <w:bookmarkStart w:id="25" w:name="_1y810tw" w:colFirst="0" w:colLast="0"/>
+      <w:bookmarkEnd w:id="25"/>
     </w:p>
     <w:tbl>
       <w:tblPr>
@@ -5561,7 +5538,7 @@
           <w:tbl>
             <w:tblPr>
               <w:tblStyle w:val="a5"/>
-              <w:tblW w:w="8108" w:type="dxa"/>
+              <w:tblW w:w="5273" w:type="dxa"/>
               <w:jc w:val="center"/>
               <w:tblBorders>
                 <w:top w:val="single" w:sz="6" w:space="0" w:color="000000"/>
@@ -5576,8 +5553,6 @@
             </w:tblPr>
             <w:tblGrid>
               <w:gridCol w:w="5273"/>
-              <w:gridCol w:w="1417"/>
-              <w:gridCol w:w="1418"/>
             </w:tblGrid>
             <w:tr>
               <w:trPr>
@@ -5626,68 +5601,6 @@
                   </w:r>
                 </w:p>
               </w:tc>
-              <w:tc>
-                <w:tcPr>
-                  <w:tcW w:w="1417" w:type="dxa"/>
-                  <w:tcBorders>
-                    <w:top w:val="single" w:sz="6" w:space="0" w:color="000000"/>
-                    <w:left w:val="single" w:sz="6" w:space="0" w:color="000000"/>
-                    <w:bottom w:val="single" w:sz="6" w:space="0" w:color="000000"/>
-                    <w:right w:val="single" w:sz="6" w:space="0" w:color="000000"/>
-                  </w:tcBorders>
-                  <w:shd w:val="clear" w:color="auto" w:fill="DFDFDF"/>
-                  <w:tcMar>
-                    <w:top w:w="15" w:type="dxa"/>
-                    <w:left w:w="15" w:type="dxa"/>
-                    <w:bottom w:w="15" w:type="dxa"/>
-                    <w:right w:w="15" w:type="dxa"/>
-                  </w:tcMar>
-                  <w:vAlign w:val="center"/>
-                </w:tcPr>
-                <w:p>
-                  <w:pPr>
-                    <w:widowControl/>
-                    <w:jc w:val="both"/>
-                  </w:pPr>
-                  <w:r>
-                    <w:rPr>
-                      <w:b/>
-                    </w:rPr>
-                    <w:t>Comienzo</w:t>
-                  </w:r>
-                </w:p>
-              </w:tc>
-              <w:tc>
-                <w:tcPr>
-                  <w:tcW w:w="1418" w:type="dxa"/>
-                  <w:tcBorders>
-                    <w:top w:val="single" w:sz="6" w:space="0" w:color="000000"/>
-                    <w:left w:val="single" w:sz="6" w:space="0" w:color="000000"/>
-                    <w:bottom w:val="single" w:sz="6" w:space="0" w:color="000000"/>
-                    <w:right w:val="single" w:sz="6" w:space="0" w:color="000000"/>
-                  </w:tcBorders>
-                  <w:shd w:val="clear" w:color="auto" w:fill="DFDFDF"/>
-                  <w:tcMar>
-                    <w:top w:w="15" w:type="dxa"/>
-                    <w:left w:w="15" w:type="dxa"/>
-                    <w:bottom w:w="15" w:type="dxa"/>
-                    <w:right w:w="15" w:type="dxa"/>
-                  </w:tcMar>
-                  <w:vAlign w:val="center"/>
-                </w:tcPr>
-                <w:p>
-                  <w:pPr>
-                    <w:widowControl/>
-                    <w:jc w:val="both"/>
-                  </w:pPr>
-                  <w:r>
-                    <w:rPr>
-                      <w:b/>
-                    </w:rPr>
-                    <w:t>Aprobación</w:t>
-                  </w:r>
-                </w:p>
-              </w:tc>
             </w:tr>
             <w:tr>
               <w:trPr>
@@ -5725,62 +5638,6 @@
                   </w:r>
                 </w:p>
               </w:tc>
-              <w:tc>
-                <w:tcPr>
-                  <w:tcW w:w="1417" w:type="dxa"/>
-                  <w:tcBorders>
-                    <w:top w:val="single" w:sz="6" w:space="0" w:color="000000"/>
-                    <w:left w:val="single" w:sz="6" w:space="0" w:color="000000"/>
-                    <w:bottom w:val="single" w:sz="6" w:space="0" w:color="000000"/>
-                    <w:right w:val="single" w:sz="6" w:space="0" w:color="000000"/>
-                  </w:tcBorders>
-                  <w:shd w:val="clear" w:color="auto" w:fill="FFFFFF"/>
-                  <w:tcMar>
-                    <w:top w:w="15" w:type="dxa"/>
-                    <w:left w:w="15" w:type="dxa"/>
-                    <w:bottom w:w="15" w:type="dxa"/>
-                    <w:right w:w="15" w:type="dxa"/>
-                  </w:tcMar>
-                  <w:vAlign w:val="center"/>
-                </w:tcPr>
-                <w:p>
-                  <w:pPr>
-                    <w:widowControl/>
-                    <w:jc w:val="center"/>
-                  </w:pPr>
-                  <w:r>
-                    <w:t>31/08/2018</w:t>
-                  </w:r>
-                </w:p>
-              </w:tc>
-              <w:tc>
-                <w:tcPr>
-                  <w:tcW w:w="1418" w:type="dxa"/>
-                  <w:tcBorders>
-                    <w:top w:val="single" w:sz="6" w:space="0" w:color="000000"/>
-                    <w:left w:val="single" w:sz="6" w:space="0" w:color="000000"/>
-                    <w:bottom w:val="single" w:sz="6" w:space="0" w:color="000000"/>
-                    <w:right w:val="single" w:sz="6" w:space="0" w:color="000000"/>
-                  </w:tcBorders>
-                  <w:shd w:val="clear" w:color="auto" w:fill="FFFFFF"/>
-                  <w:tcMar>
-                    <w:top w:w="15" w:type="dxa"/>
-                    <w:left w:w="15" w:type="dxa"/>
-                    <w:bottom w:w="15" w:type="dxa"/>
-                    <w:right w:w="15" w:type="dxa"/>
-                  </w:tcMar>
-                  <w:vAlign w:val="center"/>
-                </w:tcPr>
-                <w:p>
-                  <w:pPr>
-                    <w:widowControl/>
-                    <w:jc w:val="center"/>
-                  </w:pPr>
-                  <w:r>
-                    <w:t>02/09/2018</w:t>
-                  </w:r>
-                </w:p>
-              </w:tc>
             </w:tr>
             <w:tr>
               <w:trPr>
@@ -5812,82 +5669,6 @@
                   </w:pPr>
                   <w:r>
                     <w:t>Modelo de Casos de Uso del Negocio y Modelo de Objetos del Negocio</w:t>
-                  </w:r>
-                </w:p>
-              </w:tc>
-              <w:tc>
-                <w:tcPr>
-                  <w:tcW w:w="1417" w:type="dxa"/>
-                  <w:tcBorders>
-                    <w:top w:val="single" w:sz="6" w:space="0" w:color="000000"/>
-                    <w:left w:val="single" w:sz="6" w:space="0" w:color="000000"/>
-                    <w:bottom w:val="single" w:sz="6" w:space="0" w:color="000000"/>
-                    <w:right w:val="single" w:sz="6" w:space="0" w:color="000000"/>
-                  </w:tcBorders>
-                  <w:shd w:val="clear" w:color="auto" w:fill="FFFFFF"/>
-                  <w:tcMar>
-                    <w:top w:w="15" w:type="dxa"/>
-                    <w:left w:w="15" w:type="dxa"/>
-                    <w:bottom w:w="15" w:type="dxa"/>
-                    <w:right w:w="15" w:type="dxa"/>
-                  </w:tcMar>
-                  <w:vAlign w:val="center"/>
-                </w:tcPr>
-                <w:p>
-                  <w:pPr>
-                    <w:widowControl/>
-                    <w:pBdr>
-                      <w:top w:val="nil"/>
-                      <w:left w:val="nil"/>
-                      <w:bottom w:val="nil"/>
-                      <w:right w:val="nil"/>
-                      <w:between w:val="nil"/>
-                    </w:pBdr>
-                    <w:jc w:val="center"/>
-                    <w:rPr>
-                      <w:color w:val="000000"/>
-                    </w:rPr>
-                  </w:pPr>
-                  <w:r>
-                    <w:t>31/08/2018</w:t>
-                  </w:r>
-                </w:p>
-              </w:tc>
-              <w:tc>
-                <w:tcPr>
-                  <w:tcW w:w="1418" w:type="dxa"/>
-                  <w:tcBorders>
-                    <w:top w:val="single" w:sz="6" w:space="0" w:color="000000"/>
-                    <w:left w:val="single" w:sz="6" w:space="0" w:color="000000"/>
-                    <w:bottom w:val="single" w:sz="6" w:space="0" w:color="000000"/>
-                    <w:right w:val="single" w:sz="6" w:space="0" w:color="000000"/>
-                  </w:tcBorders>
-                  <w:shd w:val="clear" w:color="auto" w:fill="FFFFFF"/>
-                  <w:tcMar>
-                    <w:top w:w="15" w:type="dxa"/>
-                    <w:left w:w="15" w:type="dxa"/>
-                    <w:bottom w:w="15" w:type="dxa"/>
-                    <w:right w:w="15" w:type="dxa"/>
-                  </w:tcMar>
-                  <w:vAlign w:val="center"/>
-                </w:tcPr>
-                <w:p>
-                  <w:pPr>
-                    <w:widowControl/>
-                    <w:pBdr>
-                      <w:top w:val="nil"/>
-                      <w:left w:val="nil"/>
-                      <w:bottom w:val="nil"/>
-                      <w:right w:val="nil"/>
-                      <w:between w:val="nil"/>
-                    </w:pBdr>
-                    <w:jc w:val="center"/>
-                    <w:rPr>
-                      <w:color w:val="000000"/>
-                    </w:rPr>
-                  </w:pPr>
-                  <w:r>
-                    <w:t>02/09/2018</w:t>
                   </w:r>
                 </w:p>
               </w:tc>
@@ -5928,59 +5709,6 @@
                   </w:r>
                 </w:p>
               </w:tc>
-              <w:tc>
-                <w:tcPr>
-                  <w:tcW w:w="1417" w:type="dxa"/>
-                  <w:tcBorders>
-                    <w:top w:val="single" w:sz="6" w:space="0" w:color="000000"/>
-                    <w:left w:val="single" w:sz="6" w:space="0" w:color="000000"/>
-                    <w:bottom w:val="single" w:sz="6" w:space="0" w:color="000000"/>
-                    <w:right w:val="single" w:sz="6" w:space="0" w:color="000000"/>
-                  </w:tcBorders>
-                  <w:shd w:val="clear" w:color="auto" w:fill="FFFFFF"/>
-                  <w:tcMar>
-                    <w:top w:w="15" w:type="dxa"/>
-                    <w:left w:w="15" w:type="dxa"/>
-                    <w:bottom w:w="15" w:type="dxa"/>
-                    <w:right w:w="15" w:type="dxa"/>
-                  </w:tcMar>
-                  <w:vAlign w:val="center"/>
-                </w:tcPr>
-                <w:p>
-                  <w:pPr>
-                    <w:widowControl/>
-                    <w:jc w:val="center"/>
-                  </w:pPr>
-                  <w:r>
-                    <w:t>04/09/2018</w:t>
-                  </w:r>
-                </w:p>
-              </w:tc>
-              <w:tc>
-                <w:tcPr>
-                  <w:tcW w:w="1418" w:type="dxa"/>
-                  <w:tcBorders>
-                    <w:top w:val="single" w:sz="6" w:space="0" w:color="000000"/>
-                    <w:left w:val="single" w:sz="6" w:space="0" w:color="000000"/>
-                    <w:bottom w:val="single" w:sz="6" w:space="0" w:color="000000"/>
-                    <w:right w:val="single" w:sz="6" w:space="0" w:color="000000"/>
-                  </w:tcBorders>
-                  <w:shd w:val="clear" w:color="auto" w:fill="FFFFFF"/>
-                  <w:tcMar>
-                    <w:top w:w="15" w:type="dxa"/>
-                    <w:left w:w="15" w:type="dxa"/>
-                    <w:bottom w:w="15" w:type="dxa"/>
-                    <w:right w:w="15" w:type="dxa"/>
-                  </w:tcMar>
-                  <w:vAlign w:val="center"/>
-                </w:tcPr>
-                <w:p>
-                  <w:pPr>
-                    <w:widowControl/>
-                    <w:jc w:val="center"/>
-                  </w:pPr>
-                </w:p>
-              </w:tc>
             </w:tr>
             <w:tr>
               <w:trPr>
@@ -6012,62 +5740,6 @@
                   </w:pPr>
                   <w:r>
                     <w:t>Glosario</w:t>
-                  </w:r>
-                </w:p>
-              </w:tc>
-              <w:tc>
-                <w:tcPr>
-                  <w:tcW w:w="1417" w:type="dxa"/>
-                  <w:tcBorders>
-                    <w:top w:val="single" w:sz="6" w:space="0" w:color="000000"/>
-                    <w:left w:val="single" w:sz="6" w:space="0" w:color="000000"/>
-                    <w:bottom w:val="single" w:sz="6" w:space="0" w:color="000000"/>
-                    <w:right w:val="single" w:sz="6" w:space="0" w:color="000000"/>
-                  </w:tcBorders>
-                  <w:shd w:val="clear" w:color="auto" w:fill="FFFFFF"/>
-                  <w:tcMar>
-                    <w:top w:w="15" w:type="dxa"/>
-                    <w:left w:w="15" w:type="dxa"/>
-                    <w:bottom w:w="15" w:type="dxa"/>
-                    <w:right w:w="15" w:type="dxa"/>
-                  </w:tcMar>
-                  <w:vAlign w:val="center"/>
-                </w:tcPr>
-                <w:p>
-                  <w:pPr>
-                    <w:widowControl/>
-                    <w:jc w:val="center"/>
-                  </w:pPr>
-                  <w:r>
-                    <w:t>04/09/2018</w:t>
-                  </w:r>
-                </w:p>
-              </w:tc>
-              <w:tc>
-                <w:tcPr>
-                  <w:tcW w:w="1418" w:type="dxa"/>
-                  <w:tcBorders>
-                    <w:top w:val="single" w:sz="6" w:space="0" w:color="000000"/>
-                    <w:left w:val="single" w:sz="6" w:space="0" w:color="000000"/>
-                    <w:bottom w:val="single" w:sz="6" w:space="0" w:color="000000"/>
-                    <w:right w:val="single" w:sz="6" w:space="0" w:color="000000"/>
-                  </w:tcBorders>
-                  <w:shd w:val="clear" w:color="auto" w:fill="FFFFFF"/>
-                  <w:tcMar>
-                    <w:top w:w="15" w:type="dxa"/>
-                    <w:left w:w="15" w:type="dxa"/>
-                    <w:bottom w:w="15" w:type="dxa"/>
-                    <w:right w:w="15" w:type="dxa"/>
-                  </w:tcMar>
-                  <w:vAlign w:val="center"/>
-                </w:tcPr>
-                <w:p>
-                  <w:pPr>
-                    <w:widowControl/>
-                    <w:jc w:val="center"/>
-                  </w:pPr>
-                  <w:r>
-                    <w:t>04/09/2018</w:t>
                   </w:r>
                 </w:p>
               </w:tc>
@@ -6105,62 +5777,6 @@
                   </w:r>
                 </w:p>
               </w:tc>
-              <w:tc>
-                <w:tcPr>
-                  <w:tcW w:w="1417" w:type="dxa"/>
-                  <w:tcBorders>
-                    <w:top w:val="single" w:sz="6" w:space="0" w:color="000000"/>
-                    <w:left w:val="single" w:sz="6" w:space="0" w:color="000000"/>
-                    <w:bottom w:val="single" w:sz="6" w:space="0" w:color="000000"/>
-                    <w:right w:val="single" w:sz="6" w:space="0" w:color="000000"/>
-                  </w:tcBorders>
-                  <w:shd w:val="clear" w:color="auto" w:fill="FFFFFF"/>
-                  <w:tcMar>
-                    <w:top w:w="15" w:type="dxa"/>
-                    <w:left w:w="15" w:type="dxa"/>
-                    <w:bottom w:w="15" w:type="dxa"/>
-                    <w:right w:w="15" w:type="dxa"/>
-                  </w:tcMar>
-                  <w:vAlign w:val="center"/>
-                </w:tcPr>
-                <w:p>
-                  <w:pPr>
-                    <w:widowControl/>
-                    <w:jc w:val="center"/>
-                  </w:pPr>
-                  <w:r>
-                    <w:t>05/09/2018</w:t>
-                  </w:r>
-                </w:p>
-              </w:tc>
-              <w:tc>
-                <w:tcPr>
-                  <w:tcW w:w="1418" w:type="dxa"/>
-                  <w:tcBorders>
-                    <w:top w:val="single" w:sz="6" w:space="0" w:color="000000"/>
-                    <w:left w:val="single" w:sz="6" w:space="0" w:color="000000"/>
-                    <w:bottom w:val="single" w:sz="6" w:space="0" w:color="000000"/>
-                    <w:right w:val="single" w:sz="6" w:space="0" w:color="000000"/>
-                  </w:tcBorders>
-                  <w:shd w:val="clear" w:color="auto" w:fill="FFFFFF"/>
-                  <w:tcMar>
-                    <w:top w:w="15" w:type="dxa"/>
-                    <w:left w:w="15" w:type="dxa"/>
-                    <w:bottom w:w="15" w:type="dxa"/>
-                    <w:right w:w="15" w:type="dxa"/>
-                  </w:tcMar>
-                  <w:vAlign w:val="center"/>
-                </w:tcPr>
-                <w:p>
-                  <w:pPr>
-                    <w:widowControl/>
-                    <w:jc w:val="center"/>
-                  </w:pPr>
-                  <w:r>
-                    <w:t>06/09/2018</w:t>
-                  </w:r>
-                </w:p>
-              </w:tc>
             </w:tr>
             <w:tr>
               <w:trPr>
@@ -6192,62 +5808,6 @@
                   </w:pPr>
                   <w:r>
                     <w:t>Modelo de Casos de Uso</w:t>
-                  </w:r>
-                </w:p>
-              </w:tc>
-              <w:tc>
-                <w:tcPr>
-                  <w:tcW w:w="1417" w:type="dxa"/>
-                  <w:tcBorders>
-                    <w:top w:val="single" w:sz="6" w:space="0" w:color="000000"/>
-                    <w:left w:val="single" w:sz="6" w:space="0" w:color="000000"/>
-                    <w:bottom w:val="single" w:sz="6" w:space="0" w:color="000000"/>
-                    <w:right w:val="single" w:sz="6" w:space="0" w:color="000000"/>
-                  </w:tcBorders>
-                  <w:shd w:val="clear" w:color="auto" w:fill="FFFFFF"/>
-                  <w:tcMar>
-                    <w:top w:w="15" w:type="dxa"/>
-                    <w:left w:w="15" w:type="dxa"/>
-                    <w:bottom w:w="15" w:type="dxa"/>
-                    <w:right w:w="15" w:type="dxa"/>
-                  </w:tcMar>
-                  <w:vAlign w:val="center"/>
-                </w:tcPr>
-                <w:p>
-                  <w:pPr>
-                    <w:widowControl/>
-                    <w:jc w:val="center"/>
-                  </w:pPr>
-                  <w:r>
-                    <w:t>07/09/2018</w:t>
-                  </w:r>
-                </w:p>
-              </w:tc>
-              <w:tc>
-                <w:tcPr>
-                  <w:tcW w:w="1418" w:type="dxa"/>
-                  <w:tcBorders>
-                    <w:top w:val="single" w:sz="6" w:space="0" w:color="000000"/>
-                    <w:left w:val="single" w:sz="6" w:space="0" w:color="000000"/>
-                    <w:bottom w:val="single" w:sz="6" w:space="0" w:color="000000"/>
-                    <w:right w:val="single" w:sz="6" w:space="0" w:color="000000"/>
-                  </w:tcBorders>
-                  <w:shd w:val="clear" w:color="auto" w:fill="FFFFFF"/>
-                  <w:tcMar>
-                    <w:top w:w="15" w:type="dxa"/>
-                    <w:left w:w="15" w:type="dxa"/>
-                    <w:bottom w:w="15" w:type="dxa"/>
-                    <w:right w:w="15" w:type="dxa"/>
-                  </w:tcMar>
-                  <w:vAlign w:val="center"/>
-                </w:tcPr>
-                <w:p>
-                  <w:pPr>
-                    <w:widowControl/>
-                    <w:jc w:val="center"/>
-                  </w:pPr>
-                  <w:r>
-                    <w:t>siguiente  fase</w:t>
                   </w:r>
                 </w:p>
               </w:tc>
@@ -6285,62 +5845,6 @@
                   </w:r>
                 </w:p>
               </w:tc>
-              <w:tc>
-                <w:tcPr>
-                  <w:tcW w:w="1417" w:type="dxa"/>
-                  <w:tcBorders>
-                    <w:top w:val="single" w:sz="6" w:space="0" w:color="000000"/>
-                    <w:left w:val="single" w:sz="6" w:space="0" w:color="000000"/>
-                    <w:bottom w:val="single" w:sz="6" w:space="0" w:color="000000"/>
-                    <w:right w:val="single" w:sz="6" w:space="0" w:color="000000"/>
-                  </w:tcBorders>
-                  <w:shd w:val="clear" w:color="auto" w:fill="FFFFFF"/>
-                  <w:tcMar>
-                    <w:top w:w="15" w:type="dxa"/>
-                    <w:left w:w="15" w:type="dxa"/>
-                    <w:bottom w:w="15" w:type="dxa"/>
-                    <w:right w:w="15" w:type="dxa"/>
-                  </w:tcMar>
-                  <w:vAlign w:val="center"/>
-                </w:tcPr>
-                <w:p>
-                  <w:pPr>
-                    <w:widowControl/>
-                    <w:jc w:val="center"/>
-                  </w:pPr>
-                  <w:r>
-                    <w:t>09/09/2018</w:t>
-                  </w:r>
-                </w:p>
-              </w:tc>
-              <w:tc>
-                <w:tcPr>
-                  <w:tcW w:w="1418" w:type="dxa"/>
-                  <w:tcBorders>
-                    <w:top w:val="single" w:sz="6" w:space="0" w:color="000000"/>
-                    <w:left w:val="single" w:sz="6" w:space="0" w:color="000000"/>
-                    <w:bottom w:val="single" w:sz="6" w:space="0" w:color="000000"/>
-                    <w:right w:val="single" w:sz="6" w:space="0" w:color="000000"/>
-                  </w:tcBorders>
-                  <w:shd w:val="clear" w:color="auto" w:fill="FFFFFF"/>
-                  <w:tcMar>
-                    <w:top w:w="15" w:type="dxa"/>
-                    <w:left w:w="15" w:type="dxa"/>
-                    <w:bottom w:w="15" w:type="dxa"/>
-                    <w:right w:w="15" w:type="dxa"/>
-                  </w:tcMar>
-                  <w:vAlign w:val="center"/>
-                </w:tcPr>
-                <w:p>
-                  <w:pPr>
-                    <w:widowControl/>
-                    <w:jc w:val="center"/>
-                  </w:pPr>
-                  <w:r>
-                    <w:t>siguiente  fase</w:t>
-                  </w:r>
-                </w:p>
-              </w:tc>
             </w:tr>
             <w:tr>
               <w:trPr>
@@ -6372,62 +5876,6 @@
                   </w:pPr>
                   <w:r>
                     <w:t>Especificaciones Adicionales</w:t>
-                  </w:r>
-                </w:p>
-              </w:tc>
-              <w:tc>
-                <w:tcPr>
-                  <w:tcW w:w="1417" w:type="dxa"/>
-                  <w:tcBorders>
-                    <w:top w:val="single" w:sz="6" w:space="0" w:color="000000"/>
-                    <w:left w:val="single" w:sz="6" w:space="0" w:color="000000"/>
-                    <w:bottom w:val="single" w:sz="6" w:space="0" w:color="000000"/>
-                    <w:right w:val="single" w:sz="6" w:space="0" w:color="000000"/>
-                  </w:tcBorders>
-                  <w:shd w:val="clear" w:color="auto" w:fill="FFFFFF"/>
-                  <w:tcMar>
-                    <w:top w:w="15" w:type="dxa"/>
-                    <w:left w:w="15" w:type="dxa"/>
-                    <w:bottom w:w="15" w:type="dxa"/>
-                    <w:right w:w="15" w:type="dxa"/>
-                  </w:tcMar>
-                  <w:vAlign w:val="center"/>
-                </w:tcPr>
-                <w:p>
-                  <w:pPr>
-                    <w:widowControl/>
-                    <w:jc w:val="center"/>
-                  </w:pPr>
-                  <w:r>
-                    <w:t>10/09/2018</w:t>
-                  </w:r>
-                </w:p>
-              </w:tc>
-              <w:tc>
-                <w:tcPr>
-                  <w:tcW w:w="1418" w:type="dxa"/>
-                  <w:tcBorders>
-                    <w:top w:val="single" w:sz="6" w:space="0" w:color="000000"/>
-                    <w:left w:val="single" w:sz="6" w:space="0" w:color="000000"/>
-                    <w:bottom w:val="single" w:sz="6" w:space="0" w:color="000000"/>
-                    <w:right w:val="single" w:sz="6" w:space="0" w:color="000000"/>
-                  </w:tcBorders>
-                  <w:shd w:val="clear" w:color="auto" w:fill="FFFFFF"/>
-                  <w:tcMar>
-                    <w:top w:w="15" w:type="dxa"/>
-                    <w:left w:w="15" w:type="dxa"/>
-                    <w:bottom w:w="15" w:type="dxa"/>
-                    <w:right w:w="15" w:type="dxa"/>
-                  </w:tcMar>
-                  <w:vAlign w:val="center"/>
-                </w:tcPr>
-                <w:p>
-                  <w:pPr>
-                    <w:widowControl/>
-                    <w:jc w:val="center"/>
-                  </w:pPr>
-                  <w:r>
-                    <w:t>siguiente  fase</w:t>
                   </w:r>
                 </w:p>
               </w:tc>
@@ -6468,56 +5916,6 @@
                   </w:r>
                 </w:p>
               </w:tc>
-              <w:tc>
-                <w:tcPr>
-                  <w:tcW w:w="1417" w:type="dxa"/>
-                  <w:tcBorders>
-                    <w:top w:val="single" w:sz="6" w:space="0" w:color="000000"/>
-                    <w:left w:val="single" w:sz="6" w:space="0" w:color="000000"/>
-                    <w:bottom w:val="single" w:sz="6" w:space="0" w:color="000000"/>
-                    <w:right w:val="single" w:sz="6" w:space="0" w:color="000000"/>
-                  </w:tcBorders>
-                  <w:shd w:val="clear" w:color="auto" w:fill="FFFFFF"/>
-                  <w:tcMar>
-                    <w:top w:w="15" w:type="dxa"/>
-                    <w:left w:w="15" w:type="dxa"/>
-                    <w:bottom w:w="15" w:type="dxa"/>
-                    <w:right w:w="15" w:type="dxa"/>
-                  </w:tcMar>
-                  <w:vAlign w:val="center"/>
-                </w:tcPr>
-                <w:p>
-                  <w:pPr>
-                    <w:widowControl/>
-                    <w:jc w:val="center"/>
-                  </w:pPr>
-                </w:p>
-              </w:tc>
-              <w:tc>
-                <w:tcPr>
-                  <w:tcW w:w="1418" w:type="dxa"/>
-                  <w:tcBorders>
-                    <w:top w:val="single" w:sz="6" w:space="0" w:color="000000"/>
-                    <w:left w:val="single" w:sz="6" w:space="0" w:color="000000"/>
-                    <w:bottom w:val="single" w:sz="6" w:space="0" w:color="000000"/>
-                    <w:right w:val="single" w:sz="6" w:space="0" w:color="000000"/>
-                  </w:tcBorders>
-                  <w:shd w:val="clear" w:color="auto" w:fill="FFFFFF"/>
-                  <w:tcMar>
-                    <w:top w:w="15" w:type="dxa"/>
-                    <w:left w:w="15" w:type="dxa"/>
-                    <w:bottom w:w="15" w:type="dxa"/>
-                    <w:right w:w="15" w:type="dxa"/>
-                  </w:tcMar>
-                  <w:vAlign w:val="center"/>
-                </w:tcPr>
-                <w:p>
-                  <w:pPr>
-                    <w:widowControl/>
-                    <w:jc w:val="center"/>
-                  </w:pPr>
-                </w:p>
-              </w:tc>
             </w:tr>
             <w:tr>
               <w:trPr>
@@ -6552,62 +5950,6 @@
                   </w:r>
                 </w:p>
               </w:tc>
-              <w:tc>
-                <w:tcPr>
-                  <w:tcW w:w="1417" w:type="dxa"/>
-                  <w:tcBorders>
-                    <w:top w:val="single" w:sz="6" w:space="0" w:color="000000"/>
-                    <w:left w:val="single" w:sz="6" w:space="0" w:color="000000"/>
-                    <w:bottom w:val="single" w:sz="6" w:space="0" w:color="000000"/>
-                    <w:right w:val="single" w:sz="6" w:space="0" w:color="000000"/>
-                  </w:tcBorders>
-                  <w:shd w:val="clear" w:color="auto" w:fill="FFFFFF"/>
-                  <w:tcMar>
-                    <w:top w:w="15" w:type="dxa"/>
-                    <w:left w:w="15" w:type="dxa"/>
-                    <w:bottom w:w="15" w:type="dxa"/>
-                    <w:right w:w="15" w:type="dxa"/>
-                  </w:tcMar>
-                  <w:vAlign w:val="center"/>
-                </w:tcPr>
-                <w:p>
-                  <w:pPr>
-                    <w:widowControl/>
-                    <w:jc w:val="center"/>
-                  </w:pPr>
-                  <w:r>
-                    <w:t>10/09/2018</w:t>
-                  </w:r>
-                </w:p>
-              </w:tc>
-              <w:tc>
-                <w:tcPr>
-                  <w:tcW w:w="1418" w:type="dxa"/>
-                  <w:tcBorders>
-                    <w:top w:val="single" w:sz="6" w:space="0" w:color="000000"/>
-                    <w:left w:val="single" w:sz="6" w:space="0" w:color="000000"/>
-                    <w:bottom w:val="single" w:sz="6" w:space="0" w:color="000000"/>
-                    <w:right w:val="single" w:sz="6" w:space="0" w:color="000000"/>
-                  </w:tcBorders>
-                  <w:shd w:val="clear" w:color="auto" w:fill="FFFFFF"/>
-                  <w:tcMar>
-                    <w:top w:w="15" w:type="dxa"/>
-                    <w:left w:w="15" w:type="dxa"/>
-                    <w:bottom w:w="15" w:type="dxa"/>
-                    <w:right w:w="15" w:type="dxa"/>
-                  </w:tcMar>
-                  <w:vAlign w:val="center"/>
-                </w:tcPr>
-                <w:p>
-                  <w:pPr>
-                    <w:widowControl/>
-                    <w:jc w:val="center"/>
-                  </w:pPr>
-                  <w:r>
-                    <w:t>siguiente  fase</w:t>
-                  </w:r>
-                </w:p>
-              </w:tc>
             </w:tr>
             <w:tr>
               <w:trPr>
@@ -6639,62 +5981,6 @@
                   </w:pPr>
                   <w:r>
                     <w:t>Modelo de Datos</w:t>
-                  </w:r>
-                </w:p>
-              </w:tc>
-              <w:tc>
-                <w:tcPr>
-                  <w:tcW w:w="1417" w:type="dxa"/>
-                  <w:tcBorders>
-                    <w:top w:val="single" w:sz="6" w:space="0" w:color="000000"/>
-                    <w:left w:val="single" w:sz="6" w:space="0" w:color="000000"/>
-                    <w:bottom w:val="single" w:sz="6" w:space="0" w:color="000000"/>
-                    <w:right w:val="single" w:sz="6" w:space="0" w:color="000000"/>
-                  </w:tcBorders>
-                  <w:shd w:val="clear" w:color="auto" w:fill="FFFFFF"/>
-                  <w:tcMar>
-                    <w:top w:w="15" w:type="dxa"/>
-                    <w:left w:w="15" w:type="dxa"/>
-                    <w:bottom w:w="15" w:type="dxa"/>
-                    <w:right w:w="15" w:type="dxa"/>
-                  </w:tcMar>
-                  <w:vAlign w:val="center"/>
-                </w:tcPr>
-                <w:p>
-                  <w:pPr>
-                    <w:widowControl/>
-                    <w:jc w:val="center"/>
-                  </w:pPr>
-                  <w:r>
-                    <w:t>10/09/2018</w:t>
-                  </w:r>
-                </w:p>
-              </w:tc>
-              <w:tc>
-                <w:tcPr>
-                  <w:tcW w:w="1418" w:type="dxa"/>
-                  <w:tcBorders>
-                    <w:top w:val="single" w:sz="6" w:space="0" w:color="000000"/>
-                    <w:left w:val="single" w:sz="6" w:space="0" w:color="000000"/>
-                    <w:bottom w:val="single" w:sz="6" w:space="0" w:color="000000"/>
-                    <w:right w:val="single" w:sz="6" w:space="0" w:color="000000"/>
-                  </w:tcBorders>
-                  <w:shd w:val="clear" w:color="auto" w:fill="FFFFFF"/>
-                  <w:tcMar>
-                    <w:top w:w="15" w:type="dxa"/>
-                    <w:left w:w="15" w:type="dxa"/>
-                    <w:bottom w:w="15" w:type="dxa"/>
-                    <w:right w:w="15" w:type="dxa"/>
-                  </w:tcMar>
-                  <w:vAlign w:val="center"/>
-                </w:tcPr>
-                <w:p>
-                  <w:pPr>
-                    <w:widowControl/>
-                    <w:jc w:val="center"/>
-                  </w:pPr>
-                  <w:r>
-                    <w:t>siguiente  fase</w:t>
                   </w:r>
                 </w:p>
               </w:tc>
@@ -6735,56 +6021,6 @@
                   </w:r>
                 </w:p>
               </w:tc>
-              <w:tc>
-                <w:tcPr>
-                  <w:tcW w:w="1417" w:type="dxa"/>
-                  <w:tcBorders>
-                    <w:top w:val="single" w:sz="6" w:space="0" w:color="000000"/>
-                    <w:left w:val="single" w:sz="6" w:space="0" w:color="000000"/>
-                    <w:bottom w:val="single" w:sz="6" w:space="0" w:color="000000"/>
-                    <w:right w:val="single" w:sz="6" w:space="0" w:color="000000"/>
-                  </w:tcBorders>
-                  <w:shd w:val="clear" w:color="auto" w:fill="FFFFFF"/>
-                  <w:tcMar>
-                    <w:top w:w="15" w:type="dxa"/>
-                    <w:left w:w="15" w:type="dxa"/>
-                    <w:bottom w:w="15" w:type="dxa"/>
-                    <w:right w:w="15" w:type="dxa"/>
-                  </w:tcMar>
-                  <w:vAlign w:val="center"/>
-                </w:tcPr>
-                <w:p>
-                  <w:pPr>
-                    <w:widowControl/>
-                    <w:jc w:val="center"/>
-                  </w:pPr>
-                </w:p>
-              </w:tc>
-              <w:tc>
-                <w:tcPr>
-                  <w:tcW w:w="1418" w:type="dxa"/>
-                  <w:tcBorders>
-                    <w:top w:val="single" w:sz="6" w:space="0" w:color="000000"/>
-                    <w:left w:val="single" w:sz="6" w:space="0" w:color="000000"/>
-                    <w:bottom w:val="single" w:sz="6" w:space="0" w:color="000000"/>
-                    <w:right w:val="single" w:sz="6" w:space="0" w:color="000000"/>
-                  </w:tcBorders>
-                  <w:shd w:val="clear" w:color="auto" w:fill="FFFFFF"/>
-                  <w:tcMar>
-                    <w:top w:w="15" w:type="dxa"/>
-                    <w:left w:w="15" w:type="dxa"/>
-                    <w:bottom w:w="15" w:type="dxa"/>
-                    <w:right w:w="15" w:type="dxa"/>
-                  </w:tcMar>
-                  <w:vAlign w:val="center"/>
-                </w:tcPr>
-                <w:p>
-                  <w:pPr>
-                    <w:widowControl/>
-                    <w:jc w:val="center"/>
-                  </w:pPr>
-                </w:p>
-              </w:tc>
             </w:tr>
             <w:tr>
               <w:trPr>
@@ -6819,62 +6055,6 @@
                   </w:r>
                 </w:p>
               </w:tc>
-              <w:tc>
-                <w:tcPr>
-                  <w:tcW w:w="1417" w:type="dxa"/>
-                  <w:tcBorders>
-                    <w:top w:val="single" w:sz="6" w:space="0" w:color="000000"/>
-                    <w:left w:val="single" w:sz="6" w:space="0" w:color="000000"/>
-                    <w:bottom w:val="single" w:sz="6" w:space="0" w:color="000000"/>
-                    <w:right w:val="single" w:sz="6" w:space="0" w:color="000000"/>
-                  </w:tcBorders>
-                  <w:shd w:val="clear" w:color="auto" w:fill="FFFFFF"/>
-                  <w:tcMar>
-                    <w:top w:w="15" w:type="dxa"/>
-                    <w:left w:w="15" w:type="dxa"/>
-                    <w:bottom w:w="15" w:type="dxa"/>
-                    <w:right w:w="15" w:type="dxa"/>
-                  </w:tcMar>
-                  <w:vAlign w:val="center"/>
-                </w:tcPr>
-                <w:p>
-                  <w:pPr>
-                    <w:widowControl/>
-                    <w:jc w:val="center"/>
-                  </w:pPr>
-                  <w:r>
-                    <w:t>10/09/2018</w:t>
-                  </w:r>
-                </w:p>
-              </w:tc>
-              <w:tc>
-                <w:tcPr>
-                  <w:tcW w:w="1418" w:type="dxa"/>
-                  <w:tcBorders>
-                    <w:top w:val="single" w:sz="6" w:space="0" w:color="000000"/>
-                    <w:left w:val="single" w:sz="6" w:space="0" w:color="000000"/>
-                    <w:bottom w:val="single" w:sz="6" w:space="0" w:color="000000"/>
-                    <w:right w:val="single" w:sz="6" w:space="0" w:color="000000"/>
-                  </w:tcBorders>
-                  <w:shd w:val="clear" w:color="auto" w:fill="FFFFFF"/>
-                  <w:tcMar>
-                    <w:top w:w="15" w:type="dxa"/>
-                    <w:left w:w="15" w:type="dxa"/>
-                    <w:bottom w:w="15" w:type="dxa"/>
-                    <w:right w:w="15" w:type="dxa"/>
-                  </w:tcMar>
-                  <w:vAlign w:val="center"/>
-                </w:tcPr>
-                <w:p>
-                  <w:pPr>
-                    <w:widowControl/>
-                    <w:jc w:val="center"/>
-                  </w:pPr>
-                  <w:r>
-                    <w:t>siguiente  fase</w:t>
-                  </w:r>
-                </w:p>
-              </w:tc>
             </w:tr>
             <w:tr>
               <w:trPr>
@@ -6906,62 +6086,6 @@
                   </w:pPr>
                   <w:r>
                     <w:t>Modelo de Implementación</w:t>
-                  </w:r>
-                </w:p>
-              </w:tc>
-              <w:tc>
-                <w:tcPr>
-                  <w:tcW w:w="1417" w:type="dxa"/>
-                  <w:tcBorders>
-                    <w:top w:val="single" w:sz="6" w:space="0" w:color="000000"/>
-                    <w:left w:val="single" w:sz="6" w:space="0" w:color="000000"/>
-                    <w:bottom w:val="single" w:sz="6" w:space="0" w:color="000000"/>
-                    <w:right w:val="single" w:sz="6" w:space="0" w:color="000000"/>
-                  </w:tcBorders>
-                  <w:shd w:val="clear" w:color="auto" w:fill="FFFFFF"/>
-                  <w:tcMar>
-                    <w:top w:w="15" w:type="dxa"/>
-                    <w:left w:w="15" w:type="dxa"/>
-                    <w:bottom w:w="15" w:type="dxa"/>
-                    <w:right w:w="15" w:type="dxa"/>
-                  </w:tcMar>
-                  <w:vAlign w:val="center"/>
-                </w:tcPr>
-                <w:p>
-                  <w:pPr>
-                    <w:widowControl/>
-                    <w:jc w:val="center"/>
-                  </w:pPr>
-                  <w:r>
-                    <w:t>10/09/2018</w:t>
-                  </w:r>
-                </w:p>
-              </w:tc>
-              <w:tc>
-                <w:tcPr>
-                  <w:tcW w:w="1418" w:type="dxa"/>
-                  <w:tcBorders>
-                    <w:top w:val="single" w:sz="6" w:space="0" w:color="000000"/>
-                    <w:left w:val="single" w:sz="6" w:space="0" w:color="000000"/>
-                    <w:bottom w:val="single" w:sz="6" w:space="0" w:color="000000"/>
-                    <w:right w:val="single" w:sz="6" w:space="0" w:color="000000"/>
-                  </w:tcBorders>
-                  <w:shd w:val="clear" w:color="auto" w:fill="FFFFFF"/>
-                  <w:tcMar>
-                    <w:top w:w="15" w:type="dxa"/>
-                    <w:left w:w="15" w:type="dxa"/>
-                    <w:bottom w:w="15" w:type="dxa"/>
-                    <w:right w:w="15" w:type="dxa"/>
-                  </w:tcMar>
-                  <w:vAlign w:val="center"/>
-                </w:tcPr>
-                <w:p>
-                  <w:pPr>
-                    <w:widowControl/>
-                    <w:jc w:val="center"/>
-                  </w:pPr>
-                  <w:r>
-                    <w:t>siguiente  fase</w:t>
                   </w:r>
                 </w:p>
               </w:tc>
@@ -7002,56 +6126,6 @@
                   </w:r>
                 </w:p>
               </w:tc>
-              <w:tc>
-                <w:tcPr>
-                  <w:tcW w:w="1417" w:type="dxa"/>
-                  <w:tcBorders>
-                    <w:top w:val="single" w:sz="6" w:space="0" w:color="000000"/>
-                    <w:left w:val="single" w:sz="6" w:space="0" w:color="000000"/>
-                    <w:bottom w:val="single" w:sz="6" w:space="0" w:color="000000"/>
-                    <w:right w:val="single" w:sz="6" w:space="0" w:color="000000"/>
-                  </w:tcBorders>
-                  <w:shd w:val="clear" w:color="auto" w:fill="FFFFFF"/>
-                  <w:tcMar>
-                    <w:top w:w="15" w:type="dxa"/>
-                    <w:left w:w="15" w:type="dxa"/>
-                    <w:bottom w:w="15" w:type="dxa"/>
-                    <w:right w:w="15" w:type="dxa"/>
-                  </w:tcMar>
-                  <w:vAlign w:val="center"/>
-                </w:tcPr>
-                <w:p>
-                  <w:pPr>
-                    <w:widowControl/>
-                    <w:jc w:val="center"/>
-                  </w:pPr>
-                </w:p>
-              </w:tc>
-              <w:tc>
-                <w:tcPr>
-                  <w:tcW w:w="1418" w:type="dxa"/>
-                  <w:tcBorders>
-                    <w:top w:val="single" w:sz="6" w:space="0" w:color="000000"/>
-                    <w:left w:val="single" w:sz="6" w:space="0" w:color="000000"/>
-                    <w:bottom w:val="single" w:sz="6" w:space="0" w:color="000000"/>
-                    <w:right w:val="single" w:sz="6" w:space="0" w:color="000000"/>
-                  </w:tcBorders>
-                  <w:shd w:val="clear" w:color="auto" w:fill="FFFFFF"/>
-                  <w:tcMar>
-                    <w:top w:w="15" w:type="dxa"/>
-                    <w:left w:w="15" w:type="dxa"/>
-                    <w:bottom w:w="15" w:type="dxa"/>
-                    <w:right w:w="15" w:type="dxa"/>
-                  </w:tcMar>
-                  <w:vAlign w:val="center"/>
-                </w:tcPr>
-                <w:p>
-                  <w:pPr>
-                    <w:widowControl/>
-                    <w:jc w:val="center"/>
-                  </w:pPr>
-                </w:p>
-              </w:tc>
             </w:tr>
             <w:tr>
               <w:trPr>
@@ -7083,62 +6157,6 @@
                   </w:pPr>
                   <w:r>
                     <w:t>Casos de Pruebas Funcionales</w:t>
-                  </w:r>
-                </w:p>
-              </w:tc>
-              <w:tc>
-                <w:tcPr>
-                  <w:tcW w:w="1417" w:type="dxa"/>
-                  <w:tcBorders>
-                    <w:top w:val="single" w:sz="6" w:space="0" w:color="000000"/>
-                    <w:left w:val="single" w:sz="6" w:space="0" w:color="000000"/>
-                    <w:bottom w:val="single" w:sz="6" w:space="0" w:color="000000"/>
-                    <w:right w:val="single" w:sz="6" w:space="0" w:color="000000"/>
-                  </w:tcBorders>
-                  <w:shd w:val="clear" w:color="auto" w:fill="FFFFFF"/>
-                  <w:tcMar>
-                    <w:top w:w="15" w:type="dxa"/>
-                    <w:left w:w="15" w:type="dxa"/>
-                    <w:bottom w:w="15" w:type="dxa"/>
-                    <w:right w:w="15" w:type="dxa"/>
-                  </w:tcMar>
-                  <w:vAlign w:val="center"/>
-                </w:tcPr>
-                <w:p>
-                  <w:pPr>
-                    <w:widowControl/>
-                    <w:jc w:val="center"/>
-                  </w:pPr>
-                  <w:r>
-                    <w:t>10/09/2018</w:t>
-                  </w:r>
-                </w:p>
-              </w:tc>
-              <w:tc>
-                <w:tcPr>
-                  <w:tcW w:w="1418" w:type="dxa"/>
-                  <w:tcBorders>
-                    <w:top w:val="single" w:sz="6" w:space="0" w:color="000000"/>
-                    <w:left w:val="single" w:sz="6" w:space="0" w:color="000000"/>
-                    <w:bottom w:val="single" w:sz="6" w:space="0" w:color="000000"/>
-                    <w:right w:val="single" w:sz="6" w:space="0" w:color="000000"/>
-                  </w:tcBorders>
-                  <w:shd w:val="clear" w:color="auto" w:fill="FFFFFF"/>
-                  <w:tcMar>
-                    <w:top w:w="15" w:type="dxa"/>
-                    <w:left w:w="15" w:type="dxa"/>
-                    <w:bottom w:w="15" w:type="dxa"/>
-                    <w:right w:w="15" w:type="dxa"/>
-                  </w:tcMar>
-                  <w:vAlign w:val="center"/>
-                </w:tcPr>
-                <w:p>
-                  <w:pPr>
-                    <w:widowControl/>
-                    <w:jc w:val="center"/>
-                  </w:pPr>
-                  <w:r>
-                    <w:t>siguiente  fase</w:t>
                   </w:r>
                 </w:p>
               </w:tc>
@@ -7179,56 +6197,6 @@
                   </w:r>
                 </w:p>
               </w:tc>
-              <w:tc>
-                <w:tcPr>
-                  <w:tcW w:w="1417" w:type="dxa"/>
-                  <w:tcBorders>
-                    <w:top w:val="single" w:sz="6" w:space="0" w:color="000000"/>
-                    <w:left w:val="single" w:sz="6" w:space="0" w:color="000000"/>
-                    <w:bottom w:val="single" w:sz="6" w:space="0" w:color="000000"/>
-                    <w:right w:val="single" w:sz="6" w:space="0" w:color="000000"/>
-                  </w:tcBorders>
-                  <w:shd w:val="clear" w:color="auto" w:fill="FFFFFF"/>
-                  <w:tcMar>
-                    <w:top w:w="15" w:type="dxa"/>
-                    <w:left w:w="15" w:type="dxa"/>
-                    <w:bottom w:w="15" w:type="dxa"/>
-                    <w:right w:w="15" w:type="dxa"/>
-                  </w:tcMar>
-                  <w:vAlign w:val="center"/>
-                </w:tcPr>
-                <w:p>
-                  <w:pPr>
-                    <w:widowControl/>
-                    <w:jc w:val="center"/>
-                  </w:pPr>
-                </w:p>
-              </w:tc>
-              <w:tc>
-                <w:tcPr>
-                  <w:tcW w:w="1418" w:type="dxa"/>
-                  <w:tcBorders>
-                    <w:top w:val="single" w:sz="6" w:space="0" w:color="000000"/>
-                    <w:left w:val="single" w:sz="6" w:space="0" w:color="000000"/>
-                    <w:bottom w:val="single" w:sz="6" w:space="0" w:color="000000"/>
-                    <w:right w:val="single" w:sz="6" w:space="0" w:color="000000"/>
-                  </w:tcBorders>
-                  <w:shd w:val="clear" w:color="auto" w:fill="FFFFFF"/>
-                  <w:tcMar>
-                    <w:top w:w="15" w:type="dxa"/>
-                    <w:left w:w="15" w:type="dxa"/>
-                    <w:bottom w:w="15" w:type="dxa"/>
-                    <w:right w:w="15" w:type="dxa"/>
-                  </w:tcMar>
-                  <w:vAlign w:val="center"/>
-                </w:tcPr>
-                <w:p>
-                  <w:pPr>
-                    <w:widowControl/>
-                    <w:jc w:val="center"/>
-                  </w:pPr>
-                </w:p>
-              </w:tc>
             </w:tr>
             <w:tr>
               <w:trPr>
@@ -7260,62 +6228,6 @@
                   </w:pPr>
                   <w:r>
                     <w:t>Modelo de Despliegue</w:t>
-                  </w:r>
-                </w:p>
-              </w:tc>
-              <w:tc>
-                <w:tcPr>
-                  <w:tcW w:w="1417" w:type="dxa"/>
-                  <w:tcBorders>
-                    <w:top w:val="single" w:sz="6" w:space="0" w:color="000000"/>
-                    <w:left w:val="single" w:sz="6" w:space="0" w:color="000000"/>
-                    <w:bottom w:val="single" w:sz="6" w:space="0" w:color="000000"/>
-                    <w:right w:val="single" w:sz="6" w:space="0" w:color="000000"/>
-                  </w:tcBorders>
-                  <w:shd w:val="clear" w:color="auto" w:fill="FFFFFF"/>
-                  <w:tcMar>
-                    <w:top w:w="15" w:type="dxa"/>
-                    <w:left w:w="15" w:type="dxa"/>
-                    <w:bottom w:w="15" w:type="dxa"/>
-                    <w:right w:w="15" w:type="dxa"/>
-                  </w:tcMar>
-                  <w:vAlign w:val="center"/>
-                </w:tcPr>
-                <w:p>
-                  <w:pPr>
-                    <w:widowControl/>
-                    <w:jc w:val="center"/>
-                  </w:pPr>
-                  <w:r>
-                    <w:t>14/09/2018</w:t>
-                  </w:r>
-                </w:p>
-              </w:tc>
-              <w:tc>
-                <w:tcPr>
-                  <w:tcW w:w="1418" w:type="dxa"/>
-                  <w:tcBorders>
-                    <w:top w:val="single" w:sz="6" w:space="0" w:color="000000"/>
-                    <w:left w:val="single" w:sz="6" w:space="0" w:color="000000"/>
-                    <w:bottom w:val="single" w:sz="6" w:space="0" w:color="000000"/>
-                    <w:right w:val="single" w:sz="6" w:space="0" w:color="000000"/>
-                  </w:tcBorders>
-                  <w:shd w:val="clear" w:color="auto" w:fill="FFFFFF"/>
-                  <w:tcMar>
-                    <w:top w:w="15" w:type="dxa"/>
-                    <w:left w:w="15" w:type="dxa"/>
-                    <w:bottom w:w="15" w:type="dxa"/>
-                    <w:right w:w="15" w:type="dxa"/>
-                  </w:tcMar>
-                  <w:vAlign w:val="center"/>
-                </w:tcPr>
-                <w:p>
-                  <w:pPr>
-                    <w:widowControl/>
-                    <w:jc w:val="center"/>
-                  </w:pPr>
-                  <w:r>
-                    <w:t>siguiente  fase</w:t>
                   </w:r>
                 </w:p>
               </w:tc>
@@ -7353,35 +6265,6 @@
                       <w:b/>
                     </w:rPr>
                     <w:t>Gestión de Cambios y Configuración</w:t>
-                  </w:r>
-                </w:p>
-              </w:tc>
-              <w:tc>
-                <w:tcPr>
-                  <w:tcW w:w="2835" w:type="dxa"/>
-                  <w:gridSpan w:val="2"/>
-                  <w:tcBorders>
-                    <w:top w:val="single" w:sz="6" w:space="0" w:color="000000"/>
-                    <w:left w:val="single" w:sz="6" w:space="0" w:color="000000"/>
-                    <w:bottom w:val="single" w:sz="6" w:space="0" w:color="000000"/>
-                    <w:right w:val="single" w:sz="6" w:space="0" w:color="000000"/>
-                  </w:tcBorders>
-                  <w:shd w:val="clear" w:color="auto" w:fill="FFFFFF"/>
-                  <w:tcMar>
-                    <w:top w:w="15" w:type="dxa"/>
-                    <w:left w:w="15" w:type="dxa"/>
-                    <w:bottom w:w="15" w:type="dxa"/>
-                    <w:right w:w="15" w:type="dxa"/>
-                  </w:tcMar>
-                  <w:vAlign w:val="center"/>
-                </w:tcPr>
-                <w:p>
-                  <w:pPr>
-                    <w:widowControl/>
-                    <w:jc w:val="center"/>
-                  </w:pPr>
-                  <w:r>
-                    <w:t>Durante todo el proyecto</w:t>
                   </w:r>
                 </w:p>
               </w:tc>
@@ -7423,35 +6306,6 @@
                   </w:r>
                 </w:p>
               </w:tc>
-              <w:tc>
-                <w:tcPr>
-                  <w:tcW w:w="2835" w:type="dxa"/>
-                  <w:gridSpan w:val="2"/>
-                  <w:tcBorders>
-                    <w:top w:val="single" w:sz="6" w:space="0" w:color="000000"/>
-                    <w:left w:val="single" w:sz="6" w:space="0" w:color="000000"/>
-                    <w:bottom w:val="single" w:sz="6" w:space="0" w:color="000000"/>
-                    <w:right w:val="single" w:sz="6" w:space="0" w:color="000000"/>
-                  </w:tcBorders>
-                  <w:shd w:val="clear" w:color="auto" w:fill="FFFFFF"/>
-                  <w:tcMar>
-                    <w:top w:w="15" w:type="dxa"/>
-                    <w:left w:w="15" w:type="dxa"/>
-                    <w:bottom w:w="15" w:type="dxa"/>
-                    <w:right w:w="15" w:type="dxa"/>
-                  </w:tcMar>
-                  <w:vAlign w:val="center"/>
-                </w:tcPr>
-                <w:p>
-                  <w:pPr>
-                    <w:widowControl/>
-                    <w:jc w:val="center"/>
-                  </w:pPr>
-                  <w:r>
-                    <w:t>Durante todo el proyecto</w:t>
-                  </w:r>
-                </w:p>
-              </w:tc>
             </w:tr>
             <w:tr>
               <w:trPr>
@@ -7486,128 +6340,6 @@
                   </w:r>
                 </w:p>
               </w:tc>
-              <w:tc>
-                <w:tcPr>
-                  <w:tcW w:w="1417" w:type="dxa"/>
-                  <w:tcBorders>
-                    <w:top w:val="single" w:sz="6" w:space="0" w:color="000000"/>
-                    <w:left w:val="single" w:sz="6" w:space="0" w:color="000000"/>
-                    <w:bottom w:val="single" w:sz="6" w:space="0" w:color="000000"/>
-                    <w:right w:val="single" w:sz="6" w:space="0" w:color="000000"/>
-                  </w:tcBorders>
-                  <w:shd w:val="clear" w:color="auto" w:fill="FFFFFF"/>
-                  <w:tcMar>
-                    <w:top w:w="15" w:type="dxa"/>
-                    <w:left w:w="15" w:type="dxa"/>
-                    <w:bottom w:w="15" w:type="dxa"/>
-                    <w:right w:w="15" w:type="dxa"/>
-                  </w:tcMar>
-                  <w:vAlign w:val="center"/>
-                </w:tcPr>
-                <w:p>
-                  <w:pPr>
-                    <w:widowControl/>
-                    <w:jc w:val="center"/>
-                  </w:pPr>
-                  <w:r>
-                    <w:t>29/08/2018</w:t>
-                  </w:r>
-                </w:p>
-              </w:tc>
-              <w:tc>
-                <w:tcPr>
-                  <w:tcW w:w="1418" w:type="dxa"/>
-                  <w:tcBorders>
-                    <w:top w:val="single" w:sz="6" w:space="0" w:color="000000"/>
-                    <w:left w:val="single" w:sz="6" w:space="0" w:color="000000"/>
-                    <w:bottom w:val="single" w:sz="6" w:space="0" w:color="000000"/>
-                    <w:right w:val="single" w:sz="6" w:space="0" w:color="000000"/>
-                  </w:tcBorders>
-                  <w:shd w:val="clear" w:color="auto" w:fill="FFFFFF"/>
-                  <w:tcMar>
-                    <w:top w:w="15" w:type="dxa"/>
-                    <w:left w:w="15" w:type="dxa"/>
-                    <w:bottom w:w="15" w:type="dxa"/>
-                    <w:right w:w="15" w:type="dxa"/>
-                  </w:tcMar>
-                  <w:vAlign w:val="center"/>
-                </w:tcPr>
-                <w:p>
-                  <w:pPr>
-                    <w:widowControl/>
-                    <w:jc w:val="center"/>
-                  </w:pPr>
-                  <w:r>
-                    <w:t>30/08/2018</w:t>
-                  </w:r>
-                </w:p>
-              </w:tc>
-            </w:tr>
-            <w:tr>
-              <w:trPr>
-                <w:jc w:val="center"/>
-              </w:trPr>
-              <w:tc>
-                <w:tcPr>
-                  <w:tcW w:w="5273" w:type="dxa"/>
-                  <w:tcBorders>
-                    <w:top w:val="single" w:sz="6" w:space="0" w:color="000000"/>
-                    <w:left w:val="single" w:sz="6" w:space="0" w:color="000000"/>
-                    <w:bottom w:val="single" w:sz="6" w:space="0" w:color="000000"/>
-                    <w:right w:val="single" w:sz="6" w:space="0" w:color="000000"/>
-                  </w:tcBorders>
-                  <w:shd w:val="clear" w:color="auto" w:fill="FFFFFF"/>
-                  <w:tcMar>
-                    <w:top w:w="15" w:type="dxa"/>
-                    <w:left w:w="15" w:type="dxa"/>
-                    <w:bottom w:w="15" w:type="dxa"/>
-                    <w:right w:w="15" w:type="dxa"/>
-                  </w:tcMar>
-                  <w:vAlign w:val="center"/>
-                </w:tcPr>
-                <w:p>
-                  <w:pPr>
-                    <w:widowControl/>
-                    <w:ind w:left="420"/>
-                    <w:jc w:val="both"/>
-                  </w:pPr>
-                  <w:r>
-                    <w:rPr>
-                      <w:b/>
-                    </w:rPr>
-                    <w:t>Ambiente</w:t>
-                  </w:r>
-                </w:p>
-              </w:tc>
-              <w:tc>
-                <w:tcPr>
-                  <w:tcW w:w="2835" w:type="dxa"/>
-                  <w:gridSpan w:val="2"/>
-                  <w:tcBorders>
-                    <w:top w:val="single" w:sz="6" w:space="0" w:color="000000"/>
-                    <w:left w:val="single" w:sz="6" w:space="0" w:color="000000"/>
-                    <w:bottom w:val="single" w:sz="6" w:space="0" w:color="000000"/>
-                    <w:right w:val="single" w:sz="6" w:space="0" w:color="000000"/>
-                  </w:tcBorders>
-                  <w:shd w:val="clear" w:color="auto" w:fill="FFFFFF"/>
-                  <w:tcMar>
-                    <w:top w:w="15" w:type="dxa"/>
-                    <w:left w:w="15" w:type="dxa"/>
-                    <w:bottom w:w="15" w:type="dxa"/>
-                    <w:right w:w="15" w:type="dxa"/>
-                  </w:tcMar>
-                  <w:vAlign w:val="center"/>
-                </w:tcPr>
-                <w:p>
-                  <w:pPr>
-                    <w:widowControl/>
-                    <w:jc w:val="center"/>
-                  </w:pPr>
-                  <w:r>
-                    <w:t>Durante todo el proyecto</w:t>
-                  </w:r>
-                </w:p>
-              </w:tc>
             </w:tr>
           </w:tbl>
           <w:p>
@@ -7636,2166 +6368,14 @@
         <w:br w:type="page"/>
       </w:r>
     </w:p>
-    <w:tbl>
-      <w:tblPr>
-        <w:tblStyle w:val="a6"/>
-        <w:tblW w:w="8404" w:type="dxa"/>
-        <w:jc w:val="center"/>
-        <w:tblBorders>
-          <w:top w:val="single" w:sz="6" w:space="0" w:color="000000"/>
-          <w:left w:val="single" w:sz="6" w:space="0" w:color="000000"/>
-          <w:bottom w:val="single" w:sz="6" w:space="0" w:color="000000"/>
-          <w:right w:val="single" w:sz="6" w:space="0" w:color="000000"/>
-          <w:insideH w:val="nil"/>
-          <w:insideV w:val="nil"/>
-        </w:tblBorders>
-        <w:tblLayout w:type="fixed"/>
-        <w:tblLook w:val="0000" w:firstRow="0" w:lastRow="0" w:firstColumn="0" w:lastColumn="0" w:noHBand="0" w:noVBand="0"/>
-      </w:tblPr>
-      <w:tblGrid>
-        <w:gridCol w:w="5273"/>
-        <w:gridCol w:w="1417"/>
-        <w:gridCol w:w="1714"/>
-      </w:tblGrid>
-      <w:tr>
-        <w:trPr>
-          <w:jc w:val="center"/>
-        </w:trPr>
-        <w:tc>
-          <w:tcPr>
-            <w:tcW w:w="5273" w:type="dxa"/>
-            <w:tcBorders>
-              <w:top w:val="single" w:sz="6" w:space="0" w:color="000000"/>
-              <w:left w:val="single" w:sz="6" w:space="0" w:color="000000"/>
-              <w:bottom w:val="single" w:sz="6" w:space="0" w:color="000000"/>
-              <w:right w:val="single" w:sz="6" w:space="0" w:color="000000"/>
-            </w:tcBorders>
-            <w:shd w:val="clear" w:color="auto" w:fill="DFDFDF"/>
-            <w:tcMar>
-              <w:top w:w="15" w:type="dxa"/>
-              <w:left w:w="15" w:type="dxa"/>
-              <w:bottom w:w="15" w:type="dxa"/>
-              <w:right w:w="15" w:type="dxa"/>
-            </w:tcMar>
-            <w:vAlign w:val="center"/>
-          </w:tcPr>
-          <w:p>
-            <w:pPr>
-              <w:widowControl/>
-              <w:jc w:val="both"/>
-            </w:pPr>
-            <w:r>
-              <w:rPr>
-                <w:b/>
-              </w:rPr>
-              <w:lastRenderedPageBreak/>
-              <w:t xml:space="preserve">Disciplinas / Artefactos </w:t>
-            </w:r>
-          </w:p>
-          <w:p>
-            <w:pPr>
-              <w:widowControl/>
-              <w:jc w:val="both"/>
-            </w:pPr>
-            <w:r>
-              <w:rPr>
-                <w:b/>
-              </w:rPr>
-              <w:t xml:space="preserve">generados o modificados  durante  la </w:t>
-            </w:r>
-          </w:p>
-          <w:p>
-            <w:pPr>
-              <w:widowControl/>
-              <w:jc w:val="both"/>
-            </w:pPr>
-            <w:r>
-              <w:rPr>
-                <w:b/>
-              </w:rPr>
-              <w:t>Fase de Elaboración</w:t>
-            </w:r>
-          </w:p>
-        </w:tc>
-        <w:tc>
-          <w:tcPr>
-            <w:tcW w:w="1417" w:type="dxa"/>
-            <w:tcBorders>
-              <w:top w:val="single" w:sz="6" w:space="0" w:color="000000"/>
-              <w:left w:val="single" w:sz="6" w:space="0" w:color="000000"/>
-              <w:bottom w:val="single" w:sz="6" w:space="0" w:color="000000"/>
-              <w:right w:val="single" w:sz="6" w:space="0" w:color="000000"/>
-            </w:tcBorders>
-            <w:shd w:val="clear" w:color="auto" w:fill="DFDFDF"/>
-            <w:tcMar>
-              <w:top w:w="15" w:type="dxa"/>
-              <w:left w:w="15" w:type="dxa"/>
-              <w:bottom w:w="15" w:type="dxa"/>
-              <w:right w:w="15" w:type="dxa"/>
-            </w:tcMar>
-            <w:vAlign w:val="center"/>
-          </w:tcPr>
-          <w:p>
-            <w:pPr>
-              <w:widowControl/>
-              <w:jc w:val="both"/>
-            </w:pPr>
-            <w:r>
-              <w:rPr>
-                <w:b/>
-              </w:rPr>
-              <w:t>Comienzo</w:t>
-            </w:r>
-          </w:p>
-        </w:tc>
-        <w:tc>
-          <w:tcPr>
-            <w:tcW w:w="1714" w:type="dxa"/>
-            <w:tcBorders>
-              <w:top w:val="single" w:sz="6" w:space="0" w:color="000000"/>
-              <w:left w:val="single" w:sz="6" w:space="0" w:color="000000"/>
-              <w:bottom w:val="single" w:sz="6" w:space="0" w:color="000000"/>
-              <w:right w:val="single" w:sz="6" w:space="0" w:color="000000"/>
-            </w:tcBorders>
-            <w:shd w:val="clear" w:color="auto" w:fill="DFDFDF"/>
-            <w:tcMar>
-              <w:top w:w="15" w:type="dxa"/>
-              <w:left w:w="15" w:type="dxa"/>
-              <w:bottom w:w="15" w:type="dxa"/>
-              <w:right w:w="15" w:type="dxa"/>
-            </w:tcMar>
-            <w:vAlign w:val="center"/>
-          </w:tcPr>
-          <w:p>
-            <w:pPr>
-              <w:widowControl/>
-              <w:jc w:val="both"/>
-            </w:pPr>
-            <w:r>
-              <w:rPr>
-                <w:b/>
-              </w:rPr>
-              <w:t>Aprobación</w:t>
-            </w:r>
-          </w:p>
-        </w:tc>
-      </w:tr>
-      <w:tr>
-        <w:trPr>
-          <w:jc w:val="center"/>
-        </w:trPr>
-        <w:tc>
-          <w:tcPr>
-            <w:tcW w:w="5273" w:type="dxa"/>
-            <w:tcBorders>
-              <w:top w:val="single" w:sz="6" w:space="0" w:color="000000"/>
-              <w:left w:val="single" w:sz="6" w:space="0" w:color="000000"/>
-              <w:bottom w:val="single" w:sz="6" w:space="0" w:color="000000"/>
-              <w:right w:val="single" w:sz="6" w:space="0" w:color="000000"/>
-            </w:tcBorders>
-            <w:shd w:val="clear" w:color="auto" w:fill="FFFFFF"/>
-            <w:tcMar>
-              <w:top w:w="15" w:type="dxa"/>
-              <w:left w:w="15" w:type="dxa"/>
-              <w:bottom w:w="15" w:type="dxa"/>
-              <w:right w:w="15" w:type="dxa"/>
-            </w:tcMar>
-            <w:vAlign w:val="center"/>
-          </w:tcPr>
-          <w:p>
-            <w:pPr>
-              <w:widowControl/>
-              <w:ind w:left="420"/>
-              <w:jc w:val="both"/>
-            </w:pPr>
-            <w:r>
-              <w:rPr>
-                <w:b/>
-              </w:rPr>
-              <w:t>Modelado del Negocio</w:t>
-            </w:r>
-          </w:p>
-        </w:tc>
-        <w:tc>
-          <w:tcPr>
-            <w:tcW w:w="1417" w:type="dxa"/>
-            <w:tcBorders>
-              <w:top w:val="single" w:sz="6" w:space="0" w:color="000000"/>
-              <w:left w:val="single" w:sz="6" w:space="0" w:color="000000"/>
-              <w:bottom w:val="single" w:sz="6" w:space="0" w:color="000000"/>
-              <w:right w:val="single" w:sz="6" w:space="0" w:color="000000"/>
-            </w:tcBorders>
-            <w:shd w:val="clear" w:color="auto" w:fill="FFFFFF"/>
-            <w:tcMar>
-              <w:top w:w="15" w:type="dxa"/>
-              <w:left w:w="15" w:type="dxa"/>
-              <w:bottom w:w="15" w:type="dxa"/>
-              <w:right w:w="15" w:type="dxa"/>
-            </w:tcMar>
-            <w:vAlign w:val="center"/>
-          </w:tcPr>
-          <w:p>
-            <w:pPr>
-              <w:widowControl/>
-              <w:jc w:val="center"/>
-            </w:pPr>
-          </w:p>
-        </w:tc>
-        <w:tc>
-          <w:tcPr>
-            <w:tcW w:w="1714" w:type="dxa"/>
-            <w:tcBorders>
-              <w:top w:val="single" w:sz="6" w:space="0" w:color="000000"/>
-              <w:left w:val="single" w:sz="6" w:space="0" w:color="000000"/>
-              <w:bottom w:val="single" w:sz="6" w:space="0" w:color="000000"/>
-              <w:right w:val="single" w:sz="6" w:space="0" w:color="000000"/>
-            </w:tcBorders>
-            <w:shd w:val="clear" w:color="auto" w:fill="FFFFFF"/>
-            <w:tcMar>
-              <w:top w:w="15" w:type="dxa"/>
-              <w:left w:w="15" w:type="dxa"/>
-              <w:bottom w:w="15" w:type="dxa"/>
-              <w:right w:w="15" w:type="dxa"/>
-            </w:tcMar>
-            <w:vAlign w:val="center"/>
-          </w:tcPr>
-          <w:p>
-            <w:pPr>
-              <w:widowControl/>
-              <w:jc w:val="center"/>
-            </w:pPr>
-          </w:p>
-        </w:tc>
-      </w:tr>
-      <w:tr>
-        <w:trPr>
-          <w:jc w:val="center"/>
-        </w:trPr>
-        <w:tc>
-          <w:tcPr>
-            <w:tcW w:w="5273" w:type="dxa"/>
-            <w:tcBorders>
-              <w:top w:val="single" w:sz="6" w:space="0" w:color="000000"/>
-              <w:left w:val="single" w:sz="6" w:space="0" w:color="000000"/>
-              <w:bottom w:val="single" w:sz="6" w:space="0" w:color="000000"/>
-              <w:right w:val="single" w:sz="6" w:space="0" w:color="000000"/>
-            </w:tcBorders>
-            <w:shd w:val="clear" w:color="auto" w:fill="FFFFFF"/>
-            <w:tcMar>
-              <w:top w:w="15" w:type="dxa"/>
-              <w:left w:w="15" w:type="dxa"/>
-              <w:bottom w:w="15" w:type="dxa"/>
-              <w:right w:w="15" w:type="dxa"/>
-            </w:tcMar>
-            <w:vAlign w:val="center"/>
-          </w:tcPr>
-          <w:p>
-            <w:pPr>
-              <w:widowControl/>
-              <w:ind w:left="720" w:right="177"/>
-              <w:jc w:val="both"/>
-            </w:pPr>
-            <w:r>
-              <w:t>Modelo de Casos de Uso del Negocio y Modelo de Objetos del Negocio</w:t>
-            </w:r>
-          </w:p>
-        </w:tc>
-        <w:tc>
-          <w:tcPr>
-            <w:tcW w:w="1417" w:type="dxa"/>
-            <w:tcBorders>
-              <w:top w:val="single" w:sz="6" w:space="0" w:color="000000"/>
-              <w:left w:val="single" w:sz="6" w:space="0" w:color="000000"/>
-              <w:bottom w:val="single" w:sz="6" w:space="0" w:color="000000"/>
-              <w:right w:val="single" w:sz="6" w:space="0" w:color="000000"/>
-            </w:tcBorders>
-            <w:shd w:val="clear" w:color="auto" w:fill="FFFFFF"/>
-            <w:tcMar>
-              <w:top w:w="15" w:type="dxa"/>
-              <w:left w:w="15" w:type="dxa"/>
-              <w:bottom w:w="15" w:type="dxa"/>
-              <w:right w:w="15" w:type="dxa"/>
-            </w:tcMar>
-            <w:vAlign w:val="center"/>
-          </w:tcPr>
-          <w:p>
-            <w:pPr>
-              <w:widowControl/>
-              <w:jc w:val="center"/>
-            </w:pPr>
-          </w:p>
-        </w:tc>
-        <w:tc>
-          <w:tcPr>
-            <w:tcW w:w="1714" w:type="dxa"/>
-            <w:tcBorders>
-              <w:top w:val="single" w:sz="6" w:space="0" w:color="000000"/>
-              <w:left w:val="single" w:sz="6" w:space="0" w:color="000000"/>
-              <w:bottom w:val="single" w:sz="6" w:space="0" w:color="000000"/>
-              <w:right w:val="single" w:sz="6" w:space="0" w:color="000000"/>
-            </w:tcBorders>
-            <w:shd w:val="clear" w:color="auto" w:fill="FFFFFF"/>
-            <w:tcMar>
-              <w:top w:w="15" w:type="dxa"/>
-              <w:left w:w="15" w:type="dxa"/>
-              <w:bottom w:w="15" w:type="dxa"/>
-              <w:right w:w="15" w:type="dxa"/>
-            </w:tcMar>
-            <w:vAlign w:val="center"/>
-          </w:tcPr>
-          <w:p>
-            <w:pPr>
-              <w:widowControl/>
-              <w:jc w:val="center"/>
-            </w:pPr>
-            <w:r>
-              <w:t>aprobado</w:t>
-            </w:r>
-          </w:p>
-        </w:tc>
-      </w:tr>
-      <w:tr>
-        <w:trPr>
-          <w:jc w:val="center"/>
-        </w:trPr>
-        <w:tc>
-          <w:tcPr>
-            <w:tcW w:w="5273" w:type="dxa"/>
-            <w:tcBorders>
-              <w:top w:val="single" w:sz="6" w:space="0" w:color="000000"/>
-              <w:left w:val="single" w:sz="6" w:space="0" w:color="000000"/>
-              <w:bottom w:val="single" w:sz="6" w:space="0" w:color="000000"/>
-              <w:right w:val="single" w:sz="6" w:space="0" w:color="000000"/>
-            </w:tcBorders>
-            <w:shd w:val="clear" w:color="auto" w:fill="FFFFFF"/>
-            <w:tcMar>
-              <w:top w:w="15" w:type="dxa"/>
-              <w:left w:w="15" w:type="dxa"/>
-              <w:bottom w:w="15" w:type="dxa"/>
-              <w:right w:w="15" w:type="dxa"/>
-            </w:tcMar>
-            <w:vAlign w:val="center"/>
-          </w:tcPr>
-          <w:p>
-            <w:pPr>
-              <w:widowControl/>
-              <w:ind w:left="420"/>
-              <w:jc w:val="both"/>
-            </w:pPr>
-            <w:r>
-              <w:rPr>
-                <w:b/>
-              </w:rPr>
-              <w:t>Requisitos</w:t>
-            </w:r>
-          </w:p>
-        </w:tc>
-        <w:tc>
-          <w:tcPr>
-            <w:tcW w:w="1417" w:type="dxa"/>
-            <w:tcBorders>
-              <w:top w:val="single" w:sz="6" w:space="0" w:color="000000"/>
-              <w:left w:val="single" w:sz="6" w:space="0" w:color="000000"/>
-              <w:bottom w:val="single" w:sz="6" w:space="0" w:color="000000"/>
-              <w:right w:val="single" w:sz="6" w:space="0" w:color="000000"/>
-            </w:tcBorders>
-            <w:shd w:val="clear" w:color="auto" w:fill="FFFFFF"/>
-            <w:tcMar>
-              <w:top w:w="15" w:type="dxa"/>
-              <w:left w:w="15" w:type="dxa"/>
-              <w:bottom w:w="15" w:type="dxa"/>
-              <w:right w:w="15" w:type="dxa"/>
-            </w:tcMar>
-            <w:vAlign w:val="center"/>
-          </w:tcPr>
-          <w:p>
-            <w:pPr>
-              <w:widowControl/>
-              <w:jc w:val="center"/>
-            </w:pPr>
-          </w:p>
-        </w:tc>
-        <w:tc>
-          <w:tcPr>
-            <w:tcW w:w="1714" w:type="dxa"/>
-            <w:tcBorders>
-              <w:top w:val="single" w:sz="6" w:space="0" w:color="000000"/>
-              <w:left w:val="single" w:sz="6" w:space="0" w:color="000000"/>
-              <w:bottom w:val="single" w:sz="6" w:space="0" w:color="000000"/>
-              <w:right w:val="single" w:sz="6" w:space="0" w:color="000000"/>
-            </w:tcBorders>
-            <w:shd w:val="clear" w:color="auto" w:fill="FFFFFF"/>
-            <w:tcMar>
-              <w:top w:w="15" w:type="dxa"/>
-              <w:left w:w="15" w:type="dxa"/>
-              <w:bottom w:w="15" w:type="dxa"/>
-              <w:right w:w="15" w:type="dxa"/>
-            </w:tcMar>
-            <w:vAlign w:val="center"/>
-          </w:tcPr>
-          <w:p>
-            <w:pPr>
-              <w:widowControl/>
-              <w:jc w:val="center"/>
-            </w:pPr>
-          </w:p>
-        </w:tc>
-      </w:tr>
-      <w:tr>
-        <w:trPr>
-          <w:jc w:val="center"/>
-        </w:trPr>
-        <w:tc>
-          <w:tcPr>
-            <w:tcW w:w="5273" w:type="dxa"/>
-            <w:tcBorders>
-              <w:top w:val="single" w:sz="6" w:space="0" w:color="000000"/>
-              <w:left w:val="single" w:sz="6" w:space="0" w:color="000000"/>
-              <w:bottom w:val="single" w:sz="6" w:space="0" w:color="000000"/>
-              <w:right w:val="single" w:sz="6" w:space="0" w:color="000000"/>
-            </w:tcBorders>
-            <w:shd w:val="clear" w:color="auto" w:fill="FFFFFF"/>
-            <w:tcMar>
-              <w:top w:w="15" w:type="dxa"/>
-              <w:left w:w="15" w:type="dxa"/>
-              <w:bottom w:w="15" w:type="dxa"/>
-              <w:right w:w="15" w:type="dxa"/>
-            </w:tcMar>
-            <w:vAlign w:val="center"/>
-          </w:tcPr>
-          <w:p>
-            <w:pPr>
-              <w:widowControl/>
-              <w:ind w:left="720"/>
-              <w:jc w:val="both"/>
-            </w:pPr>
-            <w:r>
-              <w:t>Glosario</w:t>
-            </w:r>
-          </w:p>
-        </w:tc>
-        <w:tc>
-          <w:tcPr>
-            <w:tcW w:w="1417" w:type="dxa"/>
-            <w:tcBorders>
-              <w:top w:val="single" w:sz="6" w:space="0" w:color="000000"/>
-              <w:left w:val="single" w:sz="6" w:space="0" w:color="000000"/>
-              <w:bottom w:val="single" w:sz="6" w:space="0" w:color="000000"/>
-              <w:right w:val="single" w:sz="6" w:space="0" w:color="000000"/>
-            </w:tcBorders>
-            <w:shd w:val="clear" w:color="auto" w:fill="FFFFFF"/>
-            <w:tcMar>
-              <w:top w:w="15" w:type="dxa"/>
-              <w:left w:w="15" w:type="dxa"/>
-              <w:bottom w:w="15" w:type="dxa"/>
-              <w:right w:w="15" w:type="dxa"/>
-            </w:tcMar>
-            <w:vAlign w:val="center"/>
-          </w:tcPr>
-          <w:p>
-            <w:pPr>
-              <w:widowControl/>
-              <w:jc w:val="center"/>
-            </w:pPr>
-          </w:p>
-        </w:tc>
-        <w:tc>
-          <w:tcPr>
-            <w:tcW w:w="1714" w:type="dxa"/>
-            <w:tcBorders>
-              <w:top w:val="single" w:sz="6" w:space="0" w:color="000000"/>
-              <w:left w:val="single" w:sz="6" w:space="0" w:color="000000"/>
-              <w:bottom w:val="single" w:sz="6" w:space="0" w:color="000000"/>
-              <w:right w:val="single" w:sz="6" w:space="0" w:color="000000"/>
-            </w:tcBorders>
-            <w:shd w:val="clear" w:color="auto" w:fill="FFFFFF"/>
-            <w:tcMar>
-              <w:top w:w="15" w:type="dxa"/>
-              <w:left w:w="15" w:type="dxa"/>
-              <w:bottom w:w="15" w:type="dxa"/>
-              <w:right w:w="15" w:type="dxa"/>
-            </w:tcMar>
-            <w:vAlign w:val="center"/>
-          </w:tcPr>
-          <w:p>
-            <w:pPr>
-              <w:widowControl/>
-              <w:jc w:val="center"/>
-            </w:pPr>
-            <w:r>
-              <w:t>aprobado</w:t>
-            </w:r>
-          </w:p>
-        </w:tc>
-      </w:tr>
-      <w:tr>
-        <w:trPr>
-          <w:jc w:val="center"/>
-        </w:trPr>
-        <w:tc>
-          <w:tcPr>
-            <w:tcW w:w="5273" w:type="dxa"/>
-            <w:tcBorders>
-              <w:top w:val="single" w:sz="6" w:space="0" w:color="000000"/>
-              <w:left w:val="single" w:sz="6" w:space="0" w:color="000000"/>
-              <w:bottom w:val="single" w:sz="6" w:space="0" w:color="000000"/>
-              <w:right w:val="single" w:sz="6" w:space="0" w:color="000000"/>
-            </w:tcBorders>
-            <w:shd w:val="clear" w:color="auto" w:fill="FFFFFF"/>
-            <w:tcMar>
-              <w:top w:w="15" w:type="dxa"/>
-              <w:left w:w="15" w:type="dxa"/>
-              <w:bottom w:w="15" w:type="dxa"/>
-              <w:right w:w="15" w:type="dxa"/>
-            </w:tcMar>
-            <w:vAlign w:val="center"/>
-          </w:tcPr>
-          <w:p>
-            <w:pPr>
-              <w:widowControl/>
-              <w:ind w:left="720"/>
-              <w:jc w:val="both"/>
-            </w:pPr>
-            <w:r>
-              <w:t>Visión</w:t>
-            </w:r>
-          </w:p>
-        </w:tc>
-        <w:tc>
-          <w:tcPr>
-            <w:tcW w:w="1417" w:type="dxa"/>
-            <w:tcBorders>
-              <w:top w:val="single" w:sz="6" w:space="0" w:color="000000"/>
-              <w:left w:val="single" w:sz="6" w:space="0" w:color="000000"/>
-              <w:bottom w:val="single" w:sz="6" w:space="0" w:color="000000"/>
-              <w:right w:val="single" w:sz="6" w:space="0" w:color="000000"/>
-            </w:tcBorders>
-            <w:shd w:val="clear" w:color="auto" w:fill="FFFFFF"/>
-            <w:tcMar>
-              <w:top w:w="15" w:type="dxa"/>
-              <w:left w:w="15" w:type="dxa"/>
-              <w:bottom w:w="15" w:type="dxa"/>
-              <w:right w:w="15" w:type="dxa"/>
-            </w:tcMar>
-            <w:vAlign w:val="center"/>
-          </w:tcPr>
-          <w:p>
-            <w:pPr>
-              <w:widowControl/>
-              <w:jc w:val="center"/>
-            </w:pPr>
-          </w:p>
-        </w:tc>
-        <w:tc>
-          <w:tcPr>
-            <w:tcW w:w="1714" w:type="dxa"/>
-            <w:tcBorders>
-              <w:top w:val="single" w:sz="6" w:space="0" w:color="000000"/>
-              <w:left w:val="single" w:sz="6" w:space="0" w:color="000000"/>
-              <w:bottom w:val="single" w:sz="6" w:space="0" w:color="000000"/>
-              <w:right w:val="single" w:sz="6" w:space="0" w:color="000000"/>
-            </w:tcBorders>
-            <w:shd w:val="clear" w:color="auto" w:fill="FFFFFF"/>
-            <w:tcMar>
-              <w:top w:w="15" w:type="dxa"/>
-              <w:left w:w="15" w:type="dxa"/>
-              <w:bottom w:w="15" w:type="dxa"/>
-              <w:right w:w="15" w:type="dxa"/>
-            </w:tcMar>
-            <w:vAlign w:val="center"/>
-          </w:tcPr>
-          <w:p>
-            <w:pPr>
-              <w:widowControl/>
-              <w:jc w:val="center"/>
-            </w:pPr>
-            <w:r>
-              <w:t>aprobado</w:t>
-            </w:r>
-          </w:p>
-        </w:tc>
-      </w:tr>
-      <w:tr>
-        <w:trPr>
-          <w:jc w:val="center"/>
-        </w:trPr>
-        <w:tc>
-          <w:tcPr>
-            <w:tcW w:w="5273" w:type="dxa"/>
-            <w:tcBorders>
-              <w:top w:val="single" w:sz="6" w:space="0" w:color="000000"/>
-              <w:left w:val="single" w:sz="6" w:space="0" w:color="000000"/>
-              <w:bottom w:val="single" w:sz="6" w:space="0" w:color="000000"/>
-              <w:right w:val="single" w:sz="6" w:space="0" w:color="000000"/>
-            </w:tcBorders>
-            <w:shd w:val="clear" w:color="auto" w:fill="FFFFFF"/>
-            <w:tcMar>
-              <w:top w:w="15" w:type="dxa"/>
-              <w:left w:w="15" w:type="dxa"/>
-              <w:bottom w:w="15" w:type="dxa"/>
-              <w:right w:w="15" w:type="dxa"/>
-            </w:tcMar>
-            <w:vAlign w:val="center"/>
-          </w:tcPr>
-          <w:p>
-            <w:pPr>
-              <w:widowControl/>
-              <w:ind w:left="720"/>
-              <w:jc w:val="both"/>
-            </w:pPr>
-            <w:r>
-              <w:t>Modelo de Casos de Uso</w:t>
-            </w:r>
-          </w:p>
-        </w:tc>
-        <w:tc>
-          <w:tcPr>
-            <w:tcW w:w="1417" w:type="dxa"/>
-            <w:tcBorders>
-              <w:top w:val="single" w:sz="6" w:space="0" w:color="000000"/>
-              <w:left w:val="single" w:sz="6" w:space="0" w:color="000000"/>
-              <w:bottom w:val="single" w:sz="6" w:space="0" w:color="000000"/>
-              <w:right w:val="single" w:sz="6" w:space="0" w:color="000000"/>
-            </w:tcBorders>
-            <w:shd w:val="clear" w:color="auto" w:fill="FFFFFF"/>
-            <w:tcMar>
-              <w:top w:w="15" w:type="dxa"/>
-              <w:left w:w="15" w:type="dxa"/>
-              <w:bottom w:w="15" w:type="dxa"/>
-              <w:right w:w="15" w:type="dxa"/>
-            </w:tcMar>
-            <w:vAlign w:val="center"/>
-          </w:tcPr>
-          <w:p>
-            <w:pPr>
-              <w:widowControl/>
-              <w:jc w:val="center"/>
-            </w:pPr>
-            <w:r>
-              <w:t>07/09/2018</w:t>
-            </w:r>
-          </w:p>
-        </w:tc>
-        <w:tc>
-          <w:tcPr>
-            <w:tcW w:w="1714" w:type="dxa"/>
-            <w:tcBorders>
-              <w:top w:val="single" w:sz="6" w:space="0" w:color="000000"/>
-              <w:left w:val="single" w:sz="6" w:space="0" w:color="000000"/>
-              <w:bottom w:val="single" w:sz="6" w:space="0" w:color="000000"/>
-              <w:right w:val="single" w:sz="6" w:space="0" w:color="000000"/>
-            </w:tcBorders>
-            <w:shd w:val="clear" w:color="auto" w:fill="FFFFFF"/>
-            <w:tcMar>
-              <w:top w:w="15" w:type="dxa"/>
-              <w:left w:w="15" w:type="dxa"/>
-              <w:bottom w:w="15" w:type="dxa"/>
-              <w:right w:w="15" w:type="dxa"/>
-            </w:tcMar>
-            <w:vAlign w:val="center"/>
-          </w:tcPr>
-          <w:p>
-            <w:pPr>
-              <w:widowControl/>
-              <w:jc w:val="center"/>
-            </w:pPr>
-            <w:r>
-              <w:t>09/09/2018</w:t>
-            </w:r>
-          </w:p>
-        </w:tc>
-      </w:tr>
-      <w:tr>
-        <w:trPr>
-          <w:jc w:val="center"/>
-        </w:trPr>
-        <w:tc>
-          <w:tcPr>
-            <w:tcW w:w="5273" w:type="dxa"/>
-            <w:tcBorders>
-              <w:top w:val="single" w:sz="6" w:space="0" w:color="000000"/>
-              <w:left w:val="single" w:sz="6" w:space="0" w:color="000000"/>
-              <w:bottom w:val="single" w:sz="6" w:space="0" w:color="000000"/>
-              <w:right w:val="single" w:sz="6" w:space="0" w:color="000000"/>
-            </w:tcBorders>
-            <w:shd w:val="clear" w:color="auto" w:fill="FFFFFF"/>
-            <w:tcMar>
-              <w:top w:w="15" w:type="dxa"/>
-              <w:left w:w="15" w:type="dxa"/>
-              <w:bottom w:w="15" w:type="dxa"/>
-              <w:right w:w="15" w:type="dxa"/>
-            </w:tcMar>
-            <w:vAlign w:val="center"/>
-          </w:tcPr>
-          <w:p>
-            <w:pPr>
-              <w:widowControl/>
-              <w:ind w:left="720"/>
-              <w:jc w:val="both"/>
-            </w:pPr>
-            <w:r>
-              <w:t>Especificación de Casos de Uso</w:t>
-            </w:r>
-          </w:p>
-        </w:tc>
-        <w:tc>
-          <w:tcPr>
-            <w:tcW w:w="1417" w:type="dxa"/>
-            <w:tcBorders>
-              <w:top w:val="single" w:sz="6" w:space="0" w:color="000000"/>
-              <w:left w:val="single" w:sz="6" w:space="0" w:color="000000"/>
-              <w:bottom w:val="single" w:sz="6" w:space="0" w:color="000000"/>
-              <w:right w:val="single" w:sz="6" w:space="0" w:color="000000"/>
-            </w:tcBorders>
-            <w:shd w:val="clear" w:color="auto" w:fill="FFFFFF"/>
-            <w:tcMar>
-              <w:top w:w="15" w:type="dxa"/>
-              <w:left w:w="15" w:type="dxa"/>
-              <w:bottom w:w="15" w:type="dxa"/>
-              <w:right w:w="15" w:type="dxa"/>
-            </w:tcMar>
-            <w:vAlign w:val="center"/>
-          </w:tcPr>
-          <w:p>
-            <w:pPr>
-              <w:widowControl/>
-              <w:jc w:val="center"/>
-            </w:pPr>
-            <w:r>
-              <w:t>09/09/2018</w:t>
-            </w:r>
-          </w:p>
-        </w:tc>
-        <w:tc>
-          <w:tcPr>
-            <w:tcW w:w="1714" w:type="dxa"/>
-            <w:tcBorders>
-              <w:top w:val="single" w:sz="6" w:space="0" w:color="000000"/>
-              <w:left w:val="single" w:sz="6" w:space="0" w:color="000000"/>
-              <w:bottom w:val="single" w:sz="6" w:space="0" w:color="000000"/>
-              <w:right w:val="single" w:sz="6" w:space="0" w:color="000000"/>
-            </w:tcBorders>
-            <w:shd w:val="clear" w:color="auto" w:fill="FFFFFF"/>
-            <w:tcMar>
-              <w:top w:w="15" w:type="dxa"/>
-              <w:left w:w="15" w:type="dxa"/>
-              <w:bottom w:w="15" w:type="dxa"/>
-              <w:right w:w="15" w:type="dxa"/>
-            </w:tcMar>
-            <w:vAlign w:val="center"/>
-          </w:tcPr>
-          <w:p>
-            <w:pPr>
-              <w:widowControl/>
-              <w:jc w:val="center"/>
-            </w:pPr>
-            <w:r>
-              <w:t>11/09/2018</w:t>
-            </w:r>
-          </w:p>
-        </w:tc>
-      </w:tr>
-      <w:tr>
-        <w:trPr>
-          <w:jc w:val="center"/>
-        </w:trPr>
-        <w:tc>
-          <w:tcPr>
-            <w:tcW w:w="5273" w:type="dxa"/>
-            <w:tcBorders>
-              <w:top w:val="single" w:sz="6" w:space="0" w:color="000000"/>
-              <w:left w:val="single" w:sz="6" w:space="0" w:color="000000"/>
-              <w:bottom w:val="single" w:sz="6" w:space="0" w:color="000000"/>
-              <w:right w:val="single" w:sz="6" w:space="0" w:color="000000"/>
-            </w:tcBorders>
-            <w:shd w:val="clear" w:color="auto" w:fill="FFFFFF"/>
-            <w:tcMar>
-              <w:top w:w="15" w:type="dxa"/>
-              <w:left w:w="15" w:type="dxa"/>
-              <w:bottom w:w="15" w:type="dxa"/>
-              <w:right w:w="15" w:type="dxa"/>
-            </w:tcMar>
-            <w:vAlign w:val="center"/>
-          </w:tcPr>
-          <w:p>
-            <w:pPr>
-              <w:widowControl/>
-              <w:ind w:left="720"/>
-              <w:jc w:val="both"/>
-            </w:pPr>
-            <w:r>
-              <w:t>Especificaciones Adicionales</w:t>
-            </w:r>
-          </w:p>
-        </w:tc>
-        <w:tc>
-          <w:tcPr>
-            <w:tcW w:w="1417" w:type="dxa"/>
-            <w:tcBorders>
-              <w:top w:val="single" w:sz="6" w:space="0" w:color="000000"/>
-              <w:left w:val="single" w:sz="6" w:space="0" w:color="000000"/>
-              <w:bottom w:val="single" w:sz="6" w:space="0" w:color="000000"/>
-              <w:right w:val="single" w:sz="6" w:space="0" w:color="000000"/>
-            </w:tcBorders>
-            <w:shd w:val="clear" w:color="auto" w:fill="FFFFFF"/>
-            <w:tcMar>
-              <w:top w:w="15" w:type="dxa"/>
-              <w:left w:w="15" w:type="dxa"/>
-              <w:bottom w:w="15" w:type="dxa"/>
-              <w:right w:w="15" w:type="dxa"/>
-            </w:tcMar>
-            <w:vAlign w:val="center"/>
-          </w:tcPr>
-          <w:p>
-            <w:pPr>
-              <w:widowControl/>
-              <w:jc w:val="center"/>
-            </w:pPr>
-            <w:r>
-              <w:t>11/09/2018</w:t>
-            </w:r>
-          </w:p>
-        </w:tc>
-        <w:tc>
-          <w:tcPr>
-            <w:tcW w:w="1714" w:type="dxa"/>
-            <w:tcBorders>
-              <w:top w:val="single" w:sz="6" w:space="0" w:color="000000"/>
-              <w:left w:val="single" w:sz="6" w:space="0" w:color="000000"/>
-              <w:bottom w:val="single" w:sz="6" w:space="0" w:color="000000"/>
-              <w:right w:val="single" w:sz="6" w:space="0" w:color="000000"/>
-            </w:tcBorders>
-            <w:shd w:val="clear" w:color="auto" w:fill="FFFFFF"/>
-            <w:tcMar>
-              <w:top w:w="15" w:type="dxa"/>
-              <w:left w:w="15" w:type="dxa"/>
-              <w:bottom w:w="15" w:type="dxa"/>
-              <w:right w:w="15" w:type="dxa"/>
-            </w:tcMar>
-            <w:vAlign w:val="center"/>
-          </w:tcPr>
-          <w:p>
-            <w:pPr>
-              <w:widowControl/>
-              <w:jc w:val="center"/>
-            </w:pPr>
-            <w:r>
-              <w:t>12/09/2018</w:t>
-            </w:r>
-          </w:p>
-        </w:tc>
-      </w:tr>
-      <w:tr>
-        <w:trPr>
-          <w:jc w:val="center"/>
-        </w:trPr>
-        <w:tc>
-          <w:tcPr>
-            <w:tcW w:w="5273" w:type="dxa"/>
-            <w:tcBorders>
-              <w:top w:val="single" w:sz="6" w:space="0" w:color="000000"/>
-              <w:left w:val="single" w:sz="6" w:space="0" w:color="000000"/>
-              <w:bottom w:val="single" w:sz="6" w:space="0" w:color="000000"/>
-              <w:right w:val="single" w:sz="6" w:space="0" w:color="000000"/>
-            </w:tcBorders>
-            <w:shd w:val="clear" w:color="auto" w:fill="FFFFFF"/>
-            <w:tcMar>
-              <w:top w:w="15" w:type="dxa"/>
-              <w:left w:w="15" w:type="dxa"/>
-              <w:bottom w:w="15" w:type="dxa"/>
-              <w:right w:w="15" w:type="dxa"/>
-            </w:tcMar>
-            <w:vAlign w:val="center"/>
-          </w:tcPr>
-          <w:p>
-            <w:pPr>
-              <w:widowControl/>
-              <w:ind w:left="420"/>
-              <w:jc w:val="both"/>
-            </w:pPr>
-            <w:r>
-              <w:rPr>
-                <w:b/>
-              </w:rPr>
-              <w:t>Análisis / Diseño</w:t>
-            </w:r>
-          </w:p>
-        </w:tc>
-        <w:tc>
-          <w:tcPr>
-            <w:tcW w:w="1417" w:type="dxa"/>
-            <w:tcBorders>
-              <w:top w:val="single" w:sz="6" w:space="0" w:color="000000"/>
-              <w:left w:val="single" w:sz="6" w:space="0" w:color="000000"/>
-              <w:bottom w:val="single" w:sz="6" w:space="0" w:color="000000"/>
-              <w:right w:val="single" w:sz="6" w:space="0" w:color="000000"/>
-            </w:tcBorders>
-            <w:shd w:val="clear" w:color="auto" w:fill="FFFFFF"/>
-            <w:tcMar>
-              <w:top w:w="15" w:type="dxa"/>
-              <w:left w:w="15" w:type="dxa"/>
-              <w:bottom w:w="15" w:type="dxa"/>
-              <w:right w:w="15" w:type="dxa"/>
-            </w:tcMar>
-            <w:vAlign w:val="center"/>
-          </w:tcPr>
-          <w:p>
-            <w:pPr>
-              <w:widowControl/>
-              <w:jc w:val="center"/>
-            </w:pPr>
-          </w:p>
-        </w:tc>
-        <w:tc>
-          <w:tcPr>
-            <w:tcW w:w="1714" w:type="dxa"/>
-            <w:tcBorders>
-              <w:top w:val="single" w:sz="6" w:space="0" w:color="000000"/>
-              <w:left w:val="single" w:sz="6" w:space="0" w:color="000000"/>
-              <w:bottom w:val="single" w:sz="6" w:space="0" w:color="000000"/>
-              <w:right w:val="single" w:sz="6" w:space="0" w:color="000000"/>
-            </w:tcBorders>
-            <w:shd w:val="clear" w:color="auto" w:fill="FFFFFF"/>
-            <w:tcMar>
-              <w:top w:w="15" w:type="dxa"/>
-              <w:left w:w="15" w:type="dxa"/>
-              <w:bottom w:w="15" w:type="dxa"/>
-              <w:right w:w="15" w:type="dxa"/>
-            </w:tcMar>
-            <w:vAlign w:val="center"/>
-          </w:tcPr>
-          <w:p>
-            <w:pPr>
-              <w:widowControl/>
-              <w:jc w:val="center"/>
-            </w:pPr>
-          </w:p>
-        </w:tc>
-      </w:tr>
-      <w:tr>
-        <w:trPr>
-          <w:jc w:val="center"/>
-        </w:trPr>
-        <w:tc>
-          <w:tcPr>
-            <w:tcW w:w="5273" w:type="dxa"/>
-            <w:tcBorders>
-              <w:top w:val="single" w:sz="6" w:space="0" w:color="000000"/>
-              <w:left w:val="single" w:sz="6" w:space="0" w:color="000000"/>
-              <w:bottom w:val="single" w:sz="6" w:space="0" w:color="000000"/>
-              <w:right w:val="single" w:sz="6" w:space="0" w:color="000000"/>
-            </w:tcBorders>
-            <w:shd w:val="clear" w:color="auto" w:fill="FFFFFF"/>
-            <w:tcMar>
-              <w:top w:w="15" w:type="dxa"/>
-              <w:left w:w="15" w:type="dxa"/>
-              <w:bottom w:w="15" w:type="dxa"/>
-              <w:right w:w="15" w:type="dxa"/>
-            </w:tcMar>
-            <w:vAlign w:val="center"/>
-          </w:tcPr>
-          <w:p>
-            <w:pPr>
-              <w:widowControl/>
-              <w:ind w:left="720"/>
-              <w:jc w:val="both"/>
-            </w:pPr>
-            <w:r>
-              <w:t>Modelo de Análisis / Diseño</w:t>
-            </w:r>
-          </w:p>
-        </w:tc>
-        <w:tc>
-          <w:tcPr>
-            <w:tcW w:w="1417" w:type="dxa"/>
-            <w:tcBorders>
-              <w:top w:val="single" w:sz="6" w:space="0" w:color="000000"/>
-              <w:left w:val="single" w:sz="6" w:space="0" w:color="000000"/>
-              <w:bottom w:val="single" w:sz="6" w:space="0" w:color="000000"/>
-              <w:right w:val="single" w:sz="6" w:space="0" w:color="000000"/>
-            </w:tcBorders>
-            <w:shd w:val="clear" w:color="auto" w:fill="FFFFFF"/>
-            <w:tcMar>
-              <w:top w:w="15" w:type="dxa"/>
-              <w:left w:w="15" w:type="dxa"/>
-              <w:bottom w:w="15" w:type="dxa"/>
-              <w:right w:w="15" w:type="dxa"/>
-            </w:tcMar>
-            <w:vAlign w:val="center"/>
-          </w:tcPr>
-          <w:p>
-            <w:pPr>
-              <w:widowControl/>
-              <w:jc w:val="center"/>
-            </w:pPr>
-            <w:r>
-              <w:t>11/09/2018</w:t>
-            </w:r>
-          </w:p>
-        </w:tc>
-        <w:tc>
-          <w:tcPr>
-            <w:tcW w:w="1714" w:type="dxa"/>
-            <w:tcBorders>
-              <w:top w:val="single" w:sz="6" w:space="0" w:color="000000"/>
-              <w:left w:val="single" w:sz="6" w:space="0" w:color="000000"/>
-              <w:bottom w:val="single" w:sz="6" w:space="0" w:color="000000"/>
-              <w:right w:val="single" w:sz="6" w:space="0" w:color="000000"/>
-            </w:tcBorders>
-            <w:shd w:val="clear" w:color="auto" w:fill="FFFFFF"/>
-            <w:tcMar>
-              <w:top w:w="15" w:type="dxa"/>
-              <w:left w:w="15" w:type="dxa"/>
-              <w:bottom w:w="15" w:type="dxa"/>
-              <w:right w:w="15" w:type="dxa"/>
-            </w:tcMar>
-            <w:vAlign w:val="center"/>
-          </w:tcPr>
-          <w:p>
-            <w:pPr>
-              <w:widowControl/>
-              <w:pBdr>
-                <w:top w:val="nil"/>
-                <w:left w:val="nil"/>
-                <w:bottom w:val="nil"/>
-                <w:right w:val="nil"/>
-                <w:between w:val="nil"/>
-              </w:pBdr>
-              <w:tabs>
-                <w:tab w:val="center" w:pos="4320"/>
-                <w:tab w:val="right" w:pos="8640"/>
-              </w:tabs>
-              <w:jc w:val="center"/>
-              <w:rPr>
-                <w:color w:val="000000"/>
-              </w:rPr>
-            </w:pPr>
-            <w:r>
-              <w:rPr>
-                <w:color w:val="000000"/>
-              </w:rPr>
-              <w:t xml:space="preserve">Revisar en cada iteración </w:t>
-            </w:r>
-          </w:p>
-        </w:tc>
-      </w:tr>
-      <w:tr>
-        <w:trPr>
-          <w:jc w:val="center"/>
-        </w:trPr>
-        <w:tc>
-          <w:tcPr>
-            <w:tcW w:w="5273" w:type="dxa"/>
-            <w:tcBorders>
-              <w:top w:val="single" w:sz="6" w:space="0" w:color="000000"/>
-              <w:left w:val="single" w:sz="6" w:space="0" w:color="000000"/>
-              <w:bottom w:val="single" w:sz="6" w:space="0" w:color="000000"/>
-              <w:right w:val="single" w:sz="6" w:space="0" w:color="000000"/>
-            </w:tcBorders>
-            <w:shd w:val="clear" w:color="auto" w:fill="FFFFFF"/>
-            <w:tcMar>
-              <w:top w:w="15" w:type="dxa"/>
-              <w:left w:w="15" w:type="dxa"/>
-              <w:bottom w:w="15" w:type="dxa"/>
-              <w:right w:w="15" w:type="dxa"/>
-            </w:tcMar>
-            <w:vAlign w:val="center"/>
-          </w:tcPr>
-          <w:p>
-            <w:pPr>
-              <w:widowControl/>
-              <w:ind w:left="720"/>
-              <w:jc w:val="both"/>
-            </w:pPr>
-            <w:r>
-              <w:t>Modelo de Datos</w:t>
-            </w:r>
-          </w:p>
-        </w:tc>
-        <w:tc>
-          <w:tcPr>
-            <w:tcW w:w="1417" w:type="dxa"/>
-            <w:tcBorders>
-              <w:top w:val="single" w:sz="6" w:space="0" w:color="000000"/>
-              <w:left w:val="single" w:sz="6" w:space="0" w:color="000000"/>
-              <w:bottom w:val="single" w:sz="6" w:space="0" w:color="000000"/>
-              <w:right w:val="single" w:sz="6" w:space="0" w:color="000000"/>
-            </w:tcBorders>
-            <w:shd w:val="clear" w:color="auto" w:fill="FFFFFF"/>
-            <w:tcMar>
-              <w:top w:w="15" w:type="dxa"/>
-              <w:left w:w="15" w:type="dxa"/>
-              <w:bottom w:w="15" w:type="dxa"/>
-              <w:right w:w="15" w:type="dxa"/>
-            </w:tcMar>
-            <w:vAlign w:val="center"/>
-          </w:tcPr>
-          <w:p>
-            <w:pPr>
-              <w:widowControl/>
-              <w:jc w:val="center"/>
-            </w:pPr>
-            <w:r>
-              <w:t>11/09/2018</w:t>
-            </w:r>
-          </w:p>
-        </w:tc>
-        <w:tc>
-          <w:tcPr>
-            <w:tcW w:w="1714" w:type="dxa"/>
-            <w:tcBorders>
-              <w:top w:val="single" w:sz="6" w:space="0" w:color="000000"/>
-              <w:left w:val="single" w:sz="6" w:space="0" w:color="000000"/>
-              <w:bottom w:val="single" w:sz="6" w:space="0" w:color="000000"/>
-              <w:right w:val="single" w:sz="6" w:space="0" w:color="000000"/>
-            </w:tcBorders>
-            <w:shd w:val="clear" w:color="auto" w:fill="FFFFFF"/>
-            <w:tcMar>
-              <w:top w:w="15" w:type="dxa"/>
-              <w:left w:w="15" w:type="dxa"/>
-              <w:bottom w:w="15" w:type="dxa"/>
-              <w:right w:w="15" w:type="dxa"/>
-            </w:tcMar>
-            <w:vAlign w:val="center"/>
-          </w:tcPr>
-          <w:p>
-            <w:pPr>
-              <w:widowControl/>
-              <w:pBdr>
-                <w:top w:val="nil"/>
-                <w:left w:val="nil"/>
-                <w:bottom w:val="nil"/>
-                <w:right w:val="nil"/>
-                <w:between w:val="nil"/>
-              </w:pBdr>
-              <w:tabs>
-                <w:tab w:val="center" w:pos="4320"/>
-                <w:tab w:val="right" w:pos="8640"/>
-              </w:tabs>
-              <w:jc w:val="center"/>
-              <w:rPr>
-                <w:color w:val="000000"/>
-              </w:rPr>
-            </w:pPr>
-            <w:r>
-              <w:rPr>
-                <w:color w:val="000000"/>
-              </w:rPr>
-              <w:t>Revisar en cada iteración</w:t>
-            </w:r>
-          </w:p>
-        </w:tc>
-      </w:tr>
-      <w:tr>
-        <w:trPr>
-          <w:jc w:val="center"/>
-        </w:trPr>
-        <w:tc>
-          <w:tcPr>
-            <w:tcW w:w="5273" w:type="dxa"/>
-            <w:tcBorders>
-              <w:top w:val="single" w:sz="6" w:space="0" w:color="000000"/>
-              <w:left w:val="single" w:sz="6" w:space="0" w:color="000000"/>
-              <w:bottom w:val="single" w:sz="6" w:space="0" w:color="000000"/>
-              <w:right w:val="single" w:sz="6" w:space="0" w:color="000000"/>
-            </w:tcBorders>
-            <w:shd w:val="clear" w:color="auto" w:fill="FFFFFF"/>
-            <w:tcMar>
-              <w:top w:w="15" w:type="dxa"/>
-              <w:left w:w="15" w:type="dxa"/>
-              <w:bottom w:w="15" w:type="dxa"/>
-              <w:right w:w="15" w:type="dxa"/>
-            </w:tcMar>
-            <w:vAlign w:val="center"/>
-          </w:tcPr>
-          <w:p>
-            <w:pPr>
-              <w:widowControl/>
-              <w:ind w:left="420"/>
-              <w:jc w:val="both"/>
-            </w:pPr>
-            <w:r>
-              <w:rPr>
-                <w:b/>
-              </w:rPr>
-              <w:t>Implementación</w:t>
-            </w:r>
-          </w:p>
-        </w:tc>
-        <w:tc>
-          <w:tcPr>
-            <w:tcW w:w="1417" w:type="dxa"/>
-            <w:tcBorders>
-              <w:top w:val="single" w:sz="6" w:space="0" w:color="000000"/>
-              <w:left w:val="single" w:sz="6" w:space="0" w:color="000000"/>
-              <w:bottom w:val="single" w:sz="6" w:space="0" w:color="000000"/>
-              <w:right w:val="single" w:sz="6" w:space="0" w:color="000000"/>
-            </w:tcBorders>
-            <w:shd w:val="clear" w:color="auto" w:fill="FFFFFF"/>
-            <w:tcMar>
-              <w:top w:w="15" w:type="dxa"/>
-              <w:left w:w="15" w:type="dxa"/>
-              <w:bottom w:w="15" w:type="dxa"/>
-              <w:right w:w="15" w:type="dxa"/>
-            </w:tcMar>
-            <w:vAlign w:val="center"/>
-          </w:tcPr>
-          <w:p>
-            <w:pPr>
-              <w:widowControl/>
-              <w:jc w:val="center"/>
-            </w:pPr>
-          </w:p>
-        </w:tc>
-        <w:tc>
-          <w:tcPr>
-            <w:tcW w:w="1714" w:type="dxa"/>
-            <w:tcBorders>
-              <w:top w:val="single" w:sz="6" w:space="0" w:color="000000"/>
-              <w:left w:val="single" w:sz="6" w:space="0" w:color="000000"/>
-              <w:bottom w:val="single" w:sz="6" w:space="0" w:color="000000"/>
-              <w:right w:val="single" w:sz="6" w:space="0" w:color="000000"/>
-            </w:tcBorders>
-            <w:shd w:val="clear" w:color="auto" w:fill="FFFFFF"/>
-            <w:tcMar>
-              <w:top w:w="15" w:type="dxa"/>
-              <w:left w:w="15" w:type="dxa"/>
-              <w:bottom w:w="15" w:type="dxa"/>
-              <w:right w:w="15" w:type="dxa"/>
-            </w:tcMar>
-            <w:vAlign w:val="center"/>
-          </w:tcPr>
-          <w:p>
-            <w:pPr>
-              <w:widowControl/>
-              <w:jc w:val="center"/>
-            </w:pPr>
-          </w:p>
-        </w:tc>
-      </w:tr>
-      <w:tr>
-        <w:trPr>
-          <w:jc w:val="center"/>
-        </w:trPr>
-        <w:tc>
-          <w:tcPr>
-            <w:tcW w:w="5273" w:type="dxa"/>
-            <w:tcBorders>
-              <w:top w:val="single" w:sz="6" w:space="0" w:color="000000"/>
-              <w:left w:val="single" w:sz="6" w:space="0" w:color="000000"/>
-              <w:bottom w:val="single" w:sz="6" w:space="0" w:color="000000"/>
-              <w:right w:val="single" w:sz="6" w:space="0" w:color="000000"/>
-            </w:tcBorders>
-            <w:shd w:val="clear" w:color="auto" w:fill="FFFFFF"/>
-            <w:tcMar>
-              <w:top w:w="15" w:type="dxa"/>
-              <w:left w:w="15" w:type="dxa"/>
-              <w:bottom w:w="15" w:type="dxa"/>
-              <w:right w:w="15" w:type="dxa"/>
-            </w:tcMar>
-            <w:vAlign w:val="center"/>
-          </w:tcPr>
-          <w:p>
-            <w:pPr>
-              <w:widowControl/>
-              <w:ind w:left="720"/>
-              <w:jc w:val="both"/>
-            </w:pPr>
-            <w:r>
-              <w:t>Prototipos de Interfaces de Usuario</w:t>
-            </w:r>
-          </w:p>
-        </w:tc>
-        <w:tc>
-          <w:tcPr>
-            <w:tcW w:w="1417" w:type="dxa"/>
-            <w:tcBorders>
-              <w:top w:val="single" w:sz="6" w:space="0" w:color="000000"/>
-              <w:left w:val="single" w:sz="6" w:space="0" w:color="000000"/>
-              <w:bottom w:val="single" w:sz="6" w:space="0" w:color="000000"/>
-              <w:right w:val="single" w:sz="6" w:space="0" w:color="000000"/>
-            </w:tcBorders>
-            <w:shd w:val="clear" w:color="auto" w:fill="FFFFFF"/>
-            <w:tcMar>
-              <w:top w:w="15" w:type="dxa"/>
-              <w:left w:w="15" w:type="dxa"/>
-              <w:bottom w:w="15" w:type="dxa"/>
-              <w:right w:w="15" w:type="dxa"/>
-            </w:tcMar>
-            <w:vAlign w:val="center"/>
-          </w:tcPr>
-          <w:p>
-            <w:pPr>
-              <w:widowControl/>
-              <w:jc w:val="center"/>
-            </w:pPr>
-            <w:r>
-              <w:t>11/09/2018</w:t>
-            </w:r>
-          </w:p>
-        </w:tc>
-        <w:tc>
-          <w:tcPr>
-            <w:tcW w:w="1714" w:type="dxa"/>
-            <w:tcBorders>
-              <w:top w:val="single" w:sz="6" w:space="0" w:color="000000"/>
-              <w:left w:val="single" w:sz="6" w:space="0" w:color="000000"/>
-              <w:bottom w:val="single" w:sz="6" w:space="0" w:color="000000"/>
-              <w:right w:val="single" w:sz="6" w:space="0" w:color="000000"/>
-            </w:tcBorders>
-            <w:shd w:val="clear" w:color="auto" w:fill="FFFFFF"/>
-            <w:tcMar>
-              <w:top w:w="15" w:type="dxa"/>
-              <w:left w:w="15" w:type="dxa"/>
-              <w:bottom w:w="15" w:type="dxa"/>
-              <w:right w:w="15" w:type="dxa"/>
-            </w:tcMar>
-            <w:vAlign w:val="center"/>
-          </w:tcPr>
-          <w:p>
-            <w:pPr>
-              <w:widowControl/>
-              <w:pBdr>
-                <w:top w:val="nil"/>
-                <w:left w:val="nil"/>
-                <w:bottom w:val="nil"/>
-                <w:right w:val="nil"/>
-                <w:between w:val="nil"/>
-              </w:pBdr>
-              <w:tabs>
-                <w:tab w:val="center" w:pos="4320"/>
-                <w:tab w:val="right" w:pos="8640"/>
-              </w:tabs>
-              <w:jc w:val="center"/>
-              <w:rPr>
-                <w:color w:val="000000"/>
-              </w:rPr>
-            </w:pPr>
-            <w:r>
-              <w:rPr>
-                <w:color w:val="000000"/>
-              </w:rPr>
-              <w:t>Revisar en cada iteración</w:t>
-            </w:r>
-          </w:p>
-        </w:tc>
-      </w:tr>
-      <w:tr>
-        <w:trPr>
-          <w:jc w:val="center"/>
-        </w:trPr>
-        <w:tc>
-          <w:tcPr>
-            <w:tcW w:w="5273" w:type="dxa"/>
-            <w:tcBorders>
-              <w:top w:val="single" w:sz="6" w:space="0" w:color="000000"/>
-              <w:left w:val="single" w:sz="6" w:space="0" w:color="000000"/>
-              <w:bottom w:val="single" w:sz="6" w:space="0" w:color="000000"/>
-              <w:right w:val="single" w:sz="6" w:space="0" w:color="000000"/>
-            </w:tcBorders>
-            <w:shd w:val="clear" w:color="auto" w:fill="FFFFFF"/>
-            <w:tcMar>
-              <w:top w:w="15" w:type="dxa"/>
-              <w:left w:w="15" w:type="dxa"/>
-              <w:bottom w:w="15" w:type="dxa"/>
-              <w:right w:w="15" w:type="dxa"/>
-            </w:tcMar>
-            <w:vAlign w:val="center"/>
-          </w:tcPr>
-          <w:p>
-            <w:pPr>
-              <w:widowControl/>
-              <w:ind w:left="720"/>
-              <w:jc w:val="both"/>
-            </w:pPr>
-            <w:r>
-              <w:t>Modelo de Implementación</w:t>
-            </w:r>
-          </w:p>
-        </w:tc>
-        <w:tc>
-          <w:tcPr>
-            <w:tcW w:w="1417" w:type="dxa"/>
-            <w:tcBorders>
-              <w:top w:val="single" w:sz="6" w:space="0" w:color="000000"/>
-              <w:left w:val="single" w:sz="6" w:space="0" w:color="000000"/>
-              <w:bottom w:val="single" w:sz="6" w:space="0" w:color="000000"/>
-              <w:right w:val="single" w:sz="6" w:space="0" w:color="000000"/>
-            </w:tcBorders>
-            <w:shd w:val="clear" w:color="auto" w:fill="FFFFFF"/>
-            <w:tcMar>
-              <w:top w:w="15" w:type="dxa"/>
-              <w:left w:w="15" w:type="dxa"/>
-              <w:bottom w:w="15" w:type="dxa"/>
-              <w:right w:w="15" w:type="dxa"/>
-            </w:tcMar>
-            <w:vAlign w:val="center"/>
-          </w:tcPr>
-          <w:p>
-            <w:pPr>
-              <w:widowControl/>
-              <w:jc w:val="center"/>
-            </w:pPr>
-            <w:r>
-              <w:t>11/09/2018</w:t>
-            </w:r>
-          </w:p>
-        </w:tc>
-        <w:tc>
-          <w:tcPr>
-            <w:tcW w:w="1714" w:type="dxa"/>
-            <w:tcBorders>
-              <w:top w:val="single" w:sz="6" w:space="0" w:color="000000"/>
-              <w:left w:val="single" w:sz="6" w:space="0" w:color="000000"/>
-              <w:bottom w:val="single" w:sz="6" w:space="0" w:color="000000"/>
-              <w:right w:val="single" w:sz="6" w:space="0" w:color="000000"/>
-            </w:tcBorders>
-            <w:shd w:val="clear" w:color="auto" w:fill="FFFFFF"/>
-            <w:tcMar>
-              <w:top w:w="15" w:type="dxa"/>
-              <w:left w:w="15" w:type="dxa"/>
-              <w:bottom w:w="15" w:type="dxa"/>
-              <w:right w:w="15" w:type="dxa"/>
-            </w:tcMar>
-            <w:vAlign w:val="center"/>
-          </w:tcPr>
-          <w:p>
-            <w:pPr>
-              <w:widowControl/>
-              <w:pBdr>
-                <w:top w:val="nil"/>
-                <w:left w:val="nil"/>
-                <w:bottom w:val="nil"/>
-                <w:right w:val="nil"/>
-                <w:between w:val="nil"/>
-              </w:pBdr>
-              <w:tabs>
-                <w:tab w:val="center" w:pos="4320"/>
-                <w:tab w:val="right" w:pos="8640"/>
-              </w:tabs>
-              <w:jc w:val="center"/>
-              <w:rPr>
-                <w:color w:val="000000"/>
-              </w:rPr>
-            </w:pPr>
-            <w:r>
-              <w:rPr>
-                <w:color w:val="000000"/>
-              </w:rPr>
-              <w:t>Revisar en cada iteración</w:t>
-            </w:r>
-          </w:p>
-        </w:tc>
-      </w:tr>
-      <w:tr>
-        <w:trPr>
-          <w:jc w:val="center"/>
-        </w:trPr>
-        <w:tc>
-          <w:tcPr>
-            <w:tcW w:w="5273" w:type="dxa"/>
-            <w:tcBorders>
-              <w:top w:val="single" w:sz="6" w:space="0" w:color="000000"/>
-              <w:left w:val="single" w:sz="6" w:space="0" w:color="000000"/>
-              <w:bottom w:val="single" w:sz="6" w:space="0" w:color="000000"/>
-              <w:right w:val="single" w:sz="6" w:space="0" w:color="000000"/>
-            </w:tcBorders>
-            <w:shd w:val="clear" w:color="auto" w:fill="FFFFFF"/>
-            <w:tcMar>
-              <w:top w:w="15" w:type="dxa"/>
-              <w:left w:w="15" w:type="dxa"/>
-              <w:bottom w:w="15" w:type="dxa"/>
-              <w:right w:w="15" w:type="dxa"/>
-            </w:tcMar>
-            <w:vAlign w:val="center"/>
-          </w:tcPr>
-          <w:p>
-            <w:pPr>
-              <w:widowControl/>
-              <w:ind w:left="420"/>
-              <w:jc w:val="both"/>
-            </w:pPr>
-            <w:r>
-              <w:rPr>
-                <w:b/>
-              </w:rPr>
-              <w:t>Pruebas</w:t>
-            </w:r>
-          </w:p>
-        </w:tc>
-        <w:tc>
-          <w:tcPr>
-            <w:tcW w:w="1417" w:type="dxa"/>
-            <w:tcBorders>
-              <w:top w:val="single" w:sz="6" w:space="0" w:color="000000"/>
-              <w:left w:val="single" w:sz="6" w:space="0" w:color="000000"/>
-              <w:bottom w:val="single" w:sz="6" w:space="0" w:color="000000"/>
-              <w:right w:val="single" w:sz="6" w:space="0" w:color="000000"/>
-            </w:tcBorders>
-            <w:shd w:val="clear" w:color="auto" w:fill="FFFFFF"/>
-            <w:tcMar>
-              <w:top w:w="15" w:type="dxa"/>
-              <w:left w:w="15" w:type="dxa"/>
-              <w:bottom w:w="15" w:type="dxa"/>
-              <w:right w:w="15" w:type="dxa"/>
-            </w:tcMar>
-            <w:vAlign w:val="center"/>
-          </w:tcPr>
-          <w:p>
-            <w:pPr>
-              <w:widowControl/>
-              <w:jc w:val="center"/>
-            </w:pPr>
-          </w:p>
-        </w:tc>
-        <w:tc>
-          <w:tcPr>
-            <w:tcW w:w="1714" w:type="dxa"/>
-            <w:tcBorders>
-              <w:top w:val="single" w:sz="6" w:space="0" w:color="000000"/>
-              <w:left w:val="single" w:sz="6" w:space="0" w:color="000000"/>
-              <w:bottom w:val="single" w:sz="6" w:space="0" w:color="000000"/>
-              <w:right w:val="single" w:sz="6" w:space="0" w:color="000000"/>
-            </w:tcBorders>
-            <w:shd w:val="clear" w:color="auto" w:fill="FFFFFF"/>
-            <w:tcMar>
-              <w:top w:w="15" w:type="dxa"/>
-              <w:left w:w="15" w:type="dxa"/>
-              <w:bottom w:w="15" w:type="dxa"/>
-              <w:right w:w="15" w:type="dxa"/>
-            </w:tcMar>
-            <w:vAlign w:val="center"/>
-          </w:tcPr>
-          <w:p>
-            <w:pPr>
-              <w:widowControl/>
-              <w:jc w:val="center"/>
-            </w:pPr>
-          </w:p>
-        </w:tc>
-      </w:tr>
-      <w:tr>
-        <w:trPr>
-          <w:jc w:val="center"/>
-        </w:trPr>
-        <w:tc>
-          <w:tcPr>
-            <w:tcW w:w="5273" w:type="dxa"/>
-            <w:tcBorders>
-              <w:top w:val="single" w:sz="6" w:space="0" w:color="000000"/>
-              <w:left w:val="single" w:sz="6" w:space="0" w:color="000000"/>
-              <w:bottom w:val="single" w:sz="6" w:space="0" w:color="000000"/>
-              <w:right w:val="single" w:sz="6" w:space="0" w:color="000000"/>
-            </w:tcBorders>
-            <w:shd w:val="clear" w:color="auto" w:fill="FFFFFF"/>
-            <w:tcMar>
-              <w:top w:w="15" w:type="dxa"/>
-              <w:left w:w="15" w:type="dxa"/>
-              <w:bottom w:w="15" w:type="dxa"/>
-              <w:right w:w="15" w:type="dxa"/>
-            </w:tcMar>
-            <w:vAlign w:val="center"/>
-          </w:tcPr>
-          <w:p>
-            <w:pPr>
-              <w:widowControl/>
-              <w:ind w:left="720"/>
-              <w:jc w:val="both"/>
-            </w:pPr>
-            <w:r>
-              <w:t>Casos de Pruebas Funcionales</w:t>
-            </w:r>
-          </w:p>
-        </w:tc>
-        <w:tc>
-          <w:tcPr>
-            <w:tcW w:w="1417" w:type="dxa"/>
-            <w:tcBorders>
-              <w:top w:val="single" w:sz="6" w:space="0" w:color="000000"/>
-              <w:left w:val="single" w:sz="6" w:space="0" w:color="000000"/>
-              <w:bottom w:val="single" w:sz="6" w:space="0" w:color="000000"/>
-              <w:right w:val="single" w:sz="6" w:space="0" w:color="000000"/>
-            </w:tcBorders>
-            <w:shd w:val="clear" w:color="auto" w:fill="FFFFFF"/>
-            <w:tcMar>
-              <w:top w:w="15" w:type="dxa"/>
-              <w:left w:w="15" w:type="dxa"/>
-              <w:bottom w:w="15" w:type="dxa"/>
-              <w:right w:w="15" w:type="dxa"/>
-            </w:tcMar>
-            <w:vAlign w:val="center"/>
-          </w:tcPr>
-          <w:p>
-            <w:pPr>
-              <w:widowControl/>
-              <w:jc w:val="center"/>
-            </w:pPr>
-            <w:r>
-              <w:t>11/09/2018</w:t>
-            </w:r>
-          </w:p>
-        </w:tc>
-        <w:tc>
-          <w:tcPr>
-            <w:tcW w:w="1714" w:type="dxa"/>
-            <w:tcBorders>
-              <w:top w:val="single" w:sz="6" w:space="0" w:color="000000"/>
-              <w:left w:val="single" w:sz="6" w:space="0" w:color="000000"/>
-              <w:bottom w:val="single" w:sz="6" w:space="0" w:color="000000"/>
-              <w:right w:val="single" w:sz="6" w:space="0" w:color="000000"/>
-            </w:tcBorders>
-            <w:shd w:val="clear" w:color="auto" w:fill="FFFFFF"/>
-            <w:tcMar>
-              <w:top w:w="15" w:type="dxa"/>
-              <w:left w:w="15" w:type="dxa"/>
-              <w:bottom w:w="15" w:type="dxa"/>
-              <w:right w:w="15" w:type="dxa"/>
-            </w:tcMar>
-            <w:vAlign w:val="center"/>
-          </w:tcPr>
-          <w:p>
-            <w:pPr>
-              <w:widowControl/>
-              <w:pBdr>
-                <w:top w:val="nil"/>
-                <w:left w:val="nil"/>
-                <w:bottom w:val="nil"/>
-                <w:right w:val="nil"/>
-                <w:between w:val="nil"/>
-              </w:pBdr>
-              <w:tabs>
-                <w:tab w:val="center" w:pos="4320"/>
-                <w:tab w:val="right" w:pos="8640"/>
-              </w:tabs>
-              <w:jc w:val="center"/>
-              <w:rPr>
-                <w:color w:val="000000"/>
-              </w:rPr>
-            </w:pPr>
-            <w:r>
-              <w:rPr>
-                <w:color w:val="000000"/>
-              </w:rPr>
-              <w:t>Revisar en cada iteración</w:t>
-            </w:r>
-          </w:p>
-        </w:tc>
-      </w:tr>
-      <w:tr>
-        <w:trPr>
-          <w:jc w:val="center"/>
-        </w:trPr>
-        <w:tc>
-          <w:tcPr>
-            <w:tcW w:w="5273" w:type="dxa"/>
-            <w:tcBorders>
-              <w:top w:val="single" w:sz="6" w:space="0" w:color="000000"/>
-              <w:left w:val="single" w:sz="6" w:space="0" w:color="000000"/>
-              <w:bottom w:val="single" w:sz="6" w:space="0" w:color="000000"/>
-              <w:right w:val="single" w:sz="6" w:space="0" w:color="000000"/>
-            </w:tcBorders>
-            <w:shd w:val="clear" w:color="auto" w:fill="FFFFFF"/>
-            <w:tcMar>
-              <w:top w:w="15" w:type="dxa"/>
-              <w:left w:w="15" w:type="dxa"/>
-              <w:bottom w:w="15" w:type="dxa"/>
-              <w:right w:w="15" w:type="dxa"/>
-            </w:tcMar>
-            <w:vAlign w:val="center"/>
-          </w:tcPr>
-          <w:p>
-            <w:pPr>
-              <w:widowControl/>
-              <w:ind w:left="420"/>
-              <w:jc w:val="both"/>
-            </w:pPr>
-            <w:r>
-              <w:rPr>
-                <w:b/>
-              </w:rPr>
-              <w:t>Despliegue</w:t>
-            </w:r>
-          </w:p>
-        </w:tc>
-        <w:tc>
-          <w:tcPr>
-            <w:tcW w:w="1417" w:type="dxa"/>
-            <w:tcBorders>
-              <w:top w:val="single" w:sz="6" w:space="0" w:color="000000"/>
-              <w:left w:val="single" w:sz="6" w:space="0" w:color="000000"/>
-              <w:bottom w:val="single" w:sz="6" w:space="0" w:color="000000"/>
-              <w:right w:val="single" w:sz="6" w:space="0" w:color="000000"/>
-            </w:tcBorders>
-            <w:shd w:val="clear" w:color="auto" w:fill="FFFFFF"/>
-            <w:tcMar>
-              <w:top w:w="15" w:type="dxa"/>
-              <w:left w:w="15" w:type="dxa"/>
-              <w:bottom w:w="15" w:type="dxa"/>
-              <w:right w:w="15" w:type="dxa"/>
-            </w:tcMar>
-            <w:vAlign w:val="center"/>
-          </w:tcPr>
-          <w:p>
-            <w:pPr>
-              <w:widowControl/>
-              <w:jc w:val="center"/>
-            </w:pPr>
-          </w:p>
-        </w:tc>
-        <w:tc>
-          <w:tcPr>
-            <w:tcW w:w="1714" w:type="dxa"/>
-            <w:tcBorders>
-              <w:top w:val="single" w:sz="6" w:space="0" w:color="000000"/>
-              <w:left w:val="single" w:sz="6" w:space="0" w:color="000000"/>
-              <w:bottom w:val="single" w:sz="6" w:space="0" w:color="000000"/>
-              <w:right w:val="single" w:sz="6" w:space="0" w:color="000000"/>
-            </w:tcBorders>
-            <w:shd w:val="clear" w:color="auto" w:fill="FFFFFF"/>
-            <w:tcMar>
-              <w:top w:w="15" w:type="dxa"/>
-              <w:left w:w="15" w:type="dxa"/>
-              <w:bottom w:w="15" w:type="dxa"/>
-              <w:right w:w="15" w:type="dxa"/>
-            </w:tcMar>
-            <w:vAlign w:val="center"/>
-          </w:tcPr>
-          <w:p>
-            <w:pPr>
-              <w:widowControl/>
-              <w:jc w:val="center"/>
-            </w:pPr>
-          </w:p>
-        </w:tc>
-      </w:tr>
-      <w:tr>
-        <w:trPr>
-          <w:jc w:val="center"/>
-        </w:trPr>
-        <w:tc>
-          <w:tcPr>
-            <w:tcW w:w="5273" w:type="dxa"/>
-            <w:tcBorders>
-              <w:top w:val="single" w:sz="6" w:space="0" w:color="000000"/>
-              <w:left w:val="single" w:sz="6" w:space="0" w:color="000000"/>
-              <w:bottom w:val="single" w:sz="6" w:space="0" w:color="000000"/>
-              <w:right w:val="single" w:sz="6" w:space="0" w:color="000000"/>
-            </w:tcBorders>
-            <w:shd w:val="clear" w:color="auto" w:fill="FFFFFF"/>
-            <w:tcMar>
-              <w:top w:w="15" w:type="dxa"/>
-              <w:left w:w="15" w:type="dxa"/>
-              <w:bottom w:w="15" w:type="dxa"/>
-              <w:right w:w="15" w:type="dxa"/>
-            </w:tcMar>
-            <w:vAlign w:val="center"/>
-          </w:tcPr>
-          <w:p>
-            <w:pPr>
-              <w:widowControl/>
-              <w:ind w:left="720"/>
-              <w:jc w:val="both"/>
-            </w:pPr>
-            <w:r>
-              <w:t>Modelo de Despliegue</w:t>
-            </w:r>
-          </w:p>
-        </w:tc>
-        <w:tc>
-          <w:tcPr>
-            <w:tcW w:w="1417" w:type="dxa"/>
-            <w:tcBorders>
-              <w:top w:val="single" w:sz="6" w:space="0" w:color="000000"/>
-              <w:left w:val="single" w:sz="6" w:space="0" w:color="000000"/>
-              <w:bottom w:val="single" w:sz="6" w:space="0" w:color="000000"/>
-              <w:right w:val="single" w:sz="6" w:space="0" w:color="000000"/>
-            </w:tcBorders>
-            <w:shd w:val="clear" w:color="auto" w:fill="FFFFFF"/>
-            <w:tcMar>
-              <w:top w:w="15" w:type="dxa"/>
-              <w:left w:w="15" w:type="dxa"/>
-              <w:bottom w:w="15" w:type="dxa"/>
-              <w:right w:w="15" w:type="dxa"/>
-            </w:tcMar>
-            <w:vAlign w:val="center"/>
-          </w:tcPr>
-          <w:p>
-            <w:pPr>
-              <w:widowControl/>
-              <w:jc w:val="center"/>
-            </w:pPr>
-            <w:r>
-              <w:t>14/09/2018</w:t>
-            </w:r>
-          </w:p>
-        </w:tc>
-        <w:tc>
-          <w:tcPr>
-            <w:tcW w:w="1714" w:type="dxa"/>
-            <w:tcBorders>
-              <w:top w:val="single" w:sz="6" w:space="0" w:color="000000"/>
-              <w:left w:val="single" w:sz="6" w:space="0" w:color="000000"/>
-              <w:bottom w:val="single" w:sz="6" w:space="0" w:color="000000"/>
-              <w:right w:val="single" w:sz="6" w:space="0" w:color="000000"/>
-            </w:tcBorders>
-            <w:shd w:val="clear" w:color="auto" w:fill="FFFFFF"/>
-            <w:tcMar>
-              <w:top w:w="15" w:type="dxa"/>
-              <w:left w:w="15" w:type="dxa"/>
-              <w:bottom w:w="15" w:type="dxa"/>
-              <w:right w:w="15" w:type="dxa"/>
-            </w:tcMar>
-            <w:vAlign w:val="center"/>
-          </w:tcPr>
-          <w:p>
-            <w:pPr>
-              <w:widowControl/>
-              <w:pBdr>
-                <w:top w:val="nil"/>
-                <w:left w:val="nil"/>
-                <w:bottom w:val="nil"/>
-                <w:right w:val="nil"/>
-                <w:between w:val="nil"/>
-              </w:pBdr>
-              <w:tabs>
-                <w:tab w:val="center" w:pos="4320"/>
-                <w:tab w:val="right" w:pos="8640"/>
-              </w:tabs>
-              <w:jc w:val="center"/>
-              <w:rPr>
-                <w:color w:val="000000"/>
-              </w:rPr>
-            </w:pPr>
-            <w:r>
-              <w:rPr>
-                <w:color w:val="000000"/>
-              </w:rPr>
-              <w:t>Revisar en cada iteración</w:t>
-            </w:r>
-          </w:p>
-        </w:tc>
-      </w:tr>
-      <w:tr>
-        <w:trPr>
-          <w:jc w:val="center"/>
-        </w:trPr>
-        <w:tc>
-          <w:tcPr>
-            <w:tcW w:w="5273" w:type="dxa"/>
-            <w:tcBorders>
-              <w:top w:val="single" w:sz="6" w:space="0" w:color="000000"/>
-              <w:left w:val="single" w:sz="6" w:space="0" w:color="000000"/>
-              <w:bottom w:val="single" w:sz="6" w:space="0" w:color="000000"/>
-              <w:right w:val="single" w:sz="6" w:space="0" w:color="000000"/>
-            </w:tcBorders>
-            <w:shd w:val="clear" w:color="auto" w:fill="FFFFFF"/>
-            <w:tcMar>
-              <w:top w:w="15" w:type="dxa"/>
-              <w:left w:w="15" w:type="dxa"/>
-              <w:bottom w:w="15" w:type="dxa"/>
-              <w:right w:w="15" w:type="dxa"/>
-            </w:tcMar>
-            <w:vAlign w:val="center"/>
-          </w:tcPr>
-          <w:p>
-            <w:pPr>
-              <w:widowControl/>
-              <w:ind w:left="420"/>
-              <w:jc w:val="both"/>
-            </w:pPr>
-            <w:r>
-              <w:rPr>
-                <w:b/>
-              </w:rPr>
-              <w:t>Gestión de Cambios y Configuración</w:t>
-            </w:r>
-          </w:p>
-        </w:tc>
-        <w:tc>
-          <w:tcPr>
-            <w:tcW w:w="3131" w:type="dxa"/>
-            <w:gridSpan w:val="2"/>
-            <w:tcBorders>
-              <w:top w:val="single" w:sz="6" w:space="0" w:color="000000"/>
-              <w:left w:val="single" w:sz="6" w:space="0" w:color="000000"/>
-              <w:bottom w:val="single" w:sz="6" w:space="0" w:color="000000"/>
-              <w:right w:val="single" w:sz="6" w:space="0" w:color="000000"/>
-            </w:tcBorders>
-            <w:shd w:val="clear" w:color="auto" w:fill="FFFFFF"/>
-            <w:tcMar>
-              <w:top w:w="15" w:type="dxa"/>
-              <w:left w:w="15" w:type="dxa"/>
-              <w:bottom w:w="15" w:type="dxa"/>
-              <w:right w:w="15" w:type="dxa"/>
-            </w:tcMar>
-            <w:vAlign w:val="center"/>
-          </w:tcPr>
-          <w:p>
-            <w:pPr>
-              <w:widowControl/>
-              <w:jc w:val="center"/>
-            </w:pPr>
-            <w:r>
-              <w:t>Durante todo el proyecto</w:t>
-            </w:r>
-          </w:p>
-        </w:tc>
-      </w:tr>
-      <w:tr>
-        <w:trPr>
-          <w:trHeight w:val="220"/>
-          <w:jc w:val="center"/>
-        </w:trPr>
-        <w:tc>
-          <w:tcPr>
-            <w:tcW w:w="5273" w:type="dxa"/>
-            <w:tcBorders>
-              <w:top w:val="single" w:sz="6" w:space="0" w:color="000000"/>
-              <w:left w:val="single" w:sz="6" w:space="0" w:color="000000"/>
-              <w:bottom w:val="single" w:sz="6" w:space="0" w:color="000000"/>
-              <w:right w:val="single" w:sz="6" w:space="0" w:color="000000"/>
-            </w:tcBorders>
-            <w:shd w:val="clear" w:color="auto" w:fill="FFFFFF"/>
-            <w:tcMar>
-              <w:top w:w="15" w:type="dxa"/>
-              <w:left w:w="15" w:type="dxa"/>
-              <w:bottom w:w="15" w:type="dxa"/>
-              <w:right w:w="15" w:type="dxa"/>
-            </w:tcMar>
-            <w:vAlign w:val="center"/>
-          </w:tcPr>
-          <w:p>
-            <w:pPr>
-              <w:widowControl/>
-              <w:ind w:left="420"/>
-              <w:jc w:val="both"/>
-            </w:pPr>
-            <w:r>
-              <w:rPr>
-                <w:b/>
-              </w:rPr>
-              <w:t>Gestión del proyecto</w:t>
-            </w:r>
-          </w:p>
-        </w:tc>
-        <w:tc>
-          <w:tcPr>
-            <w:tcW w:w="3131" w:type="dxa"/>
-            <w:gridSpan w:val="2"/>
-            <w:tcBorders>
-              <w:top w:val="single" w:sz="6" w:space="0" w:color="000000"/>
-              <w:left w:val="single" w:sz="6" w:space="0" w:color="000000"/>
-              <w:bottom w:val="single" w:sz="6" w:space="0" w:color="000000"/>
-              <w:right w:val="single" w:sz="6" w:space="0" w:color="000000"/>
-            </w:tcBorders>
-            <w:shd w:val="clear" w:color="auto" w:fill="FFFFFF"/>
-            <w:tcMar>
-              <w:top w:w="15" w:type="dxa"/>
-              <w:left w:w="15" w:type="dxa"/>
-              <w:bottom w:w="15" w:type="dxa"/>
-              <w:right w:w="15" w:type="dxa"/>
-            </w:tcMar>
-            <w:vAlign w:val="center"/>
-          </w:tcPr>
-          <w:p>
-            <w:pPr>
-              <w:widowControl/>
-              <w:jc w:val="center"/>
-            </w:pPr>
-            <w:r>
-              <w:t>Durante todo el proyecto</w:t>
-            </w:r>
-          </w:p>
-        </w:tc>
-      </w:tr>
-      <w:tr>
-        <w:trPr>
-          <w:jc w:val="center"/>
-        </w:trPr>
-        <w:tc>
-          <w:tcPr>
-            <w:tcW w:w="5273" w:type="dxa"/>
-            <w:tcBorders>
-              <w:top w:val="single" w:sz="6" w:space="0" w:color="000000"/>
-              <w:left w:val="single" w:sz="6" w:space="0" w:color="000000"/>
-              <w:bottom w:val="single" w:sz="6" w:space="0" w:color="000000"/>
-              <w:right w:val="single" w:sz="6" w:space="0" w:color="000000"/>
-            </w:tcBorders>
-            <w:shd w:val="clear" w:color="auto" w:fill="FFFFFF"/>
-            <w:tcMar>
-              <w:top w:w="15" w:type="dxa"/>
-              <w:left w:w="15" w:type="dxa"/>
-              <w:bottom w:w="15" w:type="dxa"/>
-              <w:right w:w="15" w:type="dxa"/>
-            </w:tcMar>
-            <w:vAlign w:val="center"/>
-          </w:tcPr>
-          <w:p>
-            <w:pPr>
-              <w:widowControl/>
-              <w:ind w:left="720" w:right="177"/>
-              <w:jc w:val="both"/>
-            </w:pPr>
-            <w:r>
-              <w:t>Plan de Desarrollo del Software en su versión 2.0 y planes de las Iteraciones</w:t>
-            </w:r>
-          </w:p>
-        </w:tc>
-        <w:tc>
-          <w:tcPr>
-            <w:tcW w:w="1417" w:type="dxa"/>
-            <w:tcBorders>
-              <w:top w:val="single" w:sz="6" w:space="0" w:color="000000"/>
-              <w:left w:val="single" w:sz="6" w:space="0" w:color="000000"/>
-              <w:bottom w:val="single" w:sz="6" w:space="0" w:color="000000"/>
-              <w:right w:val="single" w:sz="6" w:space="0" w:color="000000"/>
-            </w:tcBorders>
-            <w:shd w:val="clear" w:color="auto" w:fill="FFFFFF"/>
-            <w:tcMar>
-              <w:top w:w="15" w:type="dxa"/>
-              <w:left w:w="15" w:type="dxa"/>
-              <w:bottom w:w="15" w:type="dxa"/>
-              <w:right w:w="15" w:type="dxa"/>
-            </w:tcMar>
-            <w:vAlign w:val="center"/>
-          </w:tcPr>
-          <w:p>
-            <w:pPr>
-              <w:widowControl/>
-              <w:jc w:val="center"/>
-            </w:pPr>
-            <w:r>
-              <w:t>7/09/2018</w:t>
-            </w:r>
-          </w:p>
-        </w:tc>
-        <w:tc>
-          <w:tcPr>
-            <w:tcW w:w="1714" w:type="dxa"/>
-            <w:tcBorders>
-              <w:top w:val="single" w:sz="6" w:space="0" w:color="000000"/>
-              <w:left w:val="single" w:sz="6" w:space="0" w:color="000000"/>
-              <w:bottom w:val="single" w:sz="6" w:space="0" w:color="000000"/>
-              <w:right w:val="single" w:sz="6" w:space="0" w:color="000000"/>
-            </w:tcBorders>
-            <w:shd w:val="clear" w:color="auto" w:fill="FFFFFF"/>
-            <w:tcMar>
-              <w:top w:w="15" w:type="dxa"/>
-              <w:left w:w="15" w:type="dxa"/>
-              <w:bottom w:w="15" w:type="dxa"/>
-              <w:right w:w="15" w:type="dxa"/>
-            </w:tcMar>
-            <w:vAlign w:val="center"/>
-          </w:tcPr>
-          <w:p>
-            <w:pPr>
-              <w:widowControl/>
-              <w:pBdr>
-                <w:top w:val="nil"/>
-                <w:left w:val="nil"/>
-                <w:bottom w:val="nil"/>
-                <w:right w:val="nil"/>
-                <w:between w:val="nil"/>
-              </w:pBdr>
-              <w:tabs>
-                <w:tab w:val="center" w:pos="4320"/>
-                <w:tab w:val="right" w:pos="8640"/>
-              </w:tabs>
-              <w:jc w:val="center"/>
-              <w:rPr>
-                <w:color w:val="000000"/>
-              </w:rPr>
-            </w:pPr>
-            <w:r>
-              <w:rPr>
-                <w:color w:val="000000"/>
-              </w:rPr>
-              <w:t>Revisar en cada iteración</w:t>
-            </w:r>
-          </w:p>
-        </w:tc>
-      </w:tr>
-      <w:tr>
-        <w:trPr>
-          <w:jc w:val="center"/>
-        </w:trPr>
-        <w:tc>
-          <w:tcPr>
-            <w:tcW w:w="5273" w:type="dxa"/>
-            <w:tcBorders>
-              <w:top w:val="single" w:sz="6" w:space="0" w:color="000000"/>
-              <w:left w:val="single" w:sz="6" w:space="0" w:color="000000"/>
-              <w:bottom w:val="single" w:sz="6" w:space="0" w:color="000000"/>
-              <w:right w:val="single" w:sz="6" w:space="0" w:color="000000"/>
-            </w:tcBorders>
-            <w:shd w:val="clear" w:color="auto" w:fill="FFFFFF"/>
-            <w:tcMar>
-              <w:top w:w="15" w:type="dxa"/>
-              <w:left w:w="15" w:type="dxa"/>
-              <w:bottom w:w="15" w:type="dxa"/>
-              <w:right w:w="15" w:type="dxa"/>
-            </w:tcMar>
-            <w:vAlign w:val="center"/>
-          </w:tcPr>
-          <w:p>
-            <w:pPr>
-              <w:widowControl/>
-              <w:ind w:left="420"/>
-              <w:jc w:val="both"/>
-            </w:pPr>
-            <w:r>
-              <w:rPr>
-                <w:b/>
-              </w:rPr>
-              <w:t>Ambiente</w:t>
-            </w:r>
-          </w:p>
-        </w:tc>
-        <w:tc>
-          <w:tcPr>
-            <w:tcW w:w="3131" w:type="dxa"/>
-            <w:gridSpan w:val="2"/>
-            <w:tcBorders>
-              <w:top w:val="single" w:sz="6" w:space="0" w:color="000000"/>
-              <w:left w:val="single" w:sz="6" w:space="0" w:color="000000"/>
-              <w:bottom w:val="single" w:sz="6" w:space="0" w:color="000000"/>
-              <w:right w:val="single" w:sz="6" w:space="0" w:color="000000"/>
-            </w:tcBorders>
-            <w:shd w:val="clear" w:color="auto" w:fill="FFFFFF"/>
-            <w:tcMar>
-              <w:top w:w="15" w:type="dxa"/>
-              <w:left w:w="15" w:type="dxa"/>
-              <w:bottom w:w="15" w:type="dxa"/>
-              <w:right w:w="15" w:type="dxa"/>
-            </w:tcMar>
-            <w:vAlign w:val="center"/>
-          </w:tcPr>
-          <w:p>
-            <w:pPr>
-              <w:widowControl/>
-              <w:jc w:val="center"/>
-            </w:pPr>
-            <w:r>
-              <w:t>Durante todo el proyecto</w:t>
-            </w:r>
-          </w:p>
-        </w:tc>
-      </w:tr>
-    </w:tbl>
-    <w:p>
-      <w:pPr>
-        <w:jc w:val="both"/>
-      </w:pPr>
-    </w:p>
-    <w:p>
-      <w:pPr>
-        <w:jc w:val="both"/>
-      </w:pPr>
-      <w:bookmarkStart w:id="27" w:name="_4i7ojhp" w:colFirst="0" w:colLast="0"/>
+    <w:p>
+      <w:pPr>
+        <w:jc w:val="both"/>
+      </w:pPr>
+      <w:bookmarkStart w:id="26" w:name="_4i7ojhp" w:colFirst="0" w:colLast="0"/>
+      <w:bookmarkStart w:id="27" w:name="_GoBack"/>
+      <w:bookmarkEnd w:id="26"/>
       <w:bookmarkEnd w:id="27"/>
-      <w:r>
-        <w:br w:type="page"/>
-      </w:r>
     </w:p>
     <w:p>
       <w:pPr>
@@ -9825,7 +6405,6 @@
           <w:b/>
           <w:color w:val="000000"/>
         </w:rPr>
-        <w:lastRenderedPageBreak/>
         <w:t>Seguimiento y Control del Proyecto</w:t>
       </w:r>
     </w:p>
@@ -9888,11 +6467,11 @@
       </w:r>
       <w:proofErr w:type="gramStart"/>
       <w:r>
-        <w:t>la</w:t>
+        <w:t>la correcto seguimiento</w:t>
       </w:r>
       <w:proofErr w:type="gramEnd"/>
       <w:r>
-        <w:t xml:space="preserve"> correcto seguimiento de cada uno. Se evaluarán en una Matriz de trazabilidad y luego se pasará a un proceso de validación.</w:t>
+        <w:t xml:space="preserve"> de cada uno. Se evaluarán en una Matriz de trazabilidad y luego se pasará a un proceso de validación.</w:t>
       </w:r>
     </w:p>
     <w:p>
@@ -9935,72 +6514,14 @@
           <w:b/>
           <w:color w:val="000000"/>
         </w:rPr>
+        <w:sectPr>
+          <w:pgSz w:w="12240" w:h="15840"/>
+          <w:pgMar w:top="1440" w:right="1440" w:bottom="1440" w:left="1440" w:header="720" w:footer="720" w:gutter="0"/>
+          <w:cols w:space="720"/>
+        </w:sectPr>
       </w:pPr>
       <w:bookmarkStart w:id="31" w:name="_wn7nhvuhickk" w:colFirst="0" w:colLast="0"/>
       <w:bookmarkEnd w:id="31"/>
-      <w:r>
-        <w:rPr>
-          <w:b/>
-          <w:color w:val="000000"/>
-        </w:rPr>
-        <w:lastRenderedPageBreak/>
-        <w:t>Control de Plazos</w:t>
-      </w:r>
-    </w:p>
-    <w:p>
-      <w:pPr>
-        <w:keepLines/>
-        <w:spacing w:after="120"/>
-        <w:jc w:val="both"/>
-      </w:pPr>
-    </w:p>
-    <w:p>
-      <w:pPr>
-        <w:keepLines/>
-        <w:spacing w:after="120"/>
-        <w:jc w:val="center"/>
-      </w:pPr>
-      <w:r>
-        <w:rPr>
-          <w:noProof/>
-          <w:lang w:val="en-US" w:eastAsia="zh-CN"/>
-        </w:rPr>
-        <w:drawing>
-          <wp:inline distT="114300" distB="114300" distL="114300" distR="114300" wp14:anchorId="0C9D4E72" wp14:editId="09D7184D">
-            <wp:extent cx="5400675" cy="6610350"/>
-            <wp:effectExtent l="0" t="0" r="0" b="0"/>
-            <wp:docPr id="2" name="image4.png"/>
-            <wp:cNvGraphicFramePr/>
-            <a:graphic xmlns:a="http://schemas.openxmlformats.org/drawingml/2006/main">
-              <a:graphicData uri="http://schemas.openxmlformats.org/drawingml/2006/picture">
-                <pic:pic xmlns:pic="http://schemas.openxmlformats.org/drawingml/2006/picture">
-                  <pic:nvPicPr>
-                    <pic:cNvPr id="0" name="image4.png"/>
-                    <pic:cNvPicPr preferRelativeResize="0"/>
-                  </pic:nvPicPr>
-                  <pic:blipFill>
-                    <a:blip r:embed="rId11"/>
-                    <a:srcRect/>
-                    <a:stretch>
-                      <a:fillRect/>
-                    </a:stretch>
-                  </pic:blipFill>
-                  <pic:spPr>
-                    <a:xfrm>
-                      <a:off x="0" y="0"/>
-                      <a:ext cx="5400675" cy="6610350"/>
-                    </a:xfrm>
-                    <a:prstGeom prst="rect">
-                      <a:avLst/>
-                    </a:prstGeom>
-                    <a:ln/>
-                  </pic:spPr>
-                </pic:pic>
-              </a:graphicData>
-            </a:graphic>
-          </wp:inline>
-        </w:drawing>
-      </w:r>
     </w:p>
     <w:p>
       <w:pPr>
@@ -10015,7 +6536,101 @@
         <w:spacing w:after="120"/>
         <w:ind w:left="720" w:hanging="720"/>
         <w:jc w:val="both"/>
-      </w:pPr>
+        <w:rPr>
+          <w:b/>
+          <w:color w:val="000000"/>
+        </w:rPr>
+      </w:pPr>
+      <w:r>
+        <w:rPr>
+          <w:b/>
+          <w:color w:val="000000"/>
+        </w:rPr>
+        <w:lastRenderedPageBreak/>
+        <w:t>Control de Plazos</w:t>
+      </w:r>
+    </w:p>
+    <w:p>
+      <w:pPr>
+        <w:keepLines/>
+        <w:pBdr>
+          <w:top w:val="nil"/>
+          <w:left w:val="nil"/>
+          <w:bottom w:val="nil"/>
+          <w:right w:val="nil"/>
+          <w:between w:val="nil"/>
+        </w:pBdr>
+        <w:spacing w:after="120"/>
+      </w:pPr>
+      <w:r>
+        <w:rPr>
+          <w:noProof/>
+          <w:lang w:val="es-PE" w:eastAsia="es-PE"/>
+        </w:rPr>
+        <w:drawing>
+          <wp:inline distT="0" distB="0" distL="0" distR="0" wp14:anchorId="5B874E62" wp14:editId="33C44F35">
+            <wp:extent cx="9171090" cy="4925085"/>
+            <wp:effectExtent l="0" t="0" r="0" b="8890"/>
+            <wp:docPr id="4" name="Imagen 4"/>
+            <wp:cNvGraphicFramePr>
+              <a:graphicFrameLocks xmlns:a="http://schemas.openxmlformats.org/drawingml/2006/main" noChangeAspect="1"/>
+            </wp:cNvGraphicFramePr>
+            <a:graphic xmlns:a="http://schemas.openxmlformats.org/drawingml/2006/main">
+              <a:graphicData uri="http://schemas.openxmlformats.org/drawingml/2006/picture">
+                <pic:pic xmlns:pic="http://schemas.openxmlformats.org/drawingml/2006/picture">
+                  <pic:nvPicPr>
+                    <pic:cNvPr id="0" name="Picture 1"/>
+                    <pic:cNvPicPr>
+                      <a:picLocks noChangeAspect="1" noChangeArrowheads="1"/>
+                    </pic:cNvPicPr>
+                  </pic:nvPicPr>
+                  <pic:blipFill>
+                    <a:blip r:embed="rId11">
+                      <a:extLst>
+                        <a:ext uri="{28A0092B-C50C-407E-A947-70E740481C1C}">
+                          <a14:useLocalDpi xmlns:a14="http://schemas.microsoft.com/office/drawing/2010/main" val="0"/>
+                        </a:ext>
+                      </a:extLst>
+                    </a:blip>
+                    <a:srcRect/>
+                    <a:stretch>
+                      <a:fillRect/>
+                    </a:stretch>
+                  </pic:blipFill>
+                  <pic:spPr bwMode="auto">
+                    <a:xfrm>
+                      <a:off x="0" y="0"/>
+                      <a:ext cx="9178988" cy="4929327"/>
+                    </a:xfrm>
+                    <a:prstGeom prst="rect">
+                      <a:avLst/>
+                    </a:prstGeom>
+                    <a:noFill/>
+                    <a:ln>
+                      <a:noFill/>
+                    </a:ln>
+                  </pic:spPr>
+                </pic:pic>
+              </a:graphicData>
+            </a:graphic>
+          </wp:inline>
+        </w:drawing>
+      </w:r>
+    </w:p>
+    <w:p>
+      <w:pPr>
+        <w:rPr>
+          <w:b/>
+          <w:color w:val="000000"/>
+        </w:rPr>
+      </w:pPr>
+      <w:r>
+        <w:rPr>
+          <w:b/>
+          <w:color w:val="000000"/>
+        </w:rPr>
+        <w:br w:type="page"/>
+      </w:r>
     </w:p>
     <w:p>
       <w:pPr>
@@ -10029,50 +6644,17 @@
         </w:pBdr>
         <w:spacing w:after="120"/>
         <w:ind w:left="720" w:hanging="720"/>
-        <w:jc w:val="center"/>
-      </w:pPr>
-      <w:r>
-        <w:rPr>
-          <w:noProof/>
-          <w:lang w:val="en-US" w:eastAsia="zh-CN"/>
-        </w:rPr>
-        <w:lastRenderedPageBreak/>
-        <w:drawing>
-          <wp:inline distT="114300" distB="114300" distL="114300" distR="114300" wp14:anchorId="1BCBEDE2" wp14:editId="7971BB82">
-            <wp:extent cx="5191125" cy="6105525"/>
-            <wp:effectExtent l="0" t="0" r="0" b="0"/>
-            <wp:docPr id="1" name="image2.png"/>
-            <wp:cNvGraphicFramePr/>
-            <a:graphic xmlns:a="http://schemas.openxmlformats.org/drawingml/2006/main">
-              <a:graphicData uri="http://schemas.openxmlformats.org/drawingml/2006/picture">
-                <pic:pic xmlns:pic="http://schemas.openxmlformats.org/drawingml/2006/picture">
-                  <pic:nvPicPr>
-                    <pic:cNvPr id="0" name="image2.png"/>
-                    <pic:cNvPicPr preferRelativeResize="0"/>
-                  </pic:nvPicPr>
-                  <pic:blipFill>
-                    <a:blip r:embed="rId12"/>
-                    <a:srcRect/>
-                    <a:stretch>
-                      <a:fillRect/>
-                    </a:stretch>
-                  </pic:blipFill>
-                  <pic:spPr>
-                    <a:xfrm>
-                      <a:off x="0" y="0"/>
-                      <a:ext cx="5191125" cy="6105525"/>
-                    </a:xfrm>
-                    <a:prstGeom prst="rect">
-                      <a:avLst/>
-                    </a:prstGeom>
-                    <a:ln/>
-                  </pic:spPr>
-                </pic:pic>
-              </a:graphicData>
-            </a:graphic>
-          </wp:inline>
-        </w:drawing>
-      </w:r>
+        <w:jc w:val="both"/>
+        <w:rPr>
+          <w:b/>
+          <w:color w:val="000000"/>
+        </w:rPr>
+        <w:sectPr>
+          <w:pgSz w:w="15840" w:h="12240" w:orient="landscape"/>
+          <w:pgMar w:top="1440" w:right="672" w:bottom="1440" w:left="709" w:header="720" w:footer="720" w:gutter="0"/>
+          <w:cols w:space="720"/>
+        </w:sectPr>
+      </w:pPr>
     </w:p>
     <w:p>
       <w:pPr>
@@ -10097,6 +6679,7 @@
           <w:b/>
           <w:color w:val="000000"/>
         </w:rPr>
+        <w:lastRenderedPageBreak/>
         <w:t>Gestión de Configuración</w:t>
       </w:r>
     </w:p>
@@ -10142,7 +6725,7 @@
 </file>
 
 <file path=word/endnotes.xml><?xml version="1.0" encoding="utf-8"?>
-<w:endnotes xmlns:wpc="http://schemas.microsoft.com/office/word/2010/wordprocessingCanvas" xmlns:mc="http://schemas.openxmlformats.org/markup-compatibility/2006" xmlns:o="urn:schemas-microsoft-com:office:office" xmlns:r="http://schemas.openxmlformats.org/officeDocument/2006/relationships" xmlns:m="http://schemas.openxmlformats.org/officeDocument/2006/math" xmlns:v="urn:schemas-microsoft-com:vml" xmlns:wp14="http://schemas.microsoft.com/office/word/2010/wordprocessingDrawing" xmlns:wp="http://schemas.openxmlformats.org/drawingml/2006/wordprocessingDrawing" xmlns:w10="urn:schemas-microsoft-com:office:word" xmlns:w="http://schemas.openxmlformats.org/wordprocessingml/2006/main" xmlns:w14="http://schemas.microsoft.com/office/word/2010/wordml" xmlns:w15="http://schemas.microsoft.com/office/word/2012/wordml" xmlns:wpg="http://schemas.microsoft.com/office/word/2010/wordprocessingGroup" xmlns:wpi="http://schemas.microsoft.com/office/word/2010/wordprocessingInk" xmlns:wne="http://schemas.microsoft.com/office/word/2006/wordml" xmlns:wps="http://schemas.microsoft.com/office/word/2010/wordprocessingShape" mc:Ignorable="w14 w15 wp14">
+<w:endnotes xmlns:wpc="http://schemas.microsoft.com/office/word/2010/wordprocessingCanvas" xmlns:cx="http://schemas.microsoft.com/office/drawing/2014/chartex" xmlns:cx1="http://schemas.microsoft.com/office/drawing/2015/9/8/chartex" xmlns:mc="http://schemas.openxmlformats.org/markup-compatibility/2006" xmlns:o="urn:schemas-microsoft-com:office:office" xmlns:r="http://schemas.openxmlformats.org/officeDocument/2006/relationships" xmlns:m="http://schemas.openxmlformats.org/officeDocument/2006/math" xmlns:v="urn:schemas-microsoft-com:vml" xmlns:wp14="http://schemas.microsoft.com/office/word/2010/wordprocessingDrawing" xmlns:wp="http://schemas.openxmlformats.org/drawingml/2006/wordprocessingDrawing" xmlns:w10="urn:schemas-microsoft-com:office:word" xmlns:w="http://schemas.openxmlformats.org/wordprocessingml/2006/main" xmlns:w14="http://schemas.microsoft.com/office/word/2010/wordml" xmlns:w15="http://schemas.microsoft.com/office/word/2012/wordml" xmlns:w16se="http://schemas.microsoft.com/office/word/2015/wordml/symex" xmlns:wpg="http://schemas.microsoft.com/office/word/2010/wordprocessingGroup" xmlns:wpi="http://schemas.microsoft.com/office/word/2010/wordprocessingInk" xmlns:wne="http://schemas.microsoft.com/office/word/2006/wordml" xmlns:wps="http://schemas.microsoft.com/office/word/2010/wordprocessingShape" mc:Ignorable="w14 w15 w16se wp14">
   <w:endnote w:type="separator" w:id="-1">
     <w:p>
       <w:r>
@@ -10161,7 +6744,7 @@
 </file>
 
 <file path=word/footer1.xml><?xml version="1.0" encoding="utf-8"?>
-<w:ftr xmlns:wpc="http://schemas.microsoft.com/office/word/2010/wordprocessingCanvas" xmlns:mc="http://schemas.openxmlformats.org/markup-compatibility/2006" xmlns:o="urn:schemas-microsoft-com:office:office" xmlns:r="http://schemas.openxmlformats.org/officeDocument/2006/relationships" xmlns:m="http://schemas.openxmlformats.org/officeDocument/2006/math" xmlns:v="urn:schemas-microsoft-com:vml" xmlns:wp14="http://schemas.microsoft.com/office/word/2010/wordprocessingDrawing" xmlns:wp="http://schemas.openxmlformats.org/drawingml/2006/wordprocessingDrawing" xmlns:w10="urn:schemas-microsoft-com:office:word" xmlns:w="http://schemas.openxmlformats.org/wordprocessingml/2006/main" xmlns:w14="http://schemas.microsoft.com/office/word/2010/wordml" xmlns:w15="http://schemas.microsoft.com/office/word/2012/wordml" xmlns:wpg="http://schemas.microsoft.com/office/word/2010/wordprocessingGroup" xmlns:wpi="http://schemas.microsoft.com/office/word/2010/wordprocessingInk" xmlns:wne="http://schemas.microsoft.com/office/word/2006/wordml" xmlns:wps="http://schemas.microsoft.com/office/word/2010/wordprocessingShape" mc:Ignorable="w14 w15 wp14">
+<w:ftr xmlns:wpc="http://schemas.microsoft.com/office/word/2010/wordprocessingCanvas" xmlns:cx="http://schemas.microsoft.com/office/drawing/2014/chartex" xmlns:cx1="http://schemas.microsoft.com/office/drawing/2015/9/8/chartex" xmlns:mc="http://schemas.openxmlformats.org/markup-compatibility/2006" xmlns:o="urn:schemas-microsoft-com:office:office" xmlns:r="http://schemas.openxmlformats.org/officeDocument/2006/relationships" xmlns:m="http://schemas.openxmlformats.org/officeDocument/2006/math" xmlns:v="urn:schemas-microsoft-com:vml" xmlns:wp14="http://schemas.microsoft.com/office/word/2010/wordprocessingDrawing" xmlns:wp="http://schemas.openxmlformats.org/drawingml/2006/wordprocessingDrawing" xmlns:w10="urn:schemas-microsoft-com:office:word" xmlns:w="http://schemas.openxmlformats.org/wordprocessingml/2006/main" xmlns:w14="http://schemas.microsoft.com/office/word/2010/wordml" xmlns:w15="http://schemas.microsoft.com/office/word/2012/wordml" xmlns:w16se="http://schemas.microsoft.com/office/word/2015/wordml/symex" xmlns:wpg="http://schemas.microsoft.com/office/word/2010/wordprocessingGroup" xmlns:wpi="http://schemas.microsoft.com/office/word/2010/wordprocessingInk" xmlns:wne="http://schemas.microsoft.com/office/word/2006/wordml" xmlns:wps="http://schemas.microsoft.com/office/word/2010/wordprocessingShape" mc:Ignorable="w14 w15 w16se wp14">
   <w:p>
     <w:pPr>
       <w:pBdr>
@@ -10222,7 +6805,7 @@
 </file>
 
 <file path=word/footnotes.xml><?xml version="1.0" encoding="utf-8"?>
-<w:footnotes xmlns:wpc="http://schemas.microsoft.com/office/word/2010/wordprocessingCanvas" xmlns:mc="http://schemas.openxmlformats.org/markup-compatibility/2006" xmlns:o="urn:schemas-microsoft-com:office:office" xmlns:r="http://schemas.openxmlformats.org/officeDocument/2006/relationships" xmlns:m="http://schemas.openxmlformats.org/officeDocument/2006/math" xmlns:v="urn:schemas-microsoft-com:vml" xmlns:wp14="http://schemas.microsoft.com/office/word/2010/wordprocessingDrawing" xmlns:wp="http://schemas.openxmlformats.org/drawingml/2006/wordprocessingDrawing" xmlns:w10="urn:schemas-microsoft-com:office:word" xmlns:w="http://schemas.openxmlformats.org/wordprocessingml/2006/main" xmlns:w14="http://schemas.microsoft.com/office/word/2010/wordml" xmlns:w15="http://schemas.microsoft.com/office/word/2012/wordml" xmlns:wpg="http://schemas.microsoft.com/office/word/2010/wordprocessingGroup" xmlns:wpi="http://schemas.microsoft.com/office/word/2010/wordprocessingInk" xmlns:wne="http://schemas.microsoft.com/office/word/2006/wordml" xmlns:wps="http://schemas.microsoft.com/office/word/2010/wordprocessingShape" mc:Ignorable="w14 w15 wp14">
+<w:footnotes xmlns:wpc="http://schemas.microsoft.com/office/word/2010/wordprocessingCanvas" xmlns:cx="http://schemas.microsoft.com/office/drawing/2014/chartex" xmlns:cx1="http://schemas.microsoft.com/office/drawing/2015/9/8/chartex" xmlns:mc="http://schemas.openxmlformats.org/markup-compatibility/2006" xmlns:o="urn:schemas-microsoft-com:office:office" xmlns:r="http://schemas.openxmlformats.org/officeDocument/2006/relationships" xmlns:m="http://schemas.openxmlformats.org/officeDocument/2006/math" xmlns:v="urn:schemas-microsoft-com:vml" xmlns:wp14="http://schemas.microsoft.com/office/word/2010/wordprocessingDrawing" xmlns:wp="http://schemas.openxmlformats.org/drawingml/2006/wordprocessingDrawing" xmlns:w10="urn:schemas-microsoft-com:office:word" xmlns:w="http://schemas.openxmlformats.org/wordprocessingml/2006/main" xmlns:w14="http://schemas.microsoft.com/office/word/2010/wordml" xmlns:w15="http://schemas.microsoft.com/office/word/2012/wordml" xmlns:w16se="http://schemas.microsoft.com/office/word/2015/wordml/symex" xmlns:wpg="http://schemas.microsoft.com/office/word/2010/wordprocessingGroup" xmlns:wpi="http://schemas.microsoft.com/office/word/2010/wordprocessingInk" xmlns:wne="http://schemas.microsoft.com/office/word/2006/wordml" xmlns:wps="http://schemas.microsoft.com/office/word/2010/wordprocessingShape" mc:Ignorable="w14 w15 w16se wp14">
   <w:footnote w:type="separator" w:id="-1">
     <w:p>
       <w:r>
@@ -10241,7 +6824,7 @@
 </file>
 
 <file path=word/header1.xml><?xml version="1.0" encoding="utf-8"?>
-<w:hdr xmlns:wpc="http://schemas.microsoft.com/office/word/2010/wordprocessingCanvas" xmlns:mc="http://schemas.openxmlformats.org/markup-compatibility/2006" xmlns:o="urn:schemas-microsoft-com:office:office" xmlns:r="http://schemas.openxmlformats.org/officeDocument/2006/relationships" xmlns:m="http://schemas.openxmlformats.org/officeDocument/2006/math" xmlns:v="urn:schemas-microsoft-com:vml" xmlns:wp14="http://schemas.microsoft.com/office/word/2010/wordprocessingDrawing" xmlns:wp="http://schemas.openxmlformats.org/drawingml/2006/wordprocessingDrawing" xmlns:w10="urn:schemas-microsoft-com:office:word" xmlns:w="http://schemas.openxmlformats.org/wordprocessingml/2006/main" xmlns:w14="http://schemas.microsoft.com/office/word/2010/wordml" xmlns:w15="http://schemas.microsoft.com/office/word/2012/wordml" xmlns:wpg="http://schemas.microsoft.com/office/word/2010/wordprocessingGroup" xmlns:wpi="http://schemas.microsoft.com/office/word/2010/wordprocessingInk" xmlns:wne="http://schemas.microsoft.com/office/word/2006/wordml" xmlns:wps="http://schemas.microsoft.com/office/word/2010/wordprocessingShape" mc:Ignorable="w14 w15 wp14">
+<w:hdr xmlns:wpc="http://schemas.microsoft.com/office/word/2010/wordprocessingCanvas" xmlns:cx="http://schemas.microsoft.com/office/drawing/2014/chartex" xmlns:cx1="http://schemas.microsoft.com/office/drawing/2015/9/8/chartex" xmlns:mc="http://schemas.openxmlformats.org/markup-compatibility/2006" xmlns:o="urn:schemas-microsoft-com:office:office" xmlns:r="http://schemas.openxmlformats.org/officeDocument/2006/relationships" xmlns:m="http://schemas.openxmlformats.org/officeDocument/2006/math" xmlns:v="urn:schemas-microsoft-com:vml" xmlns:wp14="http://schemas.microsoft.com/office/word/2010/wordprocessingDrawing" xmlns:wp="http://schemas.openxmlformats.org/drawingml/2006/wordprocessingDrawing" xmlns:w10="urn:schemas-microsoft-com:office:word" xmlns:w="http://schemas.openxmlformats.org/wordprocessingml/2006/main" xmlns:w14="http://schemas.microsoft.com/office/word/2010/wordml" xmlns:w15="http://schemas.microsoft.com/office/word/2012/wordml" xmlns:w16se="http://schemas.microsoft.com/office/word/2015/wordml/symex" xmlns:wpg="http://schemas.microsoft.com/office/word/2010/wordprocessingGroup" xmlns:wpi="http://schemas.microsoft.com/office/word/2010/wordprocessingInk" xmlns:wne="http://schemas.microsoft.com/office/word/2006/wordml" xmlns:wps="http://schemas.microsoft.com/office/word/2010/wordprocessingShape" mc:Ignorable="w14 w15 w16se wp14">
   <w:p>
     <w:pPr>
       <w:rPr>
@@ -10317,7 +6900,7 @@
 </file>
 
 <file path=word/numbering.xml><?xml version="1.0" encoding="utf-8"?>
-<w:numbering xmlns:wpc="http://schemas.microsoft.com/office/word/2010/wordprocessingCanvas" xmlns:mc="http://schemas.openxmlformats.org/markup-compatibility/2006" xmlns:o="urn:schemas-microsoft-com:office:office" xmlns:r="http://schemas.openxmlformats.org/officeDocument/2006/relationships" xmlns:m="http://schemas.openxmlformats.org/officeDocument/2006/math" xmlns:v="urn:schemas-microsoft-com:vml" xmlns:wp14="http://schemas.microsoft.com/office/word/2010/wordprocessingDrawing" xmlns:wp="http://schemas.openxmlformats.org/drawingml/2006/wordprocessingDrawing" xmlns:w10="urn:schemas-microsoft-com:office:word" xmlns:w="http://schemas.openxmlformats.org/wordprocessingml/2006/main" xmlns:w14="http://schemas.microsoft.com/office/word/2010/wordml" xmlns:w15="http://schemas.microsoft.com/office/word/2012/wordml" xmlns:wpg="http://schemas.microsoft.com/office/word/2010/wordprocessingGroup" xmlns:wpi="http://schemas.microsoft.com/office/word/2010/wordprocessingInk" xmlns:wne="http://schemas.microsoft.com/office/word/2006/wordml" xmlns:wps="http://schemas.microsoft.com/office/word/2010/wordprocessingShape" mc:Ignorable="w14 w15 wp14">
+<w:numbering xmlns:wpc="http://schemas.microsoft.com/office/word/2010/wordprocessingCanvas" xmlns:cx="http://schemas.microsoft.com/office/drawing/2014/chartex" xmlns:cx1="http://schemas.microsoft.com/office/drawing/2015/9/8/chartex" xmlns:mc="http://schemas.openxmlformats.org/markup-compatibility/2006" xmlns:o="urn:schemas-microsoft-com:office:office" xmlns:r="http://schemas.openxmlformats.org/officeDocument/2006/relationships" xmlns:m="http://schemas.openxmlformats.org/officeDocument/2006/math" xmlns:v="urn:schemas-microsoft-com:vml" xmlns:wp14="http://schemas.microsoft.com/office/word/2010/wordprocessingDrawing" xmlns:wp="http://schemas.openxmlformats.org/drawingml/2006/wordprocessingDrawing" xmlns:w10="urn:schemas-microsoft-com:office:word" xmlns:w="http://schemas.openxmlformats.org/wordprocessingml/2006/main" xmlns:w14="http://schemas.microsoft.com/office/word/2010/wordml" xmlns:w15="http://schemas.microsoft.com/office/word/2012/wordml" xmlns:w16se="http://schemas.microsoft.com/office/word/2015/wordml/symex" xmlns:wpg="http://schemas.microsoft.com/office/word/2010/wordprocessingGroup" xmlns:wpi="http://schemas.microsoft.com/office/word/2010/wordprocessingInk" xmlns:wne="http://schemas.microsoft.com/office/word/2006/wordml" xmlns:wps="http://schemas.microsoft.com/office/word/2010/wordprocessingShape" mc:Ignorable="w14 w15 w16se wp14">
   <w:abstractNum w:abstractNumId="0" w15:restartNumberingAfterBreak="0">
     <w:nsid w:val="3E3E13AB"/>
     <w:multiLevelType w:val="multilevel"/>
@@ -10795,7 +7378,7 @@
 </file>
 
 <file path=word/styles.xml><?xml version="1.0" encoding="utf-8"?>
-<w:styles xmlns:mc="http://schemas.openxmlformats.org/markup-compatibility/2006" xmlns:r="http://schemas.openxmlformats.org/officeDocument/2006/relationships" xmlns:w="http://schemas.openxmlformats.org/wordprocessingml/2006/main" xmlns:w14="http://schemas.microsoft.com/office/word/2010/wordml" xmlns:w15="http://schemas.microsoft.com/office/word/2012/wordml" mc:Ignorable="w14 w15">
+<w:styles xmlns:mc="http://schemas.openxmlformats.org/markup-compatibility/2006" xmlns:r="http://schemas.openxmlformats.org/officeDocument/2006/relationships" xmlns:w="http://schemas.openxmlformats.org/wordprocessingml/2006/main" xmlns:w14="http://schemas.microsoft.com/office/word/2010/wordml" xmlns:w15="http://schemas.microsoft.com/office/word/2012/wordml" xmlns:w16se="http://schemas.microsoft.com/office/word/2015/wordml/symex" mc:Ignorable="w14 w15 w16se">
   <w:docDefaults>
     <w:rPrDefault>
       <w:rPr>
@@ -11186,7 +7769,7 @@
     <w:name w:val="Normal"/>
     <w:qFormat/>
   </w:style>
-  <w:style w:type="paragraph" w:styleId="Heading1">
+  <w:style w:type="paragraph" w:styleId="Ttulo1">
     <w:name w:val="heading 1"/>
     <w:basedOn w:val="Normal"/>
     <w:next w:val="Normal"/>
@@ -11204,7 +7787,7 @@
       <w:szCs w:val="48"/>
     </w:rPr>
   </w:style>
-  <w:style w:type="paragraph" w:styleId="Heading2">
+  <w:style w:type="paragraph" w:styleId="Ttulo2">
     <w:name w:val="heading 2"/>
     <w:basedOn w:val="Normal"/>
     <w:next w:val="Normal"/>
@@ -11224,7 +7807,7 @@
       <w:szCs w:val="36"/>
     </w:rPr>
   </w:style>
-  <w:style w:type="paragraph" w:styleId="Heading3">
+  <w:style w:type="paragraph" w:styleId="Ttulo3">
     <w:name w:val="heading 3"/>
     <w:basedOn w:val="Normal"/>
     <w:next w:val="Normal"/>
@@ -11244,7 +7827,7 @@
       <w:szCs w:val="28"/>
     </w:rPr>
   </w:style>
-  <w:style w:type="paragraph" w:styleId="Heading4">
+  <w:style w:type="paragraph" w:styleId="Ttulo4">
     <w:name w:val="heading 4"/>
     <w:basedOn w:val="Normal"/>
     <w:next w:val="Normal"/>
@@ -11264,7 +7847,7 @@
       <w:szCs w:val="24"/>
     </w:rPr>
   </w:style>
-  <w:style w:type="paragraph" w:styleId="Heading5">
+  <w:style w:type="paragraph" w:styleId="Ttulo5">
     <w:name w:val="heading 5"/>
     <w:basedOn w:val="Normal"/>
     <w:next w:val="Normal"/>
@@ -11284,7 +7867,7 @@
       <w:szCs w:val="22"/>
     </w:rPr>
   </w:style>
-  <w:style w:type="paragraph" w:styleId="Heading6">
+  <w:style w:type="paragraph" w:styleId="Ttulo6">
     <w:name w:val="heading 6"/>
     <w:basedOn w:val="Normal"/>
     <w:next w:val="Normal"/>
@@ -11302,13 +7885,13 @@
       <w:b/>
     </w:rPr>
   </w:style>
-  <w:style w:type="character" w:default="1" w:styleId="DefaultParagraphFont">
+  <w:style w:type="character" w:default="1" w:styleId="Fuentedeprrafopredeter">
     <w:name w:val="Default Paragraph Font"/>
     <w:uiPriority w:val="1"/>
     <w:semiHidden/>
     <w:unhideWhenUsed/>
   </w:style>
-  <w:style w:type="table" w:default="1" w:styleId="TableNormal">
+  <w:style w:type="table" w:default="1" w:styleId="Tablanormal">
     <w:name w:val="Normal Table"/>
     <w:uiPriority w:val="99"/>
     <w:semiHidden/>
@@ -11323,13 +7906,13 @@
       </w:tblCellMar>
     </w:tblPr>
   </w:style>
-  <w:style w:type="numbering" w:default="1" w:styleId="NoList">
+  <w:style w:type="numbering" w:default="1" w:styleId="Sinlista">
     <w:name w:val="No List"/>
     <w:uiPriority w:val="99"/>
     <w:semiHidden/>
     <w:unhideWhenUsed/>
   </w:style>
-  <w:style w:type="paragraph" w:styleId="Title">
+  <w:style w:type="paragraph" w:styleId="Ttulo">
     <w:name w:val="Title"/>
     <w:basedOn w:val="Normal"/>
     <w:next w:val="Normal"/>
@@ -11346,7 +7929,7 @@
       <w:szCs w:val="72"/>
     </w:rPr>
   </w:style>
-  <w:style w:type="paragraph" w:styleId="Subtitle">
+  <w:style w:type="paragraph" w:styleId="Subttulo">
     <w:name w:val="Subtitle"/>
     <w:basedOn w:val="Normal"/>
     <w:next w:val="Normal"/>
@@ -11366,14 +7949,14 @@
     </w:rPr>
   </w:style>
   <w:style w:type="table" w:customStyle="1" w:styleId="a">
-    <w:basedOn w:val="TableNormal"/>
+    <w:basedOn w:val="Tablanormal"/>
     <w:tblPr>
       <w:tblStyleRowBandSize w:val="1"/>
       <w:tblStyleColBandSize w:val="1"/>
     </w:tblPr>
   </w:style>
   <w:style w:type="table" w:customStyle="1" w:styleId="a0">
-    <w:basedOn w:val="TableNormal"/>
+    <w:basedOn w:val="Tablanormal"/>
     <w:tblPr>
       <w:tblStyleRowBandSize w:val="1"/>
       <w:tblStyleColBandSize w:val="1"/>
@@ -11386,7 +7969,7 @@
     </w:tblPr>
   </w:style>
   <w:style w:type="table" w:customStyle="1" w:styleId="a1">
-    <w:basedOn w:val="TableNormal"/>
+    <w:basedOn w:val="Tablanormal"/>
     <w:tblPr>
       <w:tblStyleRowBandSize w:val="1"/>
       <w:tblStyleColBandSize w:val="1"/>
@@ -11399,7 +7982,7 @@
     </w:tblPr>
   </w:style>
   <w:style w:type="table" w:customStyle="1" w:styleId="a2">
-    <w:basedOn w:val="TableNormal"/>
+    <w:basedOn w:val="Tablanormal"/>
     <w:tblPr>
       <w:tblStyleRowBandSize w:val="1"/>
       <w:tblStyleColBandSize w:val="1"/>
@@ -11412,7 +7995,7 @@
     </w:tblPr>
   </w:style>
   <w:style w:type="table" w:customStyle="1" w:styleId="a3">
-    <w:basedOn w:val="TableNormal"/>
+    <w:basedOn w:val="Tablanormal"/>
     <w:tblPr>
       <w:tblStyleRowBandSize w:val="1"/>
       <w:tblStyleColBandSize w:val="1"/>
@@ -11425,14 +8008,14 @@
     </w:tblPr>
   </w:style>
   <w:style w:type="table" w:customStyle="1" w:styleId="a4">
-    <w:basedOn w:val="TableNormal"/>
+    <w:basedOn w:val="Tablanormal"/>
     <w:tblPr>
       <w:tblStyleRowBandSize w:val="1"/>
       <w:tblStyleColBandSize w:val="1"/>
     </w:tblPr>
   </w:style>
   <w:style w:type="table" w:customStyle="1" w:styleId="a5">
-    <w:basedOn w:val="TableNormal"/>
+    <w:basedOn w:val="Tablanormal"/>
     <w:tblPr>
       <w:tblStyleRowBandSize w:val="1"/>
       <w:tblStyleColBandSize w:val="1"/>
@@ -11443,7 +8026,7 @@
     </w:tblPr>
   </w:style>
   <w:style w:type="table" w:customStyle="1" w:styleId="a6">
-    <w:basedOn w:val="TableNormal"/>
+    <w:basedOn w:val="Tablanormal"/>
     <w:tblPr>
       <w:tblStyleRowBandSize w:val="1"/>
       <w:tblStyleColBandSize w:val="1"/>
@@ -11453,24 +8036,24 @@
       </w:tblCellMar>
     </w:tblPr>
   </w:style>
-  <w:style w:type="paragraph" w:styleId="CommentText">
+  <w:style w:type="paragraph" w:styleId="Textocomentario">
     <w:name w:val="annotation text"/>
     <w:basedOn w:val="Normal"/>
-    <w:link w:val="CommentTextChar"/>
+    <w:link w:val="TextocomentarioCar"/>
     <w:uiPriority w:val="99"/>
     <w:semiHidden/>
     <w:unhideWhenUsed/>
   </w:style>
-  <w:style w:type="character" w:customStyle="1" w:styleId="CommentTextChar">
-    <w:name w:val="Comment Text Char"/>
-    <w:basedOn w:val="DefaultParagraphFont"/>
-    <w:link w:val="CommentText"/>
+  <w:style w:type="character" w:customStyle="1" w:styleId="TextocomentarioCar">
+    <w:name w:val="Texto comentario Car"/>
+    <w:basedOn w:val="Fuentedeprrafopredeter"/>
+    <w:link w:val="Textocomentario"/>
     <w:uiPriority w:val="99"/>
     <w:semiHidden/>
   </w:style>
-  <w:style w:type="character" w:styleId="CommentReference">
+  <w:style w:type="character" w:styleId="Refdecomentario">
     <w:name w:val="annotation reference"/>
-    <w:basedOn w:val="DefaultParagraphFont"/>
+    <w:basedOn w:val="Fuentedeprrafopredeter"/>
     <w:uiPriority w:val="99"/>
     <w:semiHidden/>
     <w:unhideWhenUsed/>
@@ -11479,10 +8062,10 @@
       <w:szCs w:val="16"/>
     </w:rPr>
   </w:style>
-  <w:style w:type="paragraph" w:styleId="BalloonText">
+  <w:style w:type="paragraph" w:styleId="Textodeglobo">
     <w:name w:val="Balloon Text"/>
     <w:basedOn w:val="Normal"/>
-    <w:link w:val="BalloonTextChar"/>
+    <w:link w:val="TextodegloboCar"/>
     <w:uiPriority w:val="99"/>
     <w:semiHidden/>
     <w:unhideWhenUsed/>
@@ -11493,10 +8076,10 @@
       <w:szCs w:val="18"/>
     </w:rPr>
   </w:style>
-  <w:style w:type="character" w:customStyle="1" w:styleId="BalloonTextChar">
-    <w:name w:val="Balloon Text Char"/>
-    <w:basedOn w:val="DefaultParagraphFont"/>
-    <w:link w:val="BalloonText"/>
+  <w:style w:type="character" w:customStyle="1" w:styleId="TextodegloboCar">
+    <w:name w:val="Texto de globo Car"/>
+    <w:basedOn w:val="Fuentedeprrafopredeter"/>
+    <w:link w:val="Textodeglobo"/>
     <w:uiPriority w:val="99"/>
     <w:semiHidden/>
     <w:rsid w:val="00C130A2"/>
@@ -11834,7 +8417,7 @@
 </file>
 
 <file path=customXml/itemProps1.xml><?xml version="1.0" encoding="utf-8"?>
-<ds:datastoreItem xmlns:ds="http://schemas.openxmlformats.org/officeDocument/2006/customXml" ds:itemID="{0D5DCB35-532B-4FDC-B724-FB68AF31677B}">
+<ds:datastoreItem xmlns:ds="http://schemas.openxmlformats.org/officeDocument/2006/customXml" ds:itemID="{5550FD69-8131-42E3-8F05-18F7B020C2ED}">
   <ds:schemaRefs>
     <ds:schemaRef ds:uri="http://schemas.openxmlformats.org/officeDocument/2006/bibliography"/>
   </ds:schemaRefs>

</xml_diff>